<commit_message>
changed Pflichtenheft and my name
</commit_message>
<xml_diff>
--- a/Pflichtenheft/Pflichtenheft V 1.0.docx
+++ b/Pflichtenheft/Pflichtenheft V 1.0.docx
@@ -10,6 +10,7 @@
           <w:docPartUnique/>
         </w:docPartObj>
       </w:sdtPr>
+      <w:sdtEndPr/>
       <w:sdtContent>
         <w:p>
           <w:r>
@@ -222,6 +223,7 @@
                                     <w15:appearance w15:val="hidden"/>
                                     <w:text/>
                                   </w:sdtPr>
+                                  <w:sdtEndPr/>
                                   <w:sdtContent>
                                     <w:p>
                                       <w:pPr>
@@ -235,6 +237,7 @@
                                           <w:szCs w:val="36"/>
                                         </w:rPr>
                                       </w:pPr>
+                                      <w:proofErr w:type="spellStart"/>
                                       <w:r>
                                         <w:rPr>
                                           <w:color w:val="44546A" w:themeColor="text2"/>
@@ -243,7 +246,40 @@
                                           <w:szCs w:val="36"/>
                                           <w:lang w:val="en-GB"/>
                                         </w:rPr>
-                                        <w:t>Projektleiter: Josua Weber</w:t>
+                                        <w:t>Projektleiter</w:t>
+                                      </w:r>
+                                      <w:proofErr w:type="spellEnd"/>
+                                      <w:r>
+                                        <w:rPr>
+                                          <w:color w:val="44546A" w:themeColor="text2"/>
+                                          <w:spacing w:val="10"/>
+                                          <w:sz w:val="36"/>
+                                          <w:szCs w:val="36"/>
+                                          <w:lang w:val="en-GB"/>
+                                        </w:rPr>
+                                        <w:t xml:space="preserve">: </w:t>
+                                      </w:r>
+                                      <w:proofErr w:type="spellStart"/>
+                                      <w:r>
+                                        <w:rPr>
+                                          <w:color w:val="44546A" w:themeColor="text2"/>
+                                          <w:spacing w:val="10"/>
+                                          <w:sz w:val="36"/>
+                                          <w:szCs w:val="36"/>
+                                          <w:lang w:val="en-GB"/>
+                                        </w:rPr>
+                                        <w:t>Josua</w:t>
+                                      </w:r>
+                                      <w:proofErr w:type="spellEnd"/>
+                                      <w:r>
+                                        <w:rPr>
+                                          <w:color w:val="44546A" w:themeColor="text2"/>
+                                          <w:spacing w:val="10"/>
+                                          <w:sz w:val="36"/>
+                                          <w:szCs w:val="36"/>
+                                          <w:lang w:val="en-GB"/>
+                                        </w:rPr>
+                                        <w:t xml:space="preserve"> Weber</w:t>
                                       </w:r>
                                     </w:p>
                                   </w:sdtContent>
@@ -274,6 +310,7 @@
                                       <w15:appearance w15:val="hidden"/>
                                       <w:text/>
                                     </w:sdtPr>
+                                    <w:sdtEndPr/>
                                     <w:sdtContent>
                                       <w:r>
                                         <w:rPr>
@@ -339,6 +376,7 @@
                               <w15:appearance w15:val="hidden"/>
                               <w:text/>
                             </w:sdtPr>
+                            <w:sdtEndPr/>
                             <w:sdtContent>
                               <w:p>
                                 <w:pPr>
@@ -352,6 +390,7 @@
                                     <w:szCs w:val="36"/>
                                   </w:rPr>
                                 </w:pPr>
+                                <w:proofErr w:type="spellStart"/>
                                 <w:r>
                                   <w:rPr>
                                     <w:color w:val="44546A" w:themeColor="text2"/>
@@ -360,7 +399,40 @@
                                     <w:szCs w:val="36"/>
                                     <w:lang w:val="en-GB"/>
                                   </w:rPr>
-                                  <w:t>Projektleiter: Josua Weber</w:t>
+                                  <w:t>Projektleiter</w:t>
+                                </w:r>
+                                <w:proofErr w:type="spellEnd"/>
+                                <w:r>
+                                  <w:rPr>
+                                    <w:color w:val="44546A" w:themeColor="text2"/>
+                                    <w:spacing w:val="10"/>
+                                    <w:sz w:val="36"/>
+                                    <w:szCs w:val="36"/>
+                                    <w:lang w:val="en-GB"/>
+                                  </w:rPr>
+                                  <w:t xml:space="preserve">: </w:t>
+                                </w:r>
+                                <w:proofErr w:type="spellStart"/>
+                                <w:r>
+                                  <w:rPr>
+                                    <w:color w:val="44546A" w:themeColor="text2"/>
+                                    <w:spacing w:val="10"/>
+                                    <w:sz w:val="36"/>
+                                    <w:szCs w:val="36"/>
+                                    <w:lang w:val="en-GB"/>
+                                  </w:rPr>
+                                  <w:t>Josua</w:t>
+                                </w:r>
+                                <w:proofErr w:type="spellEnd"/>
+                                <w:r>
+                                  <w:rPr>
+                                    <w:color w:val="44546A" w:themeColor="text2"/>
+                                    <w:spacing w:val="10"/>
+                                    <w:sz w:val="36"/>
+                                    <w:szCs w:val="36"/>
+                                    <w:lang w:val="en-GB"/>
+                                  </w:rPr>
+                                  <w:t xml:space="preserve"> Weber</w:t>
                                 </w:r>
                               </w:p>
                             </w:sdtContent>
@@ -391,6 +463,7 @@
                                 <w15:appearance w15:val="hidden"/>
                                 <w:text/>
                               </w:sdtPr>
+                              <w:sdtEndPr/>
                               <w:sdtContent>
                                 <w:r>
                                   <w:rPr>
@@ -624,6 +697,7 @@
                                     <w15:appearance w15:val="hidden"/>
                                     <w:text/>
                                   </w:sdtPr>
+                                  <w:sdtEndPr/>
                                   <w:sdtContent>
                                     <w:p>
                                       <w:pPr>
@@ -666,6 +740,7 @@
                                     <w15:appearance w15:val="hidden"/>
                                     <w:text/>
                                   </w:sdtPr>
+                                  <w:sdtEndPr/>
                                   <w:sdtContent>
                                     <w:p>
                                       <w:pPr>
@@ -741,6 +816,7 @@
                               <w15:appearance w15:val="hidden"/>
                               <w:text/>
                             </w:sdtPr>
+                            <w:sdtEndPr/>
                             <w:sdtContent>
                               <w:p>
                                 <w:pPr>
@@ -783,6 +859,7 @@
                               <w15:appearance w15:val="hidden"/>
                               <w:text/>
                             </w:sdtPr>
+                            <w:sdtEndPr/>
                             <w:sdtContent>
                               <w:p>
                                 <w:pPr>
@@ -945,6 +1022,7 @@
                 <w:szCs w:val="24"/>
               </w:rPr>
             </w:pPr>
+            <w:proofErr w:type="spellStart"/>
             <w:r>
               <w:rPr>
                 <w:rFonts w:ascii="Arial" w:hAnsi="Arial" w:cs="Arial"/>
@@ -961,6 +1039,7 @@
               </w:rPr>
               <w:t>ourChoice</w:t>
             </w:r>
+            <w:proofErr w:type="spellEnd"/>
           </w:p>
         </w:tc>
       </w:tr>
@@ -1252,8 +1331,18 @@
                 <w:sz w:val="24"/>
                 <w:szCs w:val="24"/>
               </w:rPr>
-              <w:t>First Draft</w:t>
-            </w:r>
+              <w:t xml:space="preserve">First </w:t>
+            </w:r>
+            <w:proofErr w:type="spellStart"/>
+            <w:r>
+              <w:rPr>
+                <w:rFonts w:ascii="Arial" w:hAnsi="Arial" w:cs="Arial"/>
+                <w:sz w:val="24"/>
+                <w:szCs w:val="24"/>
+              </w:rPr>
+              <w:t>Draft</w:t>
+            </w:r>
+            <w:proofErr w:type="spellEnd"/>
           </w:p>
         </w:tc>
       </w:tr>
@@ -1366,8 +1455,6 @@
               </w:rPr>
               <w:t>13</w:t>
             </w:r>
-            <w:bookmarkStart w:id="0" w:name="_GoBack"/>
-            <w:bookmarkEnd w:id="0"/>
           </w:p>
         </w:tc>
       </w:tr>
@@ -1392,14 +1479,34 @@
           <w:rFonts w:ascii="Arial" w:hAnsi="Arial" w:cs="Arial"/>
         </w:rPr>
       </w:pPr>
+      <w:proofErr w:type="spellStart"/>
       <w:r>
         <w:rPr>
           <w:rFonts w:ascii="Arial" w:hAnsi="Arial" w:cs="Arial"/>
           <w:b/>
           <w:highlight w:val="lightGray"/>
         </w:rPr>
-        <w:t>Historie der Dokumentversionen</w:t>
+        <w:t>Historie</w:t>
       </w:r>
+      <w:proofErr w:type="spellEnd"/>
+      <w:r>
+        <w:rPr>
+          <w:rFonts w:ascii="Arial" w:hAnsi="Arial" w:cs="Arial"/>
+          <w:b/>
+          <w:highlight w:val="lightGray"/>
+        </w:rPr>
+        <w:t xml:space="preserve"> der </w:t>
+      </w:r>
+      <w:proofErr w:type="spellStart"/>
+      <w:r>
+        <w:rPr>
+          <w:rFonts w:ascii="Arial" w:hAnsi="Arial" w:cs="Arial"/>
+          <w:b/>
+          <w:highlight w:val="lightGray"/>
+        </w:rPr>
+        <w:t>Dokumentversionen</w:t>
+      </w:r>
+      <w:proofErr w:type="spellEnd"/>
     </w:p>
     <w:tbl>
       <w:tblPr>
@@ -1900,6 +2007,15 @@
     </w:p>
     <w:sdt>
       <w:sdtPr>
+        <w:rPr>
+          <w:rFonts w:asciiTheme="minorHAnsi" w:eastAsiaTheme="minorHAnsi" w:hAnsiTheme="minorHAnsi" w:cstheme="minorBidi"/>
+          <w:b w:val="0"/>
+          <w:bCs w:val="0"/>
+          <w:color w:val="auto"/>
+          <w:sz w:val="24"/>
+          <w:szCs w:val="24"/>
+          <w:lang w:val="en-GB"/>
+        </w:rPr>
         <w:id w:val="-1870295028"/>
         <w:docPartObj>
           <w:docPartGallery w:val="Table of Contents"/>
@@ -1908,12 +2024,7 @@
       </w:sdtPr>
       <w:sdtEndPr>
         <w:rPr>
-          <w:rFonts w:asciiTheme="minorHAnsi" w:eastAsiaTheme="minorHAnsi" w:hAnsiTheme="minorHAnsi" w:cstheme="minorBidi"/>
           <w:noProof/>
-          <w:color w:val="auto"/>
-          <w:sz w:val="24"/>
-          <w:szCs w:val="24"/>
-          <w:lang w:val="en-GB"/>
         </w:rPr>
       </w:sdtEndPr>
       <w:sdtContent>
@@ -1924,12 +2035,13 @@
           <w:r>
             <w:t>Table of Contents</w:t>
           </w:r>
+          <w:bookmarkStart w:id="0" w:name="_GoBack"/>
+          <w:bookmarkEnd w:id="0"/>
         </w:p>
         <w:p>
           <w:pPr>
             <w:pStyle w:val="TOC1"/>
             <w:tabs>
-              <w:tab w:val="left" w:pos="720"/>
               <w:tab w:val="right" w:leader="dot" w:pos="9056"/>
             </w:tabs>
             <w:rPr>
@@ -1957,125 +2069,35 @@
             </w:rPr>
             <w:fldChar w:fldCharType="separate"/>
           </w:r>
-          <w:hyperlink w:anchor="_Toc501302029" w:history="1">
+          <w:hyperlink w:anchor="_Toc501562278" w:history="1">
             <w:r>
               <w:rPr>
                 <w:rStyle w:val="Hyperlink"/>
                 <w:noProof/>
                 <w:lang w:val="de-DE"/>
               </w:rPr>
-              <w:t>1.0</w:t>
-            </w:r>
-            <w:r>
-              <w:rPr>
-                <w:rFonts w:eastAsiaTheme="minorEastAsia"/>
-                <w:b w:val="0"/>
-                <w:bCs w:val="0"/>
-                <w:noProof/>
-                <w:lang w:eastAsia="en-GB"/>
+              <w:t>1.0 Produktbeschreibung</w:t>
+            </w:r>
+            <w:r>
+              <w:rPr>
+                <w:noProof/>
+                <w:webHidden/>
               </w:rPr>
               <w:tab/>
             </w:r>
             <w:r>
               <w:rPr>
-                <w:rStyle w:val="Hyperlink"/>
-                <w:noProof/>
-                <w:lang w:val="de-DE"/>
-              </w:rPr>
-              <w:t>Produktbeschreibung</w:t>
-            </w:r>
-            <w:r>
-              <w:rPr>
                 <w:noProof/>
                 <w:webHidden/>
               </w:rPr>
-              <w:tab/>
+              <w:fldChar w:fldCharType="begin"/>
             </w:r>
             <w:r>
               <w:rPr>
                 <w:noProof/>
                 <w:webHidden/>
               </w:rPr>
-              <w:fldChar w:fldCharType="begin"/>
-            </w:r>
-            <w:r>
-              <w:rPr>
-                <w:noProof/>
-                <w:webHidden/>
-              </w:rPr>
-              <w:instrText xml:space="preserve"> PAGEREF _Toc501302029 \h </w:instrText>
-            </w:r>
-            <w:r>
-              <w:rPr>
-                <w:noProof/>
-                <w:webHidden/>
-              </w:rPr>
-            </w:r>
-            <w:r>
-              <w:rPr>
-                <w:noProof/>
-                <w:webHidden/>
-              </w:rPr>
-              <w:fldChar w:fldCharType="separate"/>
-            </w:r>
-            <w:r>
-              <w:rPr>
-                <w:noProof/>
-                <w:webHidden/>
-              </w:rPr>
-              <w:t>4</w:t>
-            </w:r>
-            <w:r>
-              <w:rPr>
-                <w:noProof/>
-                <w:webHidden/>
-              </w:rPr>
-              <w:fldChar w:fldCharType="end"/>
-            </w:r>
-          </w:hyperlink>
-        </w:p>
-        <w:p>
-          <w:pPr>
-            <w:pStyle w:val="TOC1"/>
-            <w:tabs>
-              <w:tab w:val="right" w:leader="dot" w:pos="9056"/>
-            </w:tabs>
-            <w:rPr>
-              <w:rFonts w:eastAsiaTheme="minorEastAsia"/>
-              <w:b w:val="0"/>
-              <w:bCs w:val="0"/>
-              <w:noProof/>
-              <w:lang w:eastAsia="en-GB"/>
-            </w:rPr>
-          </w:pPr>
-          <w:hyperlink w:anchor="_Toc501302030" w:history="1">
-            <w:r>
-              <w:rPr>
-                <w:rStyle w:val="Hyperlink"/>
-                <w:noProof/>
-              </w:rPr>
-              <w:t>Historie der Dokumentversionen</w:t>
-            </w:r>
-            <w:r>
-              <w:rPr>
-                <w:noProof/>
-                <w:webHidden/>
-              </w:rPr>
-              <w:tab/>
-            </w:r>
-            <w:r>
-              <w:rPr>
-                <w:noProof/>
-                <w:webHidden/>
-              </w:rPr>
-              <w:fldChar w:fldCharType="begin"/>
-            </w:r>
-            <w:r>
-              <w:rPr>
-                <w:noProof/>
-                <w:webHidden/>
-              </w:rPr>
-              <w:instrText xml:space="preserve"> PAGEREF _Toc501302030 \h </w:instrText>
+              <w:instrText xml:space="preserve"> PAGEREF _Toc501562278 \h </w:instrText>
             </w:r>
             <w:r>
               <w:rPr>
@@ -2122,7 +2144,7 @@
               <w:lang w:eastAsia="en-GB"/>
             </w:rPr>
           </w:pPr>
-          <w:hyperlink w:anchor="_Toc501302031" w:history="1">
+          <w:hyperlink w:anchor="_Toc501562279" w:history="1">
             <w:r>
               <w:rPr>
                 <w:rStyle w:val="Hyperlink"/>
@@ -2150,7 +2172,7 @@
                 <w:noProof/>
                 <w:webHidden/>
               </w:rPr>
-              <w:instrText xml:space="preserve"> PAGEREF _Toc501302031 \h </w:instrText>
+              <w:instrText xml:space="preserve"> PAGEREF _Toc501562279 \h </w:instrText>
             </w:r>
             <w:r>
               <w:rPr>
@@ -2197,7 +2219,7 @@
               <w:lang w:eastAsia="en-GB"/>
             </w:rPr>
           </w:pPr>
-          <w:hyperlink w:anchor="_Toc501302032" w:history="1">
+          <w:hyperlink w:anchor="_Toc501562280" w:history="1">
             <w:r>
               <w:rPr>
                 <w:rStyle w:val="Hyperlink"/>
@@ -2225,7 +2247,7 @@
                 <w:noProof/>
                 <w:webHidden/>
               </w:rPr>
-              <w:instrText xml:space="preserve"> PAGEREF _Toc501302032 \h </w:instrText>
+              <w:instrText xml:space="preserve"> PAGEREF _Toc501562280 \h </w:instrText>
             </w:r>
             <w:r>
               <w:rPr>
@@ -2272,7 +2294,7 @@
               <w:lang w:eastAsia="en-GB"/>
             </w:rPr>
           </w:pPr>
-          <w:hyperlink w:anchor="_Toc501302033" w:history="1">
+          <w:hyperlink w:anchor="_Toc501562281" w:history="1">
             <w:r>
               <w:rPr>
                 <w:rStyle w:val="Hyperlink"/>
@@ -2300,7 +2322,7 @@
                 <w:noProof/>
                 <w:webHidden/>
               </w:rPr>
-              <w:instrText xml:space="preserve"> PAGEREF _Toc501302033 \h </w:instrText>
+              <w:instrText xml:space="preserve"> PAGEREF _Toc501562281 \h </w:instrText>
             </w:r>
             <w:r>
               <w:rPr>
@@ -2347,7 +2369,7 @@
               <w:lang w:eastAsia="en-GB"/>
             </w:rPr>
           </w:pPr>
-          <w:hyperlink w:anchor="_Toc501302034" w:history="1">
+          <w:hyperlink w:anchor="_Toc501562282" w:history="1">
             <w:r>
               <w:rPr>
                 <w:rStyle w:val="Hyperlink"/>
@@ -2375,7 +2397,7 @@
                 <w:noProof/>
                 <w:webHidden/>
               </w:rPr>
-              <w:instrText xml:space="preserve"> PAGEREF _Toc501302034 \h </w:instrText>
+              <w:instrText xml:space="preserve"> PAGEREF _Toc501562282 \h </w:instrText>
             </w:r>
             <w:r>
               <w:rPr>
@@ -2420,7 +2442,7 @@
               <w:lang w:eastAsia="en-GB"/>
             </w:rPr>
           </w:pPr>
-          <w:hyperlink w:anchor="_Toc501302035" w:history="1">
+          <w:hyperlink w:anchor="_Toc501562283" w:history="1">
             <w:r>
               <w:rPr>
                 <w:rStyle w:val="Hyperlink"/>
@@ -2448,7 +2470,7 @@
                 <w:noProof/>
                 <w:webHidden/>
               </w:rPr>
-              <w:instrText xml:space="preserve"> PAGEREF _Toc501302035 \h </w:instrText>
+              <w:instrText xml:space="preserve"> PAGEREF _Toc501562283 \h </w:instrText>
             </w:r>
             <w:r>
               <w:rPr>
@@ -2493,7 +2515,7 @@
               <w:lang w:eastAsia="en-GB"/>
             </w:rPr>
           </w:pPr>
-          <w:hyperlink w:anchor="_Toc501302036" w:history="1">
+          <w:hyperlink w:anchor="_Toc501562284" w:history="1">
             <w:r>
               <w:rPr>
                 <w:rStyle w:val="Hyperlink"/>
@@ -2521,7 +2543,7 @@
                 <w:noProof/>
                 <w:webHidden/>
               </w:rPr>
-              <w:instrText xml:space="preserve"> PAGEREF _Toc501302036 \h </w:instrText>
+              <w:instrText xml:space="preserve"> PAGEREF _Toc501562284 \h </w:instrText>
             </w:r>
             <w:r>
               <w:rPr>
@@ -2566,7 +2588,7 @@
               <w:lang w:eastAsia="en-GB"/>
             </w:rPr>
           </w:pPr>
-          <w:hyperlink w:anchor="_Toc501302037" w:history="1">
+          <w:hyperlink w:anchor="_Toc501562285" w:history="1">
             <w:r>
               <w:rPr>
                 <w:rStyle w:val="Hyperlink"/>
@@ -2594,7 +2616,7 @@
                 <w:noProof/>
                 <w:webHidden/>
               </w:rPr>
-              <w:instrText xml:space="preserve"> PAGEREF _Toc501302037 \h </w:instrText>
+              <w:instrText xml:space="preserve"> PAGEREF _Toc501562285 \h </w:instrText>
             </w:r>
             <w:r>
               <w:rPr>
@@ -2615,78 +2637,6 @@
                 <w:webHidden/>
               </w:rPr>
               <w:t>5</w:t>
-            </w:r>
-            <w:r>
-              <w:rPr>
-                <w:noProof/>
-                <w:webHidden/>
-              </w:rPr>
-              <w:fldChar w:fldCharType="end"/>
-            </w:r>
-          </w:hyperlink>
-        </w:p>
-        <w:p>
-          <w:pPr>
-            <w:pStyle w:val="TOC1"/>
-            <w:tabs>
-              <w:tab w:val="right" w:leader="dot" w:pos="9056"/>
-            </w:tabs>
-            <w:rPr>
-              <w:rFonts w:eastAsiaTheme="minorEastAsia"/>
-              <w:b w:val="0"/>
-              <w:bCs w:val="0"/>
-              <w:noProof/>
-              <w:lang w:eastAsia="en-GB"/>
-            </w:rPr>
-          </w:pPr>
-          <w:hyperlink w:anchor="_Toc501302038" w:history="1">
-            <w:r>
-              <w:rPr>
-                <w:rStyle w:val="Hyperlink"/>
-                <w:noProof/>
-              </w:rPr>
-              <w:t>Historie der Dokumentversionen</w:t>
-            </w:r>
-            <w:r>
-              <w:rPr>
-                <w:noProof/>
-                <w:webHidden/>
-              </w:rPr>
-              <w:tab/>
-            </w:r>
-            <w:r>
-              <w:rPr>
-                <w:noProof/>
-                <w:webHidden/>
-              </w:rPr>
-              <w:fldChar w:fldCharType="begin"/>
-            </w:r>
-            <w:r>
-              <w:rPr>
-                <w:noProof/>
-                <w:webHidden/>
-              </w:rPr>
-              <w:instrText xml:space="preserve"> PAGEREF _Toc501302038 \h </w:instrText>
-            </w:r>
-            <w:r>
-              <w:rPr>
-                <w:noProof/>
-                <w:webHidden/>
-              </w:rPr>
-            </w:r>
-            <w:r>
-              <w:rPr>
-                <w:noProof/>
-                <w:webHidden/>
-              </w:rPr>
-              <w:fldChar w:fldCharType="separate"/>
-            </w:r>
-            <w:r>
-              <w:rPr>
-                <w:noProof/>
-                <w:webHidden/>
-              </w:rPr>
-              <w:t>6</w:t>
             </w:r>
             <w:r>
               <w:rPr>
@@ -2713,7 +2663,7 @@
               <w:lang w:eastAsia="en-GB"/>
             </w:rPr>
           </w:pPr>
-          <w:hyperlink w:anchor="_Toc501302039" w:history="1">
+          <w:hyperlink w:anchor="_Toc501562286" w:history="1">
             <w:r>
               <w:rPr>
                 <w:rStyle w:val="Hyperlink"/>
@@ -2740,7 +2690,7 @@
                 <w:noProof/>
                 <w:webHidden/>
               </w:rPr>
-              <w:instrText xml:space="preserve"> PAGEREF _Toc501302039 \h </w:instrText>
+              <w:instrText xml:space="preserve"> PAGEREF _Toc501562286 \h </w:instrText>
             </w:r>
             <w:r>
               <w:rPr>
@@ -2785,7 +2735,7 @@
               <w:lang w:eastAsia="en-GB"/>
             </w:rPr>
           </w:pPr>
-          <w:hyperlink w:anchor="_Toc501302040" w:history="1">
+          <w:hyperlink w:anchor="_Toc501562287" w:history="1">
             <w:r>
               <w:rPr>
                 <w:rStyle w:val="Hyperlink"/>
@@ -2812,7 +2762,7 @@
                 <w:noProof/>
                 <w:webHidden/>
               </w:rPr>
-              <w:instrText xml:space="preserve"> PAGEREF _Toc501302040 \h </w:instrText>
+              <w:instrText xml:space="preserve"> PAGEREF _Toc501562287 \h </w:instrText>
             </w:r>
             <w:r>
               <w:rPr>
@@ -2857,7 +2807,7 @@
               <w:lang w:eastAsia="en-GB"/>
             </w:rPr>
           </w:pPr>
-          <w:hyperlink w:anchor="_Toc501302041" w:history="1">
+          <w:hyperlink w:anchor="_Toc501562288" w:history="1">
             <w:r>
               <w:rPr>
                 <w:rStyle w:val="Hyperlink"/>
@@ -2884,7 +2834,7 @@
                 <w:noProof/>
                 <w:webHidden/>
               </w:rPr>
-              <w:instrText xml:space="preserve"> PAGEREF _Toc501302041 \h </w:instrText>
+              <w:instrText xml:space="preserve"> PAGEREF _Toc501562288 \h </w:instrText>
             </w:r>
             <w:r>
               <w:rPr>
@@ -2929,7 +2879,7 @@
               <w:lang w:eastAsia="en-GB"/>
             </w:rPr>
           </w:pPr>
-          <w:hyperlink w:anchor="_Toc501302042" w:history="1">
+          <w:hyperlink w:anchor="_Toc501562289" w:history="1">
             <w:r>
               <w:rPr>
                 <w:rStyle w:val="Hyperlink"/>
@@ -2956,7 +2906,7 @@
                 <w:noProof/>
                 <w:webHidden/>
               </w:rPr>
-              <w:instrText xml:space="preserve"> PAGEREF _Toc501302042 \h </w:instrText>
+              <w:instrText xml:space="preserve"> PAGEREF _Toc501562289 \h </w:instrText>
             </w:r>
             <w:r>
               <w:rPr>
@@ -3001,7 +2951,7 @@
               <w:lang w:eastAsia="en-GB"/>
             </w:rPr>
           </w:pPr>
-          <w:hyperlink w:anchor="_Toc501302043" w:history="1">
+          <w:hyperlink w:anchor="_Toc501562290" w:history="1">
             <w:r>
               <w:rPr>
                 <w:rStyle w:val="Hyperlink"/>
@@ -3028,7 +2978,7 @@
                 <w:noProof/>
                 <w:webHidden/>
               </w:rPr>
-              <w:instrText xml:space="preserve"> PAGEREF _Toc501302043 \h </w:instrText>
+              <w:instrText xml:space="preserve"> PAGEREF _Toc501562290 \h </w:instrText>
             </w:r>
             <w:r>
               <w:rPr>
@@ -3073,7 +3023,7 @@
               <w:lang w:eastAsia="en-GB"/>
             </w:rPr>
           </w:pPr>
-          <w:hyperlink w:anchor="_Toc501302044" w:history="1">
+          <w:hyperlink w:anchor="_Toc501562291" w:history="1">
             <w:r>
               <w:rPr>
                 <w:rStyle w:val="Hyperlink"/>
@@ -3100,7 +3050,7 @@
                 <w:noProof/>
                 <w:webHidden/>
               </w:rPr>
-              <w:instrText xml:space="preserve"> PAGEREF _Toc501302044 \h </w:instrText>
+              <w:instrText xml:space="preserve"> PAGEREF _Toc501562291 \h </w:instrText>
             </w:r>
             <w:r>
               <w:rPr>
@@ -3147,7 +3097,7 @@
               <w:lang w:eastAsia="en-GB"/>
             </w:rPr>
           </w:pPr>
-          <w:hyperlink w:anchor="_Toc501302045" w:history="1">
+          <w:hyperlink w:anchor="_Toc501562292" w:history="1">
             <w:r>
               <w:rPr>
                 <w:rStyle w:val="Hyperlink"/>
@@ -3174,7 +3124,7 @@
                 <w:noProof/>
                 <w:webHidden/>
               </w:rPr>
-              <w:instrText xml:space="preserve"> PAGEREF _Toc501302045 \h </w:instrText>
+              <w:instrText xml:space="preserve"> PAGEREF _Toc501562292 \h </w:instrText>
             </w:r>
             <w:r>
               <w:rPr>
@@ -3219,7 +3169,7 @@
               <w:lang w:eastAsia="en-GB"/>
             </w:rPr>
           </w:pPr>
-          <w:hyperlink w:anchor="_Toc501302046" w:history="1">
+          <w:hyperlink w:anchor="_Toc501562293" w:history="1">
             <w:r>
               <w:rPr>
                 <w:rStyle w:val="Hyperlink"/>
@@ -3246,7 +3196,7 @@
                 <w:noProof/>
                 <w:webHidden/>
               </w:rPr>
-              <w:instrText xml:space="preserve"> PAGEREF _Toc501302046 \h </w:instrText>
+              <w:instrText xml:space="preserve"> PAGEREF _Toc501562293 \h </w:instrText>
             </w:r>
             <w:r>
               <w:rPr>
@@ -3291,7 +3241,7 @@
               <w:lang w:eastAsia="en-GB"/>
             </w:rPr>
           </w:pPr>
-          <w:hyperlink w:anchor="_Toc501302047" w:history="1">
+          <w:hyperlink w:anchor="_Toc501562294" w:history="1">
             <w:r>
               <w:rPr>
                 <w:rStyle w:val="Hyperlink"/>
@@ -3318,7 +3268,7 @@
                 <w:noProof/>
                 <w:webHidden/>
               </w:rPr>
-              <w:instrText xml:space="preserve"> PAGEREF _Toc501302047 \h </w:instrText>
+              <w:instrText xml:space="preserve"> PAGEREF _Toc501562294 \h </w:instrText>
             </w:r>
             <w:r>
               <w:rPr>
@@ -3363,7 +3313,7 @@
               <w:lang w:eastAsia="en-GB"/>
             </w:rPr>
           </w:pPr>
-          <w:hyperlink w:anchor="_Toc501302048" w:history="1">
+          <w:hyperlink w:anchor="_Toc501562295" w:history="1">
             <w:r>
               <w:rPr>
                 <w:rStyle w:val="Hyperlink"/>
@@ -3391,7 +3341,7 @@
                 <w:noProof/>
                 <w:webHidden/>
               </w:rPr>
-              <w:instrText xml:space="preserve"> PAGEREF _Toc501302048 \h </w:instrText>
+              <w:instrText xml:space="preserve"> PAGEREF _Toc501562295 \h </w:instrText>
             </w:r>
             <w:r>
               <w:rPr>
@@ -3436,7 +3386,7 @@
               <w:lang w:eastAsia="en-GB"/>
             </w:rPr>
           </w:pPr>
-          <w:hyperlink w:anchor="_Toc501302049" w:history="1">
+          <w:hyperlink w:anchor="_Toc501562296" w:history="1">
             <w:r>
               <w:rPr>
                 <w:rStyle w:val="Hyperlink"/>
@@ -3464,7 +3414,7 @@
                 <w:noProof/>
                 <w:webHidden/>
               </w:rPr>
-              <w:instrText xml:space="preserve"> PAGEREF _Toc501302049 \h </w:instrText>
+              <w:instrText xml:space="preserve"> PAGEREF _Toc501562296 \h </w:instrText>
             </w:r>
             <w:r>
               <w:rPr>
@@ -3512,7 +3462,7 @@
               <w:lang w:eastAsia="en-GB"/>
             </w:rPr>
           </w:pPr>
-          <w:hyperlink w:anchor="_Toc501302050" w:history="1">
+          <w:hyperlink w:anchor="_Toc501562297" w:history="1">
             <w:r>
               <w:rPr>
                 <w:rStyle w:val="Hyperlink"/>
@@ -3560,7 +3510,7 @@
                 <w:noProof/>
                 <w:webHidden/>
               </w:rPr>
-              <w:instrText xml:space="preserve"> PAGEREF _Toc501302050 \h </w:instrText>
+              <w:instrText xml:space="preserve"> PAGEREF _Toc501562297 \h </w:instrText>
             </w:r>
             <w:r>
               <w:rPr>
@@ -3595,7 +3545,6 @@
           <w:pPr>
             <w:pStyle w:val="TOC2"/>
             <w:tabs>
-              <w:tab w:val="left" w:pos="960"/>
               <w:tab w:val="right" w:leader="dot" w:pos="9056"/>
             </w:tabs>
             <w:rPr>
@@ -3608,76 +3557,55 @@
               <w:lang w:eastAsia="en-GB"/>
             </w:rPr>
           </w:pPr>
-          <w:hyperlink w:anchor="_Toc501302051" w:history="1">
+          <w:hyperlink w:anchor="_Toc501562298" w:history="1">
             <w:r>
               <w:rPr>
                 <w:rStyle w:val="Hyperlink"/>
-                <w:rFonts w:eastAsia="Arial" w:cs="Arial"/>
                 <w:noProof/>
                 <w:lang w:val="de-DE"/>
               </w:rPr>
-              <w:t>6.2</w:t>
-            </w:r>
-            <w:r>
-              <w:rPr>
-                <w:rFonts w:eastAsiaTheme="minorEastAsia"/>
-                <w:b w:val="0"/>
-                <w:bCs w:val="0"/>
-                <w:noProof/>
-                <w:sz w:val="24"/>
-                <w:szCs w:val="24"/>
-                <w:lang w:eastAsia="en-GB"/>
+              <w:t>6.2 Tools</w:t>
+            </w:r>
+            <w:r>
+              <w:rPr>
+                <w:noProof/>
+                <w:webHidden/>
               </w:rPr>
               <w:tab/>
             </w:r>
             <w:r>
               <w:rPr>
-                <w:rStyle w:val="Hyperlink"/>
-                <w:noProof/>
-                <w:lang w:val="de-DE"/>
-              </w:rPr>
-              <w:t>Tools</w:t>
-            </w:r>
-            <w:r>
-              <w:rPr>
                 <w:noProof/>
                 <w:webHidden/>
               </w:rPr>
-              <w:tab/>
+              <w:fldChar w:fldCharType="begin"/>
             </w:r>
             <w:r>
               <w:rPr>
                 <w:noProof/>
                 <w:webHidden/>
               </w:rPr>
-              <w:fldChar w:fldCharType="begin"/>
+              <w:instrText xml:space="preserve"> PAGEREF _Toc501562298 \h </w:instrText>
             </w:r>
             <w:r>
               <w:rPr>
                 <w:noProof/>
                 <w:webHidden/>
               </w:rPr>
-              <w:instrText xml:space="preserve"> PAGEREF _Toc501302051 \h </w:instrText>
             </w:r>
             <w:r>
               <w:rPr>
                 <w:noProof/>
                 <w:webHidden/>
               </w:rPr>
+              <w:fldChar w:fldCharType="separate"/>
             </w:r>
             <w:r>
               <w:rPr>
                 <w:noProof/>
                 <w:webHidden/>
               </w:rPr>
-              <w:fldChar w:fldCharType="separate"/>
-            </w:r>
-            <w:r>
-              <w:rPr>
-                <w:noProof/>
-                <w:webHidden/>
-              </w:rPr>
-              <w:t>13</w:t>
+              <w:t>14</w:t>
             </w:r>
             <w:r>
               <w:rPr>
@@ -3702,7 +3630,7 @@
               <w:lang w:eastAsia="en-GB"/>
             </w:rPr>
           </w:pPr>
-          <w:hyperlink w:anchor="_Toc501302052" w:history="1">
+          <w:hyperlink w:anchor="_Toc501562299" w:history="1">
             <w:r>
               <w:rPr>
                 <w:rStyle w:val="Hyperlink"/>
@@ -3730,7 +3658,7 @@
                 <w:noProof/>
                 <w:webHidden/>
               </w:rPr>
-              <w:instrText xml:space="preserve"> PAGEREF _Toc501302052 \h </w:instrText>
+              <w:instrText xml:space="preserve"> PAGEREF _Toc501562299 \h </w:instrText>
             </w:r>
             <w:r>
               <w:rPr>
@@ -3750,7 +3678,7 @@
                 <w:noProof/>
                 <w:webHidden/>
               </w:rPr>
-              <w:t>13</w:t>
+              <w:t>14</w:t>
             </w:r>
             <w:r>
               <w:rPr>
@@ -3775,7 +3703,7 @@
               <w:lang w:eastAsia="en-GB"/>
             </w:rPr>
           </w:pPr>
-          <w:hyperlink w:anchor="_Toc501302053" w:history="1">
+          <w:hyperlink w:anchor="_Toc501562300" w:history="1">
             <w:r>
               <w:rPr>
                 <w:rStyle w:val="Hyperlink"/>
@@ -3803,7 +3731,7 @@
                 <w:noProof/>
                 <w:webHidden/>
               </w:rPr>
-              <w:instrText xml:space="preserve"> PAGEREF _Toc501302053 \h </w:instrText>
+              <w:instrText xml:space="preserve"> PAGEREF _Toc501562300 \h </w:instrText>
             </w:r>
             <w:r>
               <w:rPr>
@@ -3823,7 +3751,7 @@
                 <w:noProof/>
                 <w:webHidden/>
               </w:rPr>
-              <w:t>13</w:t>
+              <w:t>14</w:t>
             </w:r>
             <w:r>
               <w:rPr>
@@ -3976,33 +3904,61 @@
     <w:p>
       <w:pPr>
         <w:pStyle w:val="Heading1"/>
-        <w:numPr>
-          <w:ilvl w:val="0"/>
-          <w:numId w:val="15"/>
-        </w:numPr>
-        <w:rPr>
-          <w:lang w:val="de-DE"/>
-        </w:rPr>
-      </w:pPr>
-      <w:bookmarkStart w:id="1" w:name="_Toc501302029"/>
+        <w:rPr>
+          <w:lang w:val="de-DE"/>
+        </w:rPr>
+      </w:pPr>
+      <w:bookmarkStart w:id="1" w:name="_Toc501562278"/>
       <w:r>
         <w:rPr>
           <w:lang w:val="de-DE"/>
         </w:rPr>
         <w:lastRenderedPageBreak/>
+        <w:t xml:space="preserve">1.0 </w:t>
+      </w:r>
+      <w:r>
+        <w:rPr>
+          <w:lang w:val="de-DE"/>
+        </w:rPr>
         <w:t>Produktbeschreibung</w:t>
       </w:r>
       <w:bookmarkEnd w:id="1"/>
     </w:p>
     <w:p>
       <w:pPr>
-        <w:pStyle w:val="berschrift1ohne"/>
-      </w:pPr>
-      <w:bookmarkStart w:id="2" w:name="_Toc501302030"/>
+        <w:rPr>
+          <w:sz w:val="32"/>
+        </w:rPr>
+      </w:pPr>
+    </w:p>
+    <w:p>
+      <w:pPr>
+        <w:rPr>
+          <w:sz w:val="32"/>
+        </w:rPr>
+      </w:pPr>
+      <w:proofErr w:type="spellStart"/>
       <w:r>
-        <w:t>Historie der Dokumentversionen</w:t>
+        <w:rPr>
+          <w:sz w:val="32"/>
+        </w:rPr>
+        <w:t>Historie</w:t>
       </w:r>
-      <w:bookmarkEnd w:id="2"/>
+      <w:proofErr w:type="spellEnd"/>
+      <w:r>
+        <w:rPr>
+          <w:sz w:val="32"/>
+        </w:rPr>
+        <w:t xml:space="preserve"> der </w:t>
+      </w:r>
+      <w:proofErr w:type="spellStart"/>
+      <w:r>
+        <w:rPr>
+          <w:sz w:val="32"/>
+        </w:rPr>
+        <w:t>Dokumentversionen</w:t>
+      </w:r>
+      <w:proofErr w:type="spellEnd"/>
     </w:p>
     <w:tbl>
       <w:tblPr>
@@ -4151,7 +4107,7 @@
           <w:lang w:val="de-DE"/>
         </w:rPr>
       </w:pPr>
-      <w:bookmarkStart w:id="3" w:name="_Toc501302031"/>
+      <w:bookmarkStart w:id="2" w:name="_Toc501562279"/>
       <w:r>
         <w:rPr>
           <w:lang w:val="de-DE"/>
@@ -4164,7 +4120,7 @@
         </w:rPr>
         <w:t>Inhalt und Umfang</w:t>
       </w:r>
-      <w:bookmarkEnd w:id="3"/>
+      <w:bookmarkEnd w:id="2"/>
     </w:p>
     <w:p>
       <w:pPr>
@@ -4192,23 +4148,25 @@
           <w:color w:val="000000"/>
           <w:lang w:val="de-DE"/>
         </w:rPr>
-        <w:t>„YourChoice“ soll eine noch bequemere und umweltfreundlichere Alternative für Wahlen verschiedener Arten schaffen. Es soll</w:t>
+        <w:t>„</w:t>
       </w:r>
+      <w:proofErr w:type="spellStart"/>
       <w:r>
         <w:rPr>
           <w:rFonts w:ascii="Tahoma" w:hAnsi="Tahoma" w:cs="Tahoma"/>
           <w:color w:val="000000"/>
           <w:lang w:val="de-DE"/>
         </w:rPr>
-        <w:t xml:space="preserve"> beispielweise bei einer Bundestagswahl</w:t>
+        <w:t>YourChoice</w:t>
       </w:r>
+      <w:proofErr w:type="spellEnd"/>
       <w:r>
         <w:rPr>
           <w:rFonts w:ascii="Tahoma" w:hAnsi="Tahoma" w:cs="Tahoma"/>
           <w:color w:val="000000"/>
           <w:lang w:val="de-DE"/>
         </w:rPr>
-        <w:t xml:space="preserve"> ermöglicht werden seine Stimme </w:t>
+        <w:t xml:space="preserve">“ soll eine noch bequemere und umweltfreundlichere Alternative für Wahlen verschiedener Arten schaffen. Es soll beispielweise bei einer Bundestagswahl ermöglicht werden seine Stimme </w:t>
       </w:r>
       <w:r>
         <w:rPr>
@@ -4224,23 +4182,7 @@
           <w:color w:val="000000"/>
           <w:lang w:val="de-DE"/>
         </w:rPr>
-        <w:t xml:space="preserve"> elektronische</w:t>
-      </w:r>
-      <w:r>
-        <w:rPr>
-          <w:rFonts w:ascii="Tahoma" w:hAnsi="Tahoma" w:cs="Tahoma"/>
-          <w:color w:val="000000"/>
-          <w:lang w:val="de-DE"/>
-        </w:rPr>
-        <w:t>m</w:t>
-      </w:r>
-      <w:r>
-        <w:rPr>
-          <w:rFonts w:ascii="Tahoma" w:hAnsi="Tahoma" w:cs="Tahoma"/>
-          <w:color w:val="000000"/>
-          <w:lang w:val="de-DE"/>
-        </w:rPr>
-        <w:t xml:space="preserve"> Wege abzugeben. Dabei soll der Wähler über einen Computer mit einem Fingerabdrucksensor erkannt werden und so seine Stimme abgeben</w:t>
+        <w:t xml:space="preserve"> elektronischem Wege abzugeben. Dabei soll der Wähler über einen Computer mit einem Fingerabdrucksensor erkannt werden und so seine Stimme abgeben</w:t>
       </w:r>
       <w:r>
         <w:rPr>
@@ -4274,7 +4216,7 @@
           <w:lang w:val="de-DE"/>
         </w:rPr>
       </w:pPr>
-      <w:bookmarkStart w:id="4" w:name="_Toc501302032"/>
+      <w:bookmarkStart w:id="3" w:name="_Toc501562280"/>
       <w:r>
         <w:rPr>
           <w:lang w:val="de-DE"/>
@@ -4286,6 +4228,49 @@
           <w:lang w:val="de-DE"/>
         </w:rPr>
         <w:t>eite</w:t>
+      </w:r>
+      <w:bookmarkEnd w:id="3"/>
+    </w:p>
+    <w:p>
+      <w:pPr>
+        <w:rPr>
+          <w:lang w:val="de-DE"/>
+        </w:rPr>
+      </w:pPr>
+    </w:p>
+    <w:p>
+      <w:pPr>
+        <w:rPr>
+          <w:lang w:val="de-DE"/>
+        </w:rPr>
+      </w:pPr>
+      <w:r>
+        <w:rPr>
+          <w:lang w:val="de-DE"/>
+        </w:rPr>
+        <w:t>Die Webseite beinhaltet eine Startseite und mehrere Unterseiten. Je nachdem wer sich einloggt bzw. identifiziert werden andere „Instanzen“ der Seite angezeigt. Eine Instanz entspricht dabei einem Pool aus Seiten und Funktionen, die eindeutig einer Gruppe von zugeordnet ist. Eine Gruppe besteht dabei aus einer Mischung von Rolle und Ebene. Eine Rolle ist beispielweise ein Moderator, wohingegen eine Ebene beispielweise „Gemeinde“ ist.</w:t>
+      </w:r>
+    </w:p>
+    <w:p>
+      <w:pPr>
+        <w:rPr>
+          <w:lang w:val="de-DE"/>
+        </w:rPr>
+      </w:pPr>
+    </w:p>
+    <w:p>
+      <w:pPr>
+        <w:pStyle w:val="Heading2"/>
+        <w:rPr>
+          <w:lang w:val="de-DE"/>
+        </w:rPr>
+      </w:pPr>
+      <w:bookmarkStart w:id="4" w:name="_Toc501562281"/>
+      <w:r>
+        <w:rPr>
+          <w:lang w:val="de-DE"/>
+        </w:rPr>
+        <w:t>1.3 Datenbank</w:t>
       </w:r>
       <w:bookmarkEnd w:id="4"/>
     </w:p>
@@ -4306,7 +4291,13 @@
         <w:rPr>
           <w:lang w:val="de-DE"/>
         </w:rPr>
-        <w:t>Die Webseite beinhaltet eine Startseite und mehrere Unterseiten. Je nachdem wer sich einloggt bzw. identifiziert werden andere „Instanzen“ der Seite angezeigt. Eine Instanz entspricht dabei einem Pool aus Seiten und Funktionen, die eindeutig einer Gruppe von zugeordnet ist. Eine Gruppe besteht dabei aus einer Mischung von Rolle und Ebene. Eine Rolle ist beispielweise ein Moderator, wohingegen eine Ebene beispielweise „Gemeinde“ ist.</w:t>
+        <w:t xml:space="preserve">Eine Datenbank, in der alle userbezogenen Daten </w:t>
+      </w:r>
+      <w:r>
+        <w:rPr>
+          <w:lang w:val="de-DE"/>
+        </w:rPr>
+        <w:t>wie mögliche Wahlen und Name mit Fingerabdruck hinterlegt sind. Ebenfalls vorhanden sind Informationen der einzelnen Instanzen und Verwaltungsuser wie Moderatoren und Admins.</w:t>
       </w:r>
     </w:p>
     <w:p>
@@ -4315,20 +4306,33 @@
           <w:lang w:val="de-DE"/>
         </w:rPr>
       </w:pPr>
+      <w:r>
+        <w:rPr>
+          <w:lang w:val="de-DE"/>
+        </w:rPr>
+        <w:t>Des Weiteren sind noch Daten zu aktuellen Wahlen, die entweder laufen oder erst angelegt wurden vorhanden. Im Hintergrund gibt es Backups dieser Datenbank, die im Notfall innerhalb von zwei Minuten vorhanden sind.</w:t>
+      </w:r>
     </w:p>
     <w:p>
       <w:pPr>
+        <w:rPr>
+          <w:lang w:val="de-DE"/>
+        </w:rPr>
+      </w:pPr>
+    </w:p>
+    <w:p>
+      <w:pPr>
         <w:pStyle w:val="Heading2"/>
         <w:rPr>
           <w:lang w:val="de-DE"/>
         </w:rPr>
       </w:pPr>
-      <w:bookmarkStart w:id="5" w:name="_Toc501302033"/>
+      <w:bookmarkStart w:id="5" w:name="_Toc501562282"/>
       <w:r>
         <w:rPr>
           <w:lang w:val="de-DE"/>
         </w:rPr>
-        <w:t>1.3 Datenbank</w:t>
+        <w:t>1.4 Server</w:t>
       </w:r>
       <w:bookmarkEnd w:id="5"/>
     </w:p>
@@ -4349,13 +4353,13 @@
         <w:rPr>
           <w:lang w:val="de-DE"/>
         </w:rPr>
-        <w:t xml:space="preserve">Eine Datenbank, in der alle userbezogenen Daten </w:t>
+        <w:t>Es stehen verschiedene Server zur Verfügung, wobei der Staat für Bundestagswahlen und Europawahlen einen Server hat, sowie jedes Bundesland für Gemeindewahlen und Landtagswahlen sowie Abstimmunge</w:t>
       </w:r>
       <w:r>
         <w:rPr>
           <w:lang w:val="de-DE"/>
         </w:rPr>
-        <w:t>wie mögliche Wahlen und Name mit Fingerabdruck hinterlegt sind. Ebenfalls vorhanden sind Informationen der einzelnen Instanzen und Verwaltungsuser wie Moderatoren und Admins.</w:t>
+        <w:t>n</w:t>
       </w:r>
     </w:p>
     <w:p>
@@ -4364,38 +4368,39 @@
           <w:lang w:val="de-DE"/>
         </w:rPr>
       </w:pPr>
-      <w:r>
-        <w:rPr>
-          <w:lang w:val="de-DE"/>
-        </w:rPr>
-        <w:t>Des Weiteren sind noch Daten zu aktuellen Wahlen, die entweder laufen oder erst angelegt wurden vorhanden. Im Hintergrund gibt es Backups dieser Datenbank, die im Notfall innerhalb von zwei Minuten vorhanden sind.</w:t>
-      </w:r>
     </w:p>
     <w:p>
       <w:pPr>
-        <w:rPr>
-          <w:lang w:val="de-DE"/>
-        </w:rPr>
-      </w:pPr>
-    </w:p>
-    <w:p>
-      <w:pPr>
-        <w:pStyle w:val="Heading2"/>
-        <w:rPr>
-          <w:lang w:val="de-DE"/>
-        </w:rPr>
-      </w:pPr>
-      <w:bookmarkStart w:id="6" w:name="_Toc501302034"/>
+        <w:pStyle w:val="Heading1"/>
+        <w:rPr>
+          <w:lang w:val="de-DE"/>
+        </w:rPr>
+      </w:pPr>
+      <w:bookmarkStart w:id="6" w:name="_Toc501562283"/>
       <w:r>
         <w:rPr>
           <w:lang w:val="de-DE"/>
         </w:rPr>
-        <w:t>1.4 Server</w:t>
+        <w:lastRenderedPageBreak/>
+        <w:t>2</w:t>
+      </w:r>
+      <w:r>
+        <w:rPr>
+          <w:lang w:val="de-DE"/>
+        </w:rPr>
+        <w:t xml:space="preserve">.0 </w:t>
+      </w:r>
+      <w:r>
+        <w:rPr>
+          <w:lang w:val="de-DE"/>
+        </w:rPr>
+        <w:t>GUI Prototyp &amp; Storyboards</w:t>
       </w:r>
       <w:bookmarkEnd w:id="6"/>
     </w:p>
     <w:p>
       <w:pPr>
+        <w:pStyle w:val="Heading1"/>
         <w:rPr>
           <w:lang w:val="de-DE"/>
         </w:rPr>
@@ -4403,96 +4408,19 @@
     </w:p>
     <w:p>
       <w:pPr>
-        <w:rPr>
-          <w:lang w:val="de-DE"/>
-        </w:rPr>
-      </w:pPr>
+        <w:pStyle w:val="Heading1"/>
+        <w:rPr>
+          <w:lang w:val="de-DE"/>
+        </w:rPr>
+      </w:pPr>
+      <w:bookmarkStart w:id="7" w:name="_Toc501562284"/>
       <w:r>
         <w:rPr>
           <w:lang w:val="de-DE"/>
         </w:rPr>
-        <w:t>Es stehen verschiedene Server zur Verfügung, wobei der Staat für Bundestagswahlen und Europawahlen einen Server hat, sowie jedes Bundesland für Gemeindewahlen und Landtagswahlen sowie Abstimmunge</w:t>
-      </w:r>
-      <w:bookmarkStart w:id="7" w:name="_Toc501302035"/>
-      <w:r>
-        <w:rPr>
-          <w:lang w:val="de-DE"/>
-        </w:rPr>
-        <w:t>n</w:t>
-      </w:r>
-    </w:p>
-    <w:p>
-      <w:pPr>
-        <w:rPr>
-          <w:lang w:val="de-DE"/>
-        </w:rPr>
-      </w:pPr>
-    </w:p>
-    <w:p>
-      <w:pPr>
-        <w:rPr>
-          <w:rFonts w:asciiTheme="majorHAnsi" w:hAnsiTheme="majorHAnsi"/>
-          <w:color w:val="8EAADB" w:themeColor="accent1" w:themeTint="99"/>
-          <w:sz w:val="32"/>
-          <w:szCs w:val="32"/>
-          <w:lang w:val="de-DE"/>
-        </w:rPr>
-      </w:pPr>
-      <w:r>
-        <w:rPr>
-          <w:rFonts w:asciiTheme="majorHAnsi" w:hAnsiTheme="majorHAnsi"/>
-          <w:color w:val="8EAADB" w:themeColor="accent1" w:themeTint="99"/>
-          <w:sz w:val="32"/>
-          <w:szCs w:val="32"/>
-          <w:lang w:val="de-DE"/>
-        </w:rPr>
-        <w:t>2</w:t>
-      </w:r>
-      <w:r>
-        <w:rPr>
-          <w:rFonts w:asciiTheme="majorHAnsi" w:hAnsiTheme="majorHAnsi"/>
-          <w:color w:val="8EAADB" w:themeColor="accent1" w:themeTint="99"/>
-          <w:sz w:val="32"/>
-          <w:szCs w:val="32"/>
-          <w:lang w:val="de-DE"/>
-        </w:rPr>
-        <w:t xml:space="preserve">.0 </w:t>
-      </w:r>
-      <w:r>
-        <w:rPr>
-          <w:rFonts w:asciiTheme="majorHAnsi" w:hAnsiTheme="majorHAnsi"/>
-          <w:color w:val="8EAADB" w:themeColor="accent1" w:themeTint="99"/>
-          <w:sz w:val="32"/>
-          <w:szCs w:val="32"/>
-          <w:lang w:val="de-DE"/>
-        </w:rPr>
-        <w:t>GUI Prototyp &amp; Storyboards</w:t>
+        <w:t>3.0 Datenbank</w:t>
       </w:r>
       <w:bookmarkEnd w:id="7"/>
-    </w:p>
-    <w:p>
-      <w:pPr>
-        <w:pStyle w:val="Heading1"/>
-        <w:rPr>
-          <w:lang w:val="de-DE"/>
-        </w:rPr>
-      </w:pPr>
-    </w:p>
-    <w:p>
-      <w:pPr>
-        <w:pStyle w:val="Heading1"/>
-        <w:rPr>
-          <w:lang w:val="de-DE"/>
-        </w:rPr>
-      </w:pPr>
-      <w:bookmarkStart w:id="8" w:name="_Toc501302036"/>
-      <w:r>
-        <w:rPr>
-          <w:lang w:val="de-DE"/>
-        </w:rPr>
-        <w:t>3.0 Datenbank</w:t>
-      </w:r>
-      <w:bookmarkEnd w:id="8"/>
     </w:p>
     <w:p>
       <w:pPr>
@@ -4569,29 +4497,27 @@
           <w:lang w:val="de-DE"/>
         </w:rPr>
       </w:pPr>
-      <w:bookmarkStart w:id="9" w:name="_Toc501302037"/>
+      <w:bookmarkStart w:id="8" w:name="_Toc501562285"/>
       <w:r>
         <w:rPr>
           <w:lang w:val="de-DE"/>
         </w:rPr>
         <w:t>4.0 Risikoanalyse</w:t>
       </w:r>
-      <w:bookmarkEnd w:id="9"/>
+      <w:bookmarkEnd w:id="8"/>
     </w:p>
     <w:p/>
     <w:p>
-      <w:pPr>
-        <w:pStyle w:val="berschrift1ohne"/>
-      </w:pPr>
-      <w:bookmarkStart w:id="10" w:name="_Toc289941033"/>
-      <w:bookmarkStart w:id="11" w:name="_Toc498979777"/>
-      <w:bookmarkStart w:id="12" w:name="_Toc501302038"/>
+      <w:bookmarkStart w:id="9" w:name="_Toc289941033"/>
+      <w:bookmarkStart w:id="10" w:name="_Toc498979777"/>
       <w:r>
+        <w:rPr>
+          <w:sz w:val="36"/>
+        </w:rPr>
         <w:t>Historie der Dokumentversionen</w:t>
       </w:r>
+      <w:bookmarkEnd w:id="9"/>
       <w:bookmarkEnd w:id="10"/>
-      <w:bookmarkEnd w:id="11"/>
-      <w:bookmarkEnd w:id="12"/>
     </w:p>
     <w:tbl>
       <w:tblPr>
@@ -4734,6 +4660,7 @@
               <w:pStyle w:val="Tabelle"/>
             </w:pPr>
             <w:r>
+              <w:lastRenderedPageBreak/>
               <w:t>1.1</w:t>
             </w:r>
           </w:p>
@@ -4808,8 +4735,13 @@
         <w:ind w:left="714" w:hanging="357"/>
       </w:pPr>
       <w:r>
-        <w:t>0 – Gar nicht</w:t>
+        <w:t xml:space="preserve">0 – Gar </w:t>
       </w:r>
+      <w:proofErr w:type="spellStart"/>
+      <w:r>
+        <w:t>nicht</w:t>
+      </w:r>
+      <w:proofErr w:type="spellEnd"/>
     </w:p>
     <w:p>
       <w:pPr>
@@ -4834,8 +4766,13 @@
         <w:ind w:left="714" w:hanging="357"/>
       </w:pPr>
       <w:r>
-        <w:t>2 – Mittel</w:t>
+        <w:t xml:space="preserve">2 – </w:t>
       </w:r>
+      <w:proofErr w:type="spellStart"/>
+      <w:r>
+        <w:t>Mittel</w:t>
+      </w:r>
+      <w:proofErr w:type="spellEnd"/>
     </w:p>
     <w:p>
       <w:pPr>
@@ -4859,36 +4796,40 @@
       <w:pPr>
         <w:pStyle w:val="Heading2"/>
       </w:pPr>
-      <w:bookmarkStart w:id="13" w:name="_Toc289941036"/>
-      <w:bookmarkStart w:id="14" w:name="_Toc498979780"/>
-      <w:bookmarkStart w:id="15" w:name="_Toc501302039"/>
+      <w:bookmarkStart w:id="11" w:name="_Toc289941036"/>
+      <w:bookmarkStart w:id="12" w:name="_Toc498979780"/>
+      <w:bookmarkStart w:id="13" w:name="_Toc501562286"/>
       <w:r>
         <w:t xml:space="preserve">4.1 </w:t>
       </w:r>
+      <w:proofErr w:type="spellStart"/>
       <w:r>
         <w:t>Standardrisiken</w:t>
       </w:r>
+      <w:bookmarkEnd w:id="11"/>
+      <w:bookmarkEnd w:id="12"/>
       <w:bookmarkEnd w:id="13"/>
-      <w:bookmarkEnd w:id="14"/>
-      <w:bookmarkEnd w:id="15"/>
+      <w:proofErr w:type="spellEnd"/>
     </w:p>
     <w:p/>
     <w:p>
       <w:pPr>
         <w:pStyle w:val="Heading3"/>
       </w:pPr>
-      <w:bookmarkStart w:id="16" w:name="_Toc289941037"/>
-      <w:bookmarkStart w:id="17" w:name="_Toc498979781"/>
-      <w:bookmarkStart w:id="18" w:name="_Toc501302040"/>
+      <w:bookmarkStart w:id="14" w:name="_Toc289941037"/>
+      <w:bookmarkStart w:id="15" w:name="_Toc498979781"/>
+      <w:bookmarkStart w:id="16" w:name="_Toc501562287"/>
       <w:r>
         <w:t xml:space="preserve">4.1.1 </w:t>
       </w:r>
+      <w:proofErr w:type="spellStart"/>
       <w:r>
         <w:t>Ressourcen</w:t>
       </w:r>
+      <w:bookmarkEnd w:id="14"/>
+      <w:bookmarkEnd w:id="15"/>
       <w:bookmarkEnd w:id="16"/>
-      <w:bookmarkEnd w:id="17"/>
-      <w:bookmarkEnd w:id="18"/>
+      <w:proofErr w:type="spellEnd"/>
     </w:p>
     <w:p>
       <w:pPr>
@@ -5098,7 +5039,7 @@
                 <w:b/>
               </w:rPr>
             </w:pPr>
-            <w:bookmarkStart w:id="19" w:name="_Hlk498977820"/>
+            <w:bookmarkStart w:id="17" w:name="_Hlk498977820"/>
             <w:r>
               <w:rPr>
                 <w:b/>
@@ -5119,20 +5060,20 @@
             <w:r>
               <w:t xml:space="preserve">Längere Arbeitszeiten pro Person, </w:t>
             </w:r>
-            <w:bookmarkStart w:id="20" w:name="OLE_LINK10"/>
-            <w:bookmarkStart w:id="21" w:name="OLE_LINK11"/>
+            <w:bookmarkStart w:id="18" w:name="OLE_LINK10"/>
+            <w:bookmarkStart w:id="19" w:name="OLE_LINK11"/>
             <w:r>
               <w:t xml:space="preserve">personelle Ressourcen </w:t>
             </w:r>
-            <w:bookmarkEnd w:id="20"/>
-            <w:bookmarkEnd w:id="21"/>
+            <w:bookmarkEnd w:id="18"/>
+            <w:bookmarkEnd w:id="19"/>
             <w:r>
               <w:t>umverteilen</w:t>
             </w:r>
           </w:p>
         </w:tc>
       </w:tr>
-      <w:bookmarkEnd w:id="19"/>
+      <w:bookmarkEnd w:id="17"/>
       <w:tr>
         <w:tc>
           <w:tcPr>
@@ -5537,8 +5478,8 @@
                 <w:b/>
               </w:rPr>
             </w:pPr>
-            <w:bookmarkStart w:id="22" w:name="OLE_LINK14"/>
-            <w:bookmarkStart w:id="23" w:name="OLE_LINK15"/>
+            <w:bookmarkStart w:id="20" w:name="OLE_LINK14"/>
+            <w:bookmarkStart w:id="21" w:name="OLE_LINK15"/>
             <w:r>
               <w:rPr>
                 <w:b/>
@@ -5728,7 +5669,15 @@
               <w:pStyle w:val="Tabelle"/>
             </w:pPr>
             <w:r>
-              <w:t>Anwendung von Softskills, Machtwort PL</w:t>
+              <w:t xml:space="preserve">Anwendung von </w:t>
+            </w:r>
+            <w:proofErr w:type="spellStart"/>
+            <w:r>
+              <w:t>Softskills</w:t>
+            </w:r>
+            <w:proofErr w:type="spellEnd"/>
+            <w:r>
+              <w:t>, Machtwort PL</w:t>
             </w:r>
           </w:p>
         </w:tc>
@@ -5799,8 +5748,8 @@
           </w:p>
         </w:tc>
       </w:tr>
-      <w:bookmarkEnd w:id="22"/>
-      <w:bookmarkEnd w:id="23"/>
+      <w:bookmarkEnd w:id="20"/>
+      <w:bookmarkEnd w:id="21"/>
     </w:tbl>
     <w:p/>
     <w:tbl>
@@ -5834,8 +5783,8 @@
                 <w:b/>
               </w:rPr>
             </w:pPr>
-            <w:bookmarkStart w:id="24" w:name="OLE_LINK24"/>
-            <w:bookmarkStart w:id="25" w:name="OLE_LINK25"/>
+            <w:bookmarkStart w:id="22" w:name="OLE_LINK24"/>
+            <w:bookmarkStart w:id="23" w:name="OLE_LINK25"/>
             <w:r>
               <w:rPr>
                 <w:b/>
@@ -6011,6 +5960,7 @@
               <w:rPr>
                 <w:b/>
               </w:rPr>
+              <w:lastRenderedPageBreak/>
               <w:t>Behandlung und Kontrolle</w:t>
             </w:r>
           </w:p>
@@ -6080,7 +6030,6 @@
               <w:rPr>
                 <w:b/>
               </w:rPr>
-              <w:lastRenderedPageBreak/>
               <w:t>Termin / Nächster Schritt</w:t>
             </w:r>
           </w:p>
@@ -6097,26 +6046,28 @@
           </w:p>
         </w:tc>
       </w:tr>
-      <w:bookmarkEnd w:id="24"/>
-      <w:bookmarkEnd w:id="25"/>
+      <w:bookmarkEnd w:id="22"/>
+      <w:bookmarkEnd w:id="23"/>
     </w:tbl>
     <w:p/>
     <w:p>
       <w:pPr>
         <w:pStyle w:val="Heading3"/>
       </w:pPr>
-      <w:bookmarkStart w:id="26" w:name="_Toc289941038"/>
-      <w:bookmarkStart w:id="27" w:name="_Toc498979782"/>
-      <w:bookmarkStart w:id="28" w:name="_Toc501302041"/>
+      <w:bookmarkStart w:id="24" w:name="_Toc289941038"/>
+      <w:bookmarkStart w:id="25" w:name="_Toc498979782"/>
+      <w:bookmarkStart w:id="26" w:name="_Toc501562288"/>
       <w:r>
         <w:t xml:space="preserve">4.1.2 </w:t>
       </w:r>
+      <w:proofErr w:type="spellStart"/>
       <w:r>
         <w:t>Planung</w:t>
       </w:r>
+      <w:bookmarkEnd w:id="24"/>
+      <w:bookmarkEnd w:id="25"/>
       <w:bookmarkEnd w:id="26"/>
-      <w:bookmarkEnd w:id="27"/>
-      <w:bookmarkEnd w:id="28"/>
+      <w:proofErr w:type="spellEnd"/>
     </w:p>
     <w:p/>
     <w:tbl>
@@ -6446,8 +6397,8 @@
                 <w:b/>
               </w:rPr>
             </w:pPr>
-            <w:bookmarkStart w:id="29" w:name="OLE_LINK20"/>
-            <w:bookmarkStart w:id="30" w:name="OLE_LINK21"/>
+            <w:bookmarkStart w:id="27" w:name="OLE_LINK20"/>
+            <w:bookmarkStart w:id="28" w:name="OLE_LINK21"/>
             <w:r>
               <w:rPr>
                 <w:b/>
@@ -6711,8 +6662,8 @@
           </w:p>
         </w:tc>
       </w:tr>
-      <w:bookmarkEnd w:id="29"/>
-      <w:bookmarkEnd w:id="30"/>
+      <w:bookmarkEnd w:id="27"/>
+      <w:bookmarkEnd w:id="28"/>
     </w:tbl>
     <w:p/>
     <w:tbl>
@@ -6746,8 +6697,8 @@
                 <w:b/>
               </w:rPr>
             </w:pPr>
-            <w:bookmarkStart w:id="31" w:name="OLE_LINK16"/>
-            <w:bookmarkStart w:id="32" w:name="OLE_LINK17"/>
+            <w:bookmarkStart w:id="29" w:name="OLE_LINK16"/>
+            <w:bookmarkStart w:id="30" w:name="OLE_LINK17"/>
             <w:r>
               <w:br w:type="page"/>
             </w:r>
@@ -7011,8 +6962,8 @@
           </w:p>
         </w:tc>
       </w:tr>
-      <w:bookmarkEnd w:id="31"/>
-      <w:bookmarkEnd w:id="32"/>
+      <w:bookmarkEnd w:id="29"/>
+      <w:bookmarkEnd w:id="30"/>
     </w:tbl>
     <w:p/>
     <w:tbl>
@@ -7237,8 +7188,21 @@
             <w:pPr>
               <w:pStyle w:val="Tabelle"/>
             </w:pPr>
-            <w:r>
-              <w:t>Testdriven implementation, Tools zur Testabdeckung</w:t>
+            <w:proofErr w:type="spellStart"/>
+            <w:r>
+              <w:t>Testdriven</w:t>
+            </w:r>
+            <w:proofErr w:type="spellEnd"/>
+            <w:r>
+              <w:t xml:space="preserve"> </w:t>
+            </w:r>
+            <w:proofErr w:type="spellStart"/>
+            <w:r>
+              <w:t>implementation</w:t>
+            </w:r>
+            <w:proofErr w:type="spellEnd"/>
+            <w:r>
+              <w:t>, Tools zur Testabdeckung</w:t>
             </w:r>
           </w:p>
         </w:tc>
@@ -7315,18 +7279,18 @@
       <w:pPr>
         <w:pStyle w:val="Heading3"/>
       </w:pPr>
-      <w:bookmarkStart w:id="33" w:name="_Toc289941039"/>
-      <w:bookmarkStart w:id="34" w:name="_Toc498979783"/>
-      <w:bookmarkStart w:id="35" w:name="_Toc501302042"/>
+      <w:bookmarkStart w:id="31" w:name="_Toc289941039"/>
+      <w:bookmarkStart w:id="32" w:name="_Toc498979783"/>
+      <w:bookmarkStart w:id="33" w:name="_Toc501562289"/>
       <w:r>
         <w:t xml:space="preserve">4.1.3 </w:t>
       </w:r>
       <w:r>
         <w:t>Kunde</w:t>
       </w:r>
+      <w:bookmarkEnd w:id="31"/>
+      <w:bookmarkEnd w:id="32"/>
       <w:bookmarkEnd w:id="33"/>
-      <w:bookmarkEnd w:id="34"/>
-      <w:bookmarkEnd w:id="35"/>
     </w:p>
     <w:p/>
     <w:tbl>
@@ -7360,8 +7324,8 @@
                 <w:b/>
               </w:rPr>
             </w:pPr>
-            <w:bookmarkStart w:id="36" w:name="OLE_LINK18"/>
-            <w:bookmarkStart w:id="37" w:name="OLE_LINK19"/>
+            <w:bookmarkStart w:id="34" w:name="OLE_LINK18"/>
+            <w:bookmarkStart w:id="35" w:name="OLE_LINK19"/>
             <w:r>
               <w:br w:type="page"/>
             </w:r>
@@ -7609,6 +7573,7 @@
               <w:rPr>
                 <w:b/>
               </w:rPr>
+              <w:lastRenderedPageBreak/>
               <w:t>Termin / Nächster Schritt</w:t>
             </w:r>
           </w:p>
@@ -7625,8 +7590,8 @@
           </w:p>
         </w:tc>
       </w:tr>
-      <w:bookmarkEnd w:id="36"/>
-      <w:bookmarkEnd w:id="37"/>
+      <w:bookmarkEnd w:id="34"/>
+      <w:bookmarkEnd w:id="35"/>
     </w:tbl>
     <w:p>
       <w:pPr>
@@ -7672,7 +7637,6 @@
               </w:rPr>
             </w:pPr>
             <w:r>
-              <w:lastRenderedPageBreak/>
               <w:br w:type="page"/>
             </w:r>
             <w:r>
@@ -8041,8 +8005,13 @@
               <w:pStyle w:val="Tabelle"/>
             </w:pPr>
             <w:r>
-              <w:t>Kunde ändert Anforderungen spät in der Documentationsphase</w:t>
-            </w:r>
+              <w:t xml:space="preserve">Kunde ändert Anforderungen spät in der </w:t>
+            </w:r>
+            <w:proofErr w:type="spellStart"/>
+            <w:r>
+              <w:t>Documentationsphase</w:t>
+            </w:r>
+            <w:proofErr w:type="spellEnd"/>
           </w:p>
         </w:tc>
       </w:tr>
@@ -8264,19 +8233,21 @@
       <w:pPr>
         <w:pStyle w:val="Heading3"/>
       </w:pPr>
-      <w:bookmarkStart w:id="38" w:name="_Toc498979784"/>
-      <w:bookmarkStart w:id="39" w:name="OLE_LINK26"/>
-      <w:bookmarkStart w:id="40" w:name="_Toc501302043"/>
+      <w:bookmarkStart w:id="36" w:name="_Toc498979784"/>
+      <w:bookmarkStart w:id="37" w:name="OLE_LINK26"/>
+      <w:bookmarkStart w:id="38" w:name="_Toc501562290"/>
       <w:r>
         <w:t xml:space="preserve">4.1.4 </w:t>
       </w:r>
+      <w:proofErr w:type="spellStart"/>
       <w:r>
         <w:t>Kommunikation</w:t>
       </w:r>
+      <w:bookmarkEnd w:id="36"/>
       <w:bookmarkEnd w:id="38"/>
-      <w:bookmarkEnd w:id="40"/>
+      <w:proofErr w:type="spellEnd"/>
     </w:p>
-    <w:bookmarkEnd w:id="39"/>
+    <w:bookmarkEnd w:id="37"/>
     <w:p/>
     <w:tbl>
       <w:tblPr>
@@ -8309,8 +8280,8 @@
                 <w:b/>
               </w:rPr>
             </w:pPr>
-            <w:bookmarkStart w:id="41" w:name="OLE_LINK22"/>
-            <w:bookmarkStart w:id="42" w:name="OLE_LINK23"/>
+            <w:bookmarkStart w:id="39" w:name="OLE_LINK22"/>
+            <w:bookmarkStart w:id="40" w:name="OLE_LINK23"/>
             <w:r>
               <w:rPr>
                 <w:b/>
@@ -8575,8 +8546,8 @@
           </w:p>
         </w:tc>
       </w:tr>
-      <w:bookmarkEnd w:id="41"/>
-      <w:bookmarkEnd w:id="42"/>
+      <w:bookmarkEnd w:id="39"/>
+      <w:bookmarkEnd w:id="40"/>
     </w:tbl>
     <w:p/>
     <w:tbl>
@@ -8909,8 +8880,8 @@
                 <w:b/>
               </w:rPr>
             </w:pPr>
-            <w:bookmarkStart w:id="43" w:name="OLE_LINK29"/>
-            <w:bookmarkStart w:id="44" w:name="OLE_LINK30"/>
+            <w:bookmarkStart w:id="41" w:name="OLE_LINK29"/>
+            <w:bookmarkStart w:id="42" w:name="OLE_LINK30"/>
             <w:r>
               <w:rPr>
                 <w:b/>
@@ -9177,25 +9148,26 @@
           </w:p>
         </w:tc>
       </w:tr>
-      <w:bookmarkEnd w:id="43"/>
-      <w:bookmarkEnd w:id="44"/>
+      <w:bookmarkEnd w:id="41"/>
+      <w:bookmarkEnd w:id="42"/>
     </w:tbl>
     <w:p/>
     <w:p>
       <w:pPr>
         <w:pStyle w:val="Heading3"/>
       </w:pPr>
-      <w:bookmarkStart w:id="45" w:name="_Toc498979785"/>
-      <w:bookmarkStart w:id="46" w:name="_Toc501302044"/>
+      <w:bookmarkStart w:id="43" w:name="_Toc498979785"/>
+      <w:bookmarkStart w:id="44" w:name="_Toc501562291"/>
       <w:r>
-        <w:lastRenderedPageBreak/>
         <w:t xml:space="preserve">4.1.5 </w:t>
       </w:r>
+      <w:proofErr w:type="spellStart"/>
       <w:r>
         <w:t>Technik</w:t>
       </w:r>
-      <w:bookmarkEnd w:id="45"/>
-      <w:bookmarkEnd w:id="46"/>
+      <w:bookmarkEnd w:id="43"/>
+      <w:bookmarkEnd w:id="44"/>
+      <w:proofErr w:type="spellEnd"/>
     </w:p>
     <w:p/>
     <w:tbl>
@@ -9229,7 +9201,7 @@
                 <w:b/>
               </w:rPr>
             </w:pPr>
-            <w:bookmarkStart w:id="47" w:name="OLE_LINK31"/>
+            <w:bookmarkStart w:id="45" w:name="OLE_LINK31"/>
             <w:r>
               <w:rPr>
                 <w:b/>
@@ -9498,7 +9470,7 @@
           </w:p>
         </w:tc>
       </w:tr>
-      <w:bookmarkEnd w:id="47"/>
+      <w:bookmarkEnd w:id="45"/>
     </w:tbl>
     <w:p/>
     <w:tbl>
@@ -9809,41 +9781,53 @@
       <w:pPr>
         <w:pStyle w:val="Heading2"/>
       </w:pPr>
-      <w:bookmarkStart w:id="48" w:name="_Toc289941040"/>
-      <w:bookmarkStart w:id="49" w:name="_Toc498979786"/>
+      <w:bookmarkStart w:id="46" w:name="_Toc289941040"/>
+      <w:bookmarkStart w:id="47" w:name="_Toc498979786"/>
     </w:p>
     <w:p>
       <w:pPr>
         <w:pStyle w:val="Heading2"/>
       </w:pPr>
-      <w:bookmarkStart w:id="50" w:name="_Toc501302045"/>
+      <w:bookmarkStart w:id="48" w:name="_Toc501562292"/>
       <w:r>
         <w:t xml:space="preserve">4.2 </w:t>
       </w:r>
+      <w:proofErr w:type="spellStart"/>
       <w:r>
-        <w:t>Produktbezogene Risiken</w:t>
+        <w:t>Produktbezogene</w:t>
       </w:r>
+      <w:proofErr w:type="spellEnd"/>
+      <w:r>
+        <w:t xml:space="preserve"> </w:t>
+      </w:r>
+      <w:proofErr w:type="spellStart"/>
+      <w:r>
+        <w:t>Risiken</w:t>
+      </w:r>
+      <w:bookmarkEnd w:id="46"/>
+      <w:bookmarkEnd w:id="47"/>
       <w:bookmarkEnd w:id="48"/>
-      <w:bookmarkEnd w:id="49"/>
-      <w:bookmarkEnd w:id="50"/>
+      <w:proofErr w:type="spellEnd"/>
     </w:p>
     <w:p/>
     <w:p>
       <w:pPr>
         <w:pStyle w:val="Heading3"/>
       </w:pPr>
-      <w:bookmarkStart w:id="51" w:name="_Toc289941041"/>
-      <w:bookmarkStart w:id="52" w:name="_Toc498979787"/>
-      <w:bookmarkStart w:id="53" w:name="_Toc501302046"/>
+      <w:bookmarkStart w:id="49" w:name="_Toc289941041"/>
+      <w:bookmarkStart w:id="50" w:name="_Toc498979787"/>
+      <w:bookmarkStart w:id="51" w:name="_Toc501562293"/>
       <w:r>
         <w:t xml:space="preserve">4.2.1 </w:t>
       </w:r>
+      <w:proofErr w:type="spellStart"/>
       <w:r>
         <w:t>Planung</w:t>
       </w:r>
+      <w:bookmarkEnd w:id="49"/>
+      <w:bookmarkEnd w:id="50"/>
       <w:bookmarkEnd w:id="51"/>
-      <w:bookmarkEnd w:id="52"/>
-      <w:bookmarkEnd w:id="53"/>
+      <w:proofErr w:type="spellEnd"/>
     </w:p>
     <w:p/>
     <w:tbl>
@@ -10155,18 +10139,20 @@
       <w:pPr>
         <w:pStyle w:val="Heading3"/>
       </w:pPr>
-      <w:bookmarkStart w:id="54" w:name="_Toc289941042"/>
-      <w:bookmarkStart w:id="55" w:name="_Toc498979788"/>
-      <w:bookmarkStart w:id="56" w:name="_Toc501302047"/>
+      <w:bookmarkStart w:id="52" w:name="_Toc289941042"/>
+      <w:bookmarkStart w:id="53" w:name="_Toc498979788"/>
+      <w:bookmarkStart w:id="54" w:name="_Toc501562294"/>
       <w:r>
         <w:t xml:space="preserve">4.2.2 </w:t>
       </w:r>
+      <w:proofErr w:type="spellStart"/>
       <w:r>
         <w:t>Technik</w:t>
       </w:r>
+      <w:bookmarkEnd w:id="52"/>
+      <w:bookmarkEnd w:id="53"/>
       <w:bookmarkEnd w:id="54"/>
-      <w:bookmarkEnd w:id="55"/>
-      <w:bookmarkEnd w:id="56"/>
+      <w:proofErr w:type="spellEnd"/>
     </w:p>
     <w:p/>
     <w:tbl>
@@ -10499,8 +10485,8 @@
                 <w:b/>
               </w:rPr>
             </w:pPr>
-            <w:bookmarkStart w:id="57" w:name="OLE_LINK32"/>
-            <w:bookmarkStart w:id="58" w:name="OLE_LINK33"/>
+            <w:bookmarkStart w:id="55" w:name="OLE_LINK32"/>
+            <w:bookmarkStart w:id="56" w:name="OLE_LINK33"/>
             <w:r>
               <w:br w:type="page"/>
             </w:r>
@@ -10693,7 +10679,15 @@
               <w:pStyle w:val="Tabelle"/>
             </w:pPr>
             <w:r>
-              <w:t>Server mit ausreichender Kapazität bereit stellen, Genug Tests</w:t>
+              <w:t xml:space="preserve">Server mit ausreichender Kapazität </w:t>
+            </w:r>
+            <w:proofErr w:type="gramStart"/>
+            <w:r>
+              <w:t>bereit stellen</w:t>
+            </w:r>
+            <w:proofErr w:type="gramEnd"/>
+            <w:r>
+              <w:t>, Genug Tests</w:t>
             </w:r>
           </w:p>
         </w:tc>
@@ -10715,6 +10709,7 @@
               <w:rPr>
                 <w:b/>
               </w:rPr>
+              <w:lastRenderedPageBreak/>
               <w:t>Hinweise Status</w:t>
             </w:r>
           </w:p>
@@ -10748,7 +10743,6 @@
               <w:rPr>
                 <w:b/>
               </w:rPr>
-              <w:lastRenderedPageBreak/>
               <w:t>Termin / Nächster Schritt</w:t>
             </w:r>
           </w:p>
@@ -10765,8 +10759,8 @@
           </w:p>
         </w:tc>
       </w:tr>
-      <w:bookmarkEnd w:id="57"/>
-      <w:bookmarkEnd w:id="58"/>
+      <w:bookmarkEnd w:id="55"/>
+      <w:bookmarkEnd w:id="56"/>
     </w:tbl>
     <w:p/>
     <w:tbl>
@@ -11290,11 +11284,11 @@
             <w:r>
               <w:t xml:space="preserve">Genug Tests, </w:t>
             </w:r>
-            <w:bookmarkStart w:id="59" w:name="OLE_LINK34"/>
+            <w:bookmarkStart w:id="57" w:name="OLE_LINK34"/>
             <w:r>
               <w:t xml:space="preserve">Peripheriegeräte </w:t>
             </w:r>
-            <w:bookmarkEnd w:id="59"/>
+            <w:bookmarkEnd w:id="57"/>
             <w:r>
               <w:t>ausreichend Testen, Sicherheitsstandards einhalten, vernünftige Q&amp;A zu Peripheriegerät</w:t>
             </w:r>
@@ -11686,14 +11680,36 @@
           <w:lang w:val="de-DE"/>
         </w:rPr>
       </w:pPr>
-      <w:bookmarkStart w:id="60" w:name="_Toc501302048"/>
+      <w:bookmarkStart w:id="58" w:name="_Toc501562295"/>
       <w:r>
         <w:rPr>
           <w:lang w:val="de-DE"/>
         </w:rPr>
-        <w:t>5.0 Traceability Map</w:t>
+        <w:t xml:space="preserve">5.0 </w:t>
       </w:r>
-      <w:bookmarkEnd w:id="60"/>
+      <w:proofErr w:type="spellStart"/>
+      <w:r>
+        <w:rPr>
+          <w:lang w:val="de-DE"/>
+        </w:rPr>
+        <w:t>Traceability</w:t>
+      </w:r>
+      <w:proofErr w:type="spellEnd"/>
+      <w:r>
+        <w:rPr>
+          <w:lang w:val="de-DE"/>
+        </w:rPr>
+        <w:t xml:space="preserve"> </w:t>
+      </w:r>
+      <w:proofErr w:type="spellStart"/>
+      <w:r>
+        <w:rPr>
+          <w:lang w:val="de-DE"/>
+        </w:rPr>
+        <w:t>Map</w:t>
+      </w:r>
+      <w:bookmarkEnd w:id="58"/>
+      <w:proofErr w:type="spellEnd"/>
     </w:p>
     <w:p>
       <w:pPr>
@@ -11773,19 +11789,32 @@
     </w:p>
     <w:p>
       <w:pPr>
+        <w:rPr>
+          <w:lang w:val="de-DE"/>
+        </w:rPr>
+      </w:pPr>
+    </w:p>
+    <w:p>
+      <w:pPr>
         <w:pStyle w:val="Heading1"/>
         <w:rPr>
           <w:lang w:val="de-DE"/>
         </w:rPr>
       </w:pPr>
-      <w:bookmarkStart w:id="61" w:name="_Toc501302049"/>
+      <w:bookmarkStart w:id="59" w:name="_Toc501562296"/>
       <w:r>
         <w:rPr>
           <w:lang w:val="de-DE"/>
         </w:rPr>
-        <w:t>6.0 Technologien &amp; Architektur</w:t>
+        <w:t xml:space="preserve">6.0 </w:t>
       </w:r>
-      <w:bookmarkEnd w:id="61"/>
+      <w:r>
+        <w:rPr>
+          <w:lang w:val="de-DE"/>
+        </w:rPr>
+        <w:t>Technologien &amp; Architektur</w:t>
+      </w:r>
+      <w:bookmarkEnd w:id="59"/>
     </w:p>
     <w:p>
       <w:pPr>
@@ -11801,6 +11830,7 @@
           <w:rFonts w:ascii="Arial" w:eastAsia="Arial" w:hAnsi="Arial" w:cs="Arial"/>
           <w:sz w:val="24"/>
           <w:szCs w:val="24"/>
+          <w:lang w:val="de-DE"/>
         </w:rPr>
       </w:pPr>
       <w:r>
@@ -11821,14 +11851,26 @@
           <w:szCs w:val="24"/>
           <w:lang w:val="de-DE"/>
         </w:rPr>
-        <w:t>Tobin Choinowski</w:t>
+        <w:t xml:space="preserve">Tobin </w:t>
       </w:r>
+      <w:proofErr w:type="spellStart"/>
+      <w:r>
+        <w:rPr>
+          <w:rFonts w:ascii="Arial" w:hAnsi="Arial"/>
+          <w:sz w:val="24"/>
+          <w:szCs w:val="24"/>
+          <w:lang w:val="de-DE"/>
+        </w:rPr>
+        <w:t>Choinowski</w:t>
+      </w:r>
+      <w:proofErr w:type="spellEnd"/>
     </w:p>
     <w:p>
       <w:pPr>
         <w:pStyle w:val="TextA"/>
         <w:rPr>
           <w:rFonts w:ascii="Arial" w:eastAsia="Arial" w:hAnsi="Arial" w:cs="Arial"/>
+          <w:lang w:val="de-DE"/>
         </w:rPr>
       </w:pPr>
     </w:p>
@@ -11888,6 +11930,7 @@
               </w:rPr>
               <w:t>Ä</w:t>
             </w:r>
+            <w:proofErr w:type="spellStart"/>
             <w:r>
               <w:rPr>
                 <w:rFonts w:ascii="Arial" w:hAnsi="Arial"/>
@@ -11897,6 +11940,7 @@
               </w:rPr>
               <w:t>nderung</w:t>
             </w:r>
+            <w:proofErr w:type="spellEnd"/>
           </w:p>
         </w:tc>
         <w:tc>
@@ -11952,6 +11996,7 @@
             <w:pPr>
               <w:pStyle w:val="Tabellenstil1"/>
             </w:pPr>
+            <w:proofErr w:type="spellStart"/>
             <w:r>
               <w:rPr>
                 <w:rFonts w:ascii="Arial" w:hAnsi="Arial"/>
@@ -11961,6 +12006,7 @@
               </w:rPr>
               <w:t>Ver</w:t>
             </w:r>
+            <w:proofErr w:type="spellEnd"/>
             <w:r>
               <w:rPr>
                 <w:rFonts w:ascii="Arial" w:hAnsi="Arial"/>
@@ -11969,6 +12015,7 @@
               </w:rPr>
               <w:t>ä</w:t>
             </w:r>
+            <w:proofErr w:type="spellStart"/>
             <w:r>
               <w:rPr>
                 <w:rFonts w:ascii="Arial" w:hAnsi="Arial"/>
@@ -11976,7 +12023,17 @@
                 <w:szCs w:val="24"/>
                 <w:lang w:val="de-DE"/>
               </w:rPr>
-              <w:t>ndert von</w:t>
+              <w:t>ndert</w:t>
+            </w:r>
+            <w:proofErr w:type="spellEnd"/>
+            <w:r>
+              <w:rPr>
+                <w:rFonts w:ascii="Arial" w:hAnsi="Arial"/>
+                <w:sz w:val="24"/>
+                <w:szCs w:val="24"/>
+                <w:lang w:val="de-DE"/>
+              </w:rPr>
+              <w:t xml:space="preserve"> von</w:t>
             </w:r>
           </w:p>
         </w:tc>
@@ -12109,8 +12166,18 @@
                 <w:sz w:val="24"/>
                 <w:szCs w:val="24"/>
               </w:rPr>
-              <w:t>Tobin Choinowski</w:t>
-            </w:r>
+              <w:t xml:space="preserve">Tobin </w:t>
+            </w:r>
+            <w:proofErr w:type="spellStart"/>
+            <w:r>
+              <w:rPr>
+                <w:rFonts w:ascii="Arial" w:hAnsi="Arial"/>
+                <w:sz w:val="24"/>
+                <w:szCs w:val="24"/>
+              </w:rPr>
+              <w:t>Choinowski</w:t>
+            </w:r>
+            <w:proofErr w:type="spellEnd"/>
           </w:p>
         </w:tc>
         <w:tc>
@@ -12175,10 +12242,11 @@
           <w:rFonts w:eastAsia="Arial"/>
         </w:rPr>
       </w:pPr>
-      <w:bookmarkStart w:id="62" w:name="_Toc501302050"/>
+      <w:bookmarkStart w:id="60" w:name="_Toc501562297"/>
       <w:r>
         <w:rPr>
           <w:noProof/>
+          <w:lang w:eastAsia="en-GB"/>
         </w:rPr>
         <w:lastRenderedPageBreak/>
         <mc:AlternateContent>
@@ -12266,13 +12334,13 @@
                           <wps:txbx>
                             <w:txbxContent>
                               <w:p>
-                                <w:bookmarkStart w:id="63" w:name="_Toc501299828"/>
-                                <w:bookmarkStart w:id="64" w:name="_Toc501299864"/>
+                                <w:bookmarkStart w:id="61" w:name="_Toc501299828"/>
+                                <w:bookmarkStart w:id="62" w:name="_Toc501299864"/>
                                 <w:r>
                                   <w:t>React</w:t>
                                 </w:r>
-                                <w:bookmarkEnd w:id="63"/>
-                                <w:bookmarkEnd w:id="64"/>
+                                <w:bookmarkEnd w:id="61"/>
+                                <w:bookmarkEnd w:id="62"/>
                               </w:p>
                             </w:txbxContent>
                           </wps:txbx>
@@ -12338,22 +12406,46 @@
                           <wps:txbx>
                             <w:txbxContent>
                               <w:p>
-                                <w:bookmarkStart w:id="65" w:name="_Toc501299829"/>
-                                <w:bookmarkStart w:id="66" w:name="_Toc501299865"/>
+                                <w:bookmarkStart w:id="63" w:name="_Toc501299829"/>
+                                <w:bookmarkStart w:id="64" w:name="_Toc501299865"/>
                                 <w:r>
                                   <w:t>Homestead</w:t>
                                 </w:r>
+                                <w:bookmarkEnd w:id="63"/>
+                                <w:bookmarkEnd w:id="64"/>
+                              </w:p>
+                              <w:p>
+                                <w:bookmarkStart w:id="65" w:name="_Toc501299830"/>
+                                <w:bookmarkStart w:id="66" w:name="_Toc501299866"/>
+                                <w:r>
+                                  <w:t xml:space="preserve">(Ubuntu </w:t>
+                                </w:r>
+                                <w:proofErr w:type="spellStart"/>
+                                <w:r>
+                                  <w:t>mit</w:t>
+                                </w:r>
+                                <w:proofErr w:type="spellEnd"/>
+                                <w:r>
+                                  <w:t xml:space="preserve"> PHP, </w:t>
+                                </w:r>
+                                <w:proofErr w:type="spellStart"/>
+                                <w:r>
+                                  <w:t>Laravel</w:t>
+                                </w:r>
+                                <w:proofErr w:type="spellEnd"/>
+                                <w:r>
+                                  <w:t xml:space="preserve">, </w:t>
+                                </w:r>
+                                <w:proofErr w:type="spellStart"/>
+                                <w:r>
+                                  <w:t>MySql</w:t>
+                                </w:r>
+                                <w:proofErr w:type="spellEnd"/>
+                                <w:r>
+                                  <w:t>)</w:t>
+                                </w:r>
                                 <w:bookmarkEnd w:id="65"/>
                                 <w:bookmarkEnd w:id="66"/>
-                              </w:p>
-                              <w:p>
-                                <w:bookmarkStart w:id="67" w:name="_Toc501299830"/>
-                                <w:bookmarkStart w:id="68" w:name="_Toc501299866"/>
-                                <w:r>
-                                  <w:t>(Ubuntu mit PHP, Laravel, MySql)</w:t>
-                                </w:r>
-                                <w:bookmarkEnd w:id="67"/>
-                                <w:bookmarkEnd w:id="68"/>
                               </w:p>
                             </w:txbxContent>
                           </wps:txbx>
@@ -12431,13 +12523,13 @@
                         <wps:txbx>
                           <w:txbxContent>
                             <w:p>
-                              <w:bookmarkStart w:id="69" w:name="_Toc501299831"/>
-                              <w:bookmarkStart w:id="70" w:name="_Toc501299867"/>
+                              <w:bookmarkStart w:id="67" w:name="_Toc501299831"/>
+                              <w:bookmarkStart w:id="68" w:name="_Toc501299867"/>
                               <w:r>
                                 <w:t>REST</w:t>
                               </w:r>
-                              <w:bookmarkEnd w:id="69"/>
-                              <w:bookmarkEnd w:id="70"/>
+                              <w:bookmarkEnd w:id="67"/>
+                              <w:bookmarkEnd w:id="68"/>
                             </w:p>
                             <w:p>
                               <w:pPr>
@@ -12446,8 +12538,8 @@
                                   <w:szCs w:val="28"/>
                                 </w:rPr>
                               </w:pPr>
-                              <w:bookmarkStart w:id="71" w:name="_Toc501299832"/>
-                              <w:bookmarkStart w:id="72" w:name="_Toc501299868"/>
+                              <w:bookmarkStart w:id="69" w:name="_Toc501299832"/>
+                              <w:bookmarkStart w:id="70" w:name="_Toc501299868"/>
                               <w:r>
                                 <w:rPr>
                                   <w:sz w:val="28"/>
@@ -12456,17 +12548,17 @@
                                 </w:rPr>
                                 <w:t>via</w:t>
                               </w:r>
-                              <w:bookmarkEnd w:id="71"/>
-                              <w:bookmarkEnd w:id="72"/>
+                              <w:bookmarkEnd w:id="69"/>
+                              <w:bookmarkEnd w:id="70"/>
                             </w:p>
                             <w:p>
-                              <w:bookmarkStart w:id="73" w:name="_Toc501299833"/>
-                              <w:bookmarkStart w:id="74" w:name="_Toc501299869"/>
+                              <w:bookmarkStart w:id="71" w:name="_Toc501299833"/>
+                              <w:bookmarkStart w:id="72" w:name="_Toc501299869"/>
                               <w:r>
                                 <w:t>HTTP</w:t>
                               </w:r>
-                              <w:bookmarkEnd w:id="73"/>
-                              <w:bookmarkEnd w:id="74"/>
+                              <w:bookmarkEnd w:id="71"/>
+                              <w:bookmarkEnd w:id="72"/>
                             </w:p>
                           </w:txbxContent>
                         </wps:txbx>
@@ -12496,8 +12588,8 @@
                           <w:txbxContent>
                             <w:p>
                               <w:hyperlink r:id="rId8" w:history="1">
-                                <w:bookmarkStart w:id="75" w:name="_Toc501299834"/>
-                                <w:bookmarkStart w:id="76" w:name="_Toc501299870"/>
+                                <w:bookmarkStart w:id="73" w:name="_Toc501299834"/>
+                                <w:bookmarkStart w:id="74" w:name="_Toc501299870"/>
                                 <w:r>
                                   <w:rPr>
                                     <w:rStyle w:val="Hyperlink0"/>
@@ -12505,46 +12597,84 @@
                                   </w:rPr>
                                   <w:t>https://localhost:8080</w:t>
                                 </w:r>
-                                <w:bookmarkEnd w:id="75"/>
-                                <w:bookmarkEnd w:id="76"/>
+                                <w:bookmarkEnd w:id="73"/>
+                                <w:bookmarkEnd w:id="74"/>
                               </w:hyperlink>
                             </w:p>
                             <w:p>
-                              <w:bookmarkStart w:id="77" w:name="_Toc501299835"/>
-                              <w:bookmarkStart w:id="78" w:name="_Toc501299871"/>
+                              <w:bookmarkStart w:id="75" w:name="_Toc501299835"/>
+                              <w:bookmarkStart w:id="76" w:name="_Toc501299871"/>
                               <w:r>
                                 <w:rPr>
                                   <w:lang w:val="de-DE"/>
                                 </w:rPr>
-                                <w:t>/api/v1/&lt;models&gt;</w:t>
+                                <w:t>/</w:t>
                               </w:r>
-                              <w:bookmarkEnd w:id="77"/>
-                              <w:bookmarkEnd w:id="78"/>
+                              <w:proofErr w:type="spellStart"/>
+                              <w:r>
+                                <w:rPr>
+                                  <w:lang w:val="de-DE"/>
+                                </w:rPr>
+                                <w:t>api</w:t>
+                              </w:r>
+                              <w:proofErr w:type="spellEnd"/>
+                              <w:r>
+                                <w:rPr>
+                                  <w:lang w:val="de-DE"/>
+                                </w:rPr>
+                                <w:t>/v1/&lt;</w:t>
+                              </w:r>
+                              <w:proofErr w:type="spellStart"/>
+                              <w:r>
+                                <w:rPr>
+                                  <w:lang w:val="de-DE"/>
+                                </w:rPr>
+                                <w:t>models</w:t>
+                              </w:r>
+                              <w:proofErr w:type="spellEnd"/>
+                              <w:r>
+                                <w:rPr>
+                                  <w:lang w:val="de-DE"/>
+                                </w:rPr>
+                                <w:t>&gt;</w:t>
+                              </w:r>
+                              <w:bookmarkEnd w:id="75"/>
+                              <w:bookmarkEnd w:id="76"/>
                             </w:p>
                             <w:p/>
                             <w:p>
-                              <w:bookmarkStart w:id="79" w:name="_Toc501299836"/>
-                              <w:bookmarkStart w:id="80" w:name="_Toc501299872"/>
+                              <w:pPr>
+                                <w:rPr>
+                                  <w:lang w:val="de-DE"/>
+                                </w:rPr>
+                              </w:pPr>
+                              <w:bookmarkStart w:id="77" w:name="_Toc501299836"/>
+                              <w:bookmarkStart w:id="78" w:name="_Toc501299872"/>
                               <w:r>
                                 <w:rPr>
                                   <w:lang w:val="de-DE"/>
                                 </w:rPr>
                                 <w:t>GET: alle Einträge</w:t>
                               </w:r>
-                              <w:bookmarkEnd w:id="79"/>
-                              <w:bookmarkEnd w:id="80"/>
+                              <w:bookmarkEnd w:id="77"/>
+                              <w:bookmarkEnd w:id="78"/>
                             </w:p>
                             <w:p>
-                              <w:bookmarkStart w:id="81" w:name="_Toc501299837"/>
-                              <w:bookmarkStart w:id="82" w:name="_Toc501299873"/>
+                              <w:pPr>
+                                <w:rPr>
+                                  <w:lang w:val="de-DE"/>
+                                </w:rPr>
+                              </w:pPr>
+                              <w:bookmarkStart w:id="79" w:name="_Toc501299837"/>
+                              <w:bookmarkStart w:id="80" w:name="_Toc501299873"/>
                               <w:r>
                                 <w:rPr>
                                   <w:lang w:val="de-DE"/>
                                 </w:rPr>
                                 <w:t>GET mit ID: einzelner Eintrag</w:t>
                               </w:r>
-                              <w:bookmarkEnd w:id="81"/>
-                              <w:bookmarkEnd w:id="82"/>
+                              <w:bookmarkEnd w:id="79"/>
+                              <w:bookmarkEnd w:id="80"/>
                             </w:p>
                           </w:txbxContent>
                         </wps:txbx>
@@ -12597,22 +12727,51 @@
                         <wps:txbx>
                           <w:txbxContent>
                             <w:p>
-                              <w:bookmarkStart w:id="83" w:name="_Toc501299838"/>
-                              <w:bookmarkStart w:id="84" w:name="_Toc501299874"/>
+                              <w:bookmarkStart w:id="81" w:name="_Toc501299838"/>
+                              <w:bookmarkStart w:id="82" w:name="_Toc501299874"/>
+                              <w:proofErr w:type="spellStart"/>
                               <w:r>
-                                <w:t>npm run build</w:t>
+                                <w:t>npm</w:t>
+                              </w:r>
+                              <w:proofErr w:type="spellEnd"/>
+                              <w:r>
+                                <w:t xml:space="preserve"> run build</w:t>
+                              </w:r>
+                              <w:bookmarkEnd w:id="81"/>
+                              <w:bookmarkEnd w:id="82"/>
+                            </w:p>
+                            <w:p>
+                              <w:bookmarkStart w:id="83" w:name="_Toc501299839"/>
+                              <w:bookmarkStart w:id="84" w:name="_Toc501299875"/>
+                              <w:r>
+                                <w:t>(</w:t>
+                              </w:r>
+                              <w:proofErr w:type="spellStart"/>
+                              <w:r>
+                                <w:t>fertig</w:t>
+                              </w:r>
+                              <w:proofErr w:type="spellEnd"/>
+                              <w:r>
+                                <w:t xml:space="preserve"> </w:t>
+                              </w:r>
+                              <w:proofErr w:type="spellStart"/>
+                              <w:r>
+                                <w:t>gepackte</w:t>
+                              </w:r>
+                              <w:proofErr w:type="spellEnd"/>
+                              <w:r>
+                                <w:t xml:space="preserve"> </w:t>
+                              </w:r>
+                              <w:proofErr w:type="spellStart"/>
+                              <w:r>
+                                <w:t>Applikation</w:t>
+                              </w:r>
+                              <w:proofErr w:type="spellEnd"/>
+                              <w:r>
+                                <w:t>)</w:t>
                               </w:r>
                               <w:bookmarkEnd w:id="83"/>
                               <w:bookmarkEnd w:id="84"/>
-                            </w:p>
-                            <w:p>
-                              <w:bookmarkStart w:id="85" w:name="_Toc501299839"/>
-                              <w:bookmarkStart w:id="86" w:name="_Toc501299875"/>
-                              <w:r>
-                                <w:t>(fertig gepackte Applikation)</w:t>
-                              </w:r>
-                              <w:bookmarkEnd w:id="85"/>
-                              <w:bookmarkEnd w:id="86"/>
                             </w:p>
                           </w:txbxContent>
                         </wps:txbx>
@@ -12666,13 +12825,13 @@
                         <wps:txbx>
                           <w:txbxContent>
                             <w:p>
-                              <w:bookmarkStart w:id="87" w:name="_Toc501299840"/>
-                              <w:bookmarkStart w:id="88" w:name="_Toc501299876"/>
+                              <w:bookmarkStart w:id="85" w:name="_Toc501299840"/>
+                              <w:bookmarkStart w:id="86" w:name="_Toc501299876"/>
                               <w:r>
                                 <w:t>Frontend</w:t>
                               </w:r>
-                              <w:bookmarkEnd w:id="87"/>
-                              <w:bookmarkEnd w:id="88"/>
+                              <w:bookmarkEnd w:id="85"/>
+                              <w:bookmarkEnd w:id="86"/>
                             </w:p>
                           </w:txbxContent>
                         </wps:txbx>
@@ -12701,13 +12860,13 @@
                         <wps:txbx>
                           <w:txbxContent>
                             <w:p>
-                              <w:bookmarkStart w:id="89" w:name="_Toc501299841"/>
-                              <w:bookmarkStart w:id="90" w:name="_Toc501299877"/>
+                              <w:bookmarkStart w:id="87" w:name="_Toc501299841"/>
+                              <w:bookmarkStart w:id="88" w:name="_Toc501299877"/>
                               <w:r>
                                 <w:t>Backend</w:t>
                               </w:r>
-                              <w:bookmarkEnd w:id="89"/>
-                              <w:bookmarkEnd w:id="90"/>
+                              <w:bookmarkEnd w:id="87"/>
+                              <w:bookmarkEnd w:id="88"/>
                             </w:p>
                           </w:txbxContent>
                         </wps:txbx>
@@ -12768,13 +12927,13 @@
                         <wps:txbx>
                           <w:txbxContent>
                             <w:p>
-                              <w:bookmarkStart w:id="91" w:name="_Toc501299842"/>
-                              <w:bookmarkStart w:id="92" w:name="_Toc501299878"/>
+                              <w:bookmarkStart w:id="89" w:name="_Toc501299842"/>
+                              <w:bookmarkStart w:id="90" w:name="_Toc501299878"/>
                               <w:r>
                                 <w:t>V</w:t>
                               </w:r>
-                              <w:bookmarkEnd w:id="91"/>
-                              <w:bookmarkEnd w:id="92"/>
+                              <w:bookmarkEnd w:id="89"/>
+                              <w:bookmarkEnd w:id="90"/>
                             </w:p>
                           </w:txbxContent>
                         </wps:txbx>
@@ -12808,13 +12967,13 @@
                         <wps:txbx>
                           <w:txbxContent>
                             <w:p>
-                              <w:bookmarkStart w:id="93" w:name="_Toc501299843"/>
-                              <w:bookmarkStart w:id="94" w:name="_Toc501299879"/>
+                              <w:bookmarkStart w:id="91" w:name="_Toc501299843"/>
+                              <w:bookmarkStart w:id="92" w:name="_Toc501299879"/>
                               <w:r>
                                 <w:t>C</w:t>
                               </w:r>
-                              <w:bookmarkEnd w:id="93"/>
-                              <w:bookmarkEnd w:id="94"/>
+                              <w:bookmarkEnd w:id="91"/>
+                              <w:bookmarkEnd w:id="92"/>
                             </w:p>
                           </w:txbxContent>
                         </wps:txbx>
@@ -12928,13 +13087,13 @@
                         <wps:txbx>
                           <w:txbxContent>
                             <w:p>
-                              <w:bookmarkStart w:id="95" w:name="_Toc501299844"/>
-                              <w:bookmarkStart w:id="96" w:name="_Toc501299880"/>
+                              <w:bookmarkStart w:id="93" w:name="_Toc501299844"/>
+                              <w:bookmarkStart w:id="94" w:name="_Toc501299880"/>
                               <w:r>
                                 <w:t>DB</w:t>
                               </w:r>
-                              <w:bookmarkEnd w:id="95"/>
-                              <w:bookmarkEnd w:id="96"/>
+                              <w:bookmarkEnd w:id="93"/>
+                              <w:bookmarkEnd w:id="94"/>
                             </w:p>
                           </w:txbxContent>
                         </wps:txbx>
@@ -13068,13 +13227,13 @@
                         <wps:txbx>
                           <w:txbxContent>
                             <w:p>
-                              <w:bookmarkStart w:id="97" w:name="_Toc501299845"/>
-                              <w:bookmarkStart w:id="98" w:name="_Toc501299881"/>
+                              <w:bookmarkStart w:id="95" w:name="_Toc501299845"/>
+                              <w:bookmarkStart w:id="96" w:name="_Toc501299881"/>
                               <w:r>
                                 <w:t>M</w:t>
                               </w:r>
-                              <w:bookmarkEnd w:id="97"/>
-                              <w:bookmarkEnd w:id="98"/>
+                              <w:bookmarkEnd w:id="95"/>
+                              <w:bookmarkEnd w:id="96"/>
                             </w:p>
                           </w:txbxContent>
                         </wps:txbx>
@@ -13108,13 +13267,13 @@
                         <wps:txbx>
                           <w:txbxContent>
                             <w:p>
-                              <w:bookmarkStart w:id="99" w:name="_Toc501299846"/>
-                              <w:bookmarkStart w:id="100" w:name="_Toc501299882"/>
+                              <w:bookmarkStart w:id="97" w:name="_Toc501299846"/>
+                              <w:bookmarkStart w:id="98" w:name="_Toc501299882"/>
                               <w:r>
                                 <w:t>Routers</w:t>
                               </w:r>
-                              <w:bookmarkEnd w:id="99"/>
-                              <w:bookmarkEnd w:id="100"/>
+                              <w:bookmarkEnd w:id="97"/>
+                              <w:bookmarkEnd w:id="98"/>
                             </w:p>
                           </w:txbxContent>
                         </wps:txbx>
@@ -13143,13 +13302,13 @@
                         <wps:txbx>
                           <w:txbxContent>
                             <w:p>
-                              <w:bookmarkStart w:id="101" w:name="_Toc501299847"/>
-                              <w:bookmarkStart w:id="102" w:name="_Toc501299883"/>
+                              <w:bookmarkStart w:id="99" w:name="_Toc501299847"/>
+                              <w:bookmarkStart w:id="100" w:name="_Toc501299883"/>
                               <w:r>
                                 <w:t>MVC - Framework</w:t>
                               </w:r>
-                              <w:bookmarkEnd w:id="101"/>
-                              <w:bookmarkEnd w:id="102"/>
+                              <w:bookmarkEnd w:id="99"/>
+                              <w:bookmarkEnd w:id="100"/>
                             </w:p>
                           </w:txbxContent>
                         </wps:txbx>
@@ -13202,13 +13361,13 @@
                         <wps:txbx>
                           <w:txbxContent>
                             <w:p>
-                              <w:bookmarkStart w:id="103" w:name="_Toc501299848"/>
-                              <w:bookmarkStart w:id="104" w:name="_Toc501299884"/>
+                              <w:bookmarkStart w:id="101" w:name="_Toc501299848"/>
+                              <w:bookmarkStart w:id="102" w:name="_Toc501299884"/>
                               <w:r>
                                 <w:t>Request</w:t>
                               </w:r>
-                              <w:bookmarkEnd w:id="103"/>
-                              <w:bookmarkEnd w:id="104"/>
+                              <w:bookmarkEnd w:id="101"/>
+                              <w:bookmarkEnd w:id="102"/>
                             </w:p>
                           </w:txbxContent>
                         </wps:txbx>
@@ -13261,13 +13420,13 @@
                         <wps:txbx>
                           <w:txbxContent>
                             <w:p>
-                              <w:bookmarkStart w:id="105" w:name="_Toc501299849"/>
-                              <w:bookmarkStart w:id="106" w:name="_Toc501299885"/>
+                              <w:bookmarkStart w:id="103" w:name="_Toc501299849"/>
+                              <w:bookmarkStart w:id="104" w:name="_Toc501299885"/>
                               <w:r>
                                 <w:t>Response</w:t>
                               </w:r>
-                              <w:bookmarkEnd w:id="105"/>
-                              <w:bookmarkEnd w:id="106"/>
+                              <w:bookmarkEnd w:id="103"/>
+                              <w:bookmarkEnd w:id="104"/>
                             </w:p>
                           </w:txbxContent>
                         </wps:txbx>
@@ -13293,13 +13452,13 @@
                     <v:textbox inset="4pt,4pt,4pt,4pt">
                       <w:txbxContent>
                         <w:p>
-                          <w:bookmarkStart w:id="107" w:name="_Toc501299828"/>
-                          <w:bookmarkStart w:id="108" w:name="_Toc501299864"/>
+                          <w:bookmarkStart w:id="105" w:name="_Toc501299828"/>
+                          <w:bookmarkStart w:id="106" w:name="_Toc501299864"/>
                           <w:r>
                             <w:t>React</w:t>
                           </w:r>
-                          <w:bookmarkEnd w:id="107"/>
-                          <w:bookmarkEnd w:id="108"/>
+                          <w:bookmarkEnd w:id="105"/>
+                          <w:bookmarkEnd w:id="106"/>
                         </w:p>
                       </w:txbxContent>
                     </v:textbox>
@@ -13314,22 +13473,46 @@
                     <v:textbox inset="4pt,4pt,4pt,4pt">
                       <w:txbxContent>
                         <w:p>
-                          <w:bookmarkStart w:id="109" w:name="_Toc501299829"/>
-                          <w:bookmarkStart w:id="110" w:name="_Toc501299865"/>
+                          <w:bookmarkStart w:id="107" w:name="_Toc501299829"/>
+                          <w:bookmarkStart w:id="108" w:name="_Toc501299865"/>
                           <w:r>
                             <w:t>Homestead</w:t>
                           </w:r>
+                          <w:bookmarkEnd w:id="107"/>
+                          <w:bookmarkEnd w:id="108"/>
+                        </w:p>
+                        <w:p>
+                          <w:bookmarkStart w:id="109" w:name="_Toc501299830"/>
+                          <w:bookmarkStart w:id="110" w:name="_Toc501299866"/>
+                          <w:r>
+                            <w:t xml:space="preserve">(Ubuntu </w:t>
+                          </w:r>
+                          <w:proofErr w:type="spellStart"/>
+                          <w:r>
+                            <w:t>mit</w:t>
+                          </w:r>
+                          <w:proofErr w:type="spellEnd"/>
+                          <w:r>
+                            <w:t xml:space="preserve"> PHP, </w:t>
+                          </w:r>
+                          <w:proofErr w:type="spellStart"/>
+                          <w:r>
+                            <w:t>Laravel</w:t>
+                          </w:r>
+                          <w:proofErr w:type="spellEnd"/>
+                          <w:r>
+                            <w:t xml:space="preserve">, </w:t>
+                          </w:r>
+                          <w:proofErr w:type="spellStart"/>
+                          <w:r>
+                            <w:t>MySql</w:t>
+                          </w:r>
+                          <w:proofErr w:type="spellEnd"/>
+                          <w:r>
+                            <w:t>)</w:t>
+                          </w:r>
                           <w:bookmarkEnd w:id="109"/>
                           <w:bookmarkEnd w:id="110"/>
-                        </w:p>
-                        <w:p>
-                          <w:bookmarkStart w:id="111" w:name="_Toc501299830"/>
-                          <w:bookmarkStart w:id="112" w:name="_Toc501299866"/>
-                          <w:r>
-                            <w:t>(Ubuntu mit PHP, Laravel, MySql)</w:t>
-                          </w:r>
-                          <w:bookmarkEnd w:id="111"/>
-                          <w:bookmarkEnd w:id="112"/>
                         </w:p>
                       </w:txbxContent>
                     </v:textbox>
@@ -13346,13 +13529,13 @@
                   <v:textbox inset="4pt,4pt,4pt,4pt">
                     <w:txbxContent>
                       <w:p>
-                        <w:bookmarkStart w:id="113" w:name="_Toc501299831"/>
-                        <w:bookmarkStart w:id="114" w:name="_Toc501299867"/>
+                        <w:bookmarkStart w:id="111" w:name="_Toc501299831"/>
+                        <w:bookmarkStart w:id="112" w:name="_Toc501299867"/>
                         <w:r>
                           <w:t>REST</w:t>
                         </w:r>
-                        <w:bookmarkEnd w:id="113"/>
-                        <w:bookmarkEnd w:id="114"/>
+                        <w:bookmarkEnd w:id="111"/>
+                        <w:bookmarkEnd w:id="112"/>
                       </w:p>
                       <w:p>
                         <w:pPr>
@@ -13361,8 +13544,8 @@
                             <w:szCs w:val="28"/>
                           </w:rPr>
                         </w:pPr>
-                        <w:bookmarkStart w:id="115" w:name="_Toc501299832"/>
-                        <w:bookmarkStart w:id="116" w:name="_Toc501299868"/>
+                        <w:bookmarkStart w:id="113" w:name="_Toc501299832"/>
+                        <w:bookmarkStart w:id="114" w:name="_Toc501299868"/>
                         <w:r>
                           <w:rPr>
                             <w:sz w:val="28"/>
@@ -13371,17 +13554,17 @@
                           </w:rPr>
                           <w:t>via</w:t>
                         </w:r>
-                        <w:bookmarkEnd w:id="115"/>
-                        <w:bookmarkEnd w:id="116"/>
+                        <w:bookmarkEnd w:id="113"/>
+                        <w:bookmarkEnd w:id="114"/>
                       </w:p>
                       <w:p>
-                        <w:bookmarkStart w:id="117" w:name="_Toc501299833"/>
-                        <w:bookmarkStart w:id="118" w:name="_Toc501299869"/>
+                        <w:bookmarkStart w:id="115" w:name="_Toc501299833"/>
+                        <w:bookmarkStart w:id="116" w:name="_Toc501299869"/>
                         <w:r>
                           <w:t>HTTP</w:t>
                         </w:r>
-                        <w:bookmarkEnd w:id="117"/>
-                        <w:bookmarkEnd w:id="118"/>
+                        <w:bookmarkEnd w:id="115"/>
+                        <w:bookmarkEnd w:id="116"/>
                       </w:p>
                     </w:txbxContent>
                   </v:textbox>
@@ -13392,8 +13575,8 @@
                     <w:txbxContent>
                       <w:p>
                         <w:hyperlink r:id="rId9" w:history="1">
-                          <w:bookmarkStart w:id="119" w:name="_Toc501299834"/>
-                          <w:bookmarkStart w:id="120" w:name="_Toc501299870"/>
+                          <w:bookmarkStart w:id="117" w:name="_Toc501299834"/>
+                          <w:bookmarkStart w:id="118" w:name="_Toc501299870"/>
                           <w:r>
                             <w:rPr>
                               <w:rStyle w:val="Hyperlink0"/>
@@ -13401,46 +13584,84 @@
                             </w:rPr>
                             <w:t>https://localhost:8080</w:t>
                           </w:r>
-                          <w:bookmarkEnd w:id="119"/>
-                          <w:bookmarkEnd w:id="120"/>
+                          <w:bookmarkEnd w:id="117"/>
+                          <w:bookmarkEnd w:id="118"/>
                         </w:hyperlink>
                       </w:p>
                       <w:p>
-                        <w:bookmarkStart w:id="121" w:name="_Toc501299835"/>
-                        <w:bookmarkStart w:id="122" w:name="_Toc501299871"/>
+                        <w:bookmarkStart w:id="119" w:name="_Toc501299835"/>
+                        <w:bookmarkStart w:id="120" w:name="_Toc501299871"/>
                         <w:r>
                           <w:rPr>
                             <w:lang w:val="de-DE"/>
                           </w:rPr>
-                          <w:t>/api/v1/&lt;models&gt;</w:t>
+                          <w:t>/</w:t>
                         </w:r>
-                        <w:bookmarkEnd w:id="121"/>
-                        <w:bookmarkEnd w:id="122"/>
+                        <w:proofErr w:type="spellStart"/>
+                        <w:r>
+                          <w:rPr>
+                            <w:lang w:val="de-DE"/>
+                          </w:rPr>
+                          <w:t>api</w:t>
+                        </w:r>
+                        <w:proofErr w:type="spellEnd"/>
+                        <w:r>
+                          <w:rPr>
+                            <w:lang w:val="de-DE"/>
+                          </w:rPr>
+                          <w:t>/v1/&lt;</w:t>
+                        </w:r>
+                        <w:proofErr w:type="spellStart"/>
+                        <w:r>
+                          <w:rPr>
+                            <w:lang w:val="de-DE"/>
+                          </w:rPr>
+                          <w:t>models</w:t>
+                        </w:r>
+                        <w:proofErr w:type="spellEnd"/>
+                        <w:r>
+                          <w:rPr>
+                            <w:lang w:val="de-DE"/>
+                          </w:rPr>
+                          <w:t>&gt;</w:t>
+                        </w:r>
+                        <w:bookmarkEnd w:id="119"/>
+                        <w:bookmarkEnd w:id="120"/>
                       </w:p>
                       <w:p/>
                       <w:p>
-                        <w:bookmarkStart w:id="123" w:name="_Toc501299836"/>
-                        <w:bookmarkStart w:id="124" w:name="_Toc501299872"/>
+                        <w:pPr>
+                          <w:rPr>
+                            <w:lang w:val="de-DE"/>
+                          </w:rPr>
+                        </w:pPr>
+                        <w:bookmarkStart w:id="121" w:name="_Toc501299836"/>
+                        <w:bookmarkStart w:id="122" w:name="_Toc501299872"/>
                         <w:r>
                           <w:rPr>
                             <w:lang w:val="de-DE"/>
                           </w:rPr>
                           <w:t>GET: alle Einträge</w:t>
                         </w:r>
-                        <w:bookmarkEnd w:id="123"/>
-                        <w:bookmarkEnd w:id="124"/>
+                        <w:bookmarkEnd w:id="121"/>
+                        <w:bookmarkEnd w:id="122"/>
                       </w:p>
                       <w:p>
-                        <w:bookmarkStart w:id="125" w:name="_Toc501299837"/>
-                        <w:bookmarkStart w:id="126" w:name="_Toc501299873"/>
+                        <w:pPr>
+                          <w:rPr>
+                            <w:lang w:val="de-DE"/>
+                          </w:rPr>
+                        </w:pPr>
+                        <w:bookmarkStart w:id="123" w:name="_Toc501299837"/>
+                        <w:bookmarkStart w:id="124" w:name="_Toc501299873"/>
                         <w:r>
                           <w:rPr>
                             <w:lang w:val="de-DE"/>
                           </w:rPr>
                           <w:t>GET mit ID: einzelner Eintrag</w:t>
                         </w:r>
-                        <w:bookmarkEnd w:id="125"/>
-                        <w:bookmarkEnd w:id="126"/>
+                        <w:bookmarkEnd w:id="123"/>
+                        <w:bookmarkEnd w:id="124"/>
                       </w:p>
                     </w:txbxContent>
                   </v:textbox>
@@ -13453,22 +13674,51 @@
                   <v:textbox inset="4pt,4pt,4pt,4pt">
                     <w:txbxContent>
                       <w:p>
-                        <w:bookmarkStart w:id="127" w:name="_Toc501299838"/>
-                        <w:bookmarkStart w:id="128" w:name="_Toc501299874"/>
+                        <w:bookmarkStart w:id="125" w:name="_Toc501299838"/>
+                        <w:bookmarkStart w:id="126" w:name="_Toc501299874"/>
+                        <w:proofErr w:type="spellStart"/>
                         <w:r>
-                          <w:t>npm run build</w:t>
+                          <w:t>npm</w:t>
+                        </w:r>
+                        <w:proofErr w:type="spellEnd"/>
+                        <w:r>
+                          <w:t xml:space="preserve"> run build</w:t>
+                        </w:r>
+                        <w:bookmarkEnd w:id="125"/>
+                        <w:bookmarkEnd w:id="126"/>
+                      </w:p>
+                      <w:p>
+                        <w:bookmarkStart w:id="127" w:name="_Toc501299839"/>
+                        <w:bookmarkStart w:id="128" w:name="_Toc501299875"/>
+                        <w:r>
+                          <w:t>(</w:t>
+                        </w:r>
+                        <w:proofErr w:type="spellStart"/>
+                        <w:r>
+                          <w:t>fertig</w:t>
+                        </w:r>
+                        <w:proofErr w:type="spellEnd"/>
+                        <w:r>
+                          <w:t xml:space="preserve"> </w:t>
+                        </w:r>
+                        <w:proofErr w:type="spellStart"/>
+                        <w:r>
+                          <w:t>gepackte</w:t>
+                        </w:r>
+                        <w:proofErr w:type="spellEnd"/>
+                        <w:r>
+                          <w:t xml:space="preserve"> </w:t>
+                        </w:r>
+                        <w:proofErr w:type="spellStart"/>
+                        <w:r>
+                          <w:t>Applikation</w:t>
+                        </w:r>
+                        <w:proofErr w:type="spellEnd"/>
+                        <w:r>
+                          <w:t>)</w:t>
                         </w:r>
                         <w:bookmarkEnd w:id="127"/>
                         <w:bookmarkEnd w:id="128"/>
-                      </w:p>
-                      <w:p>
-                        <w:bookmarkStart w:id="129" w:name="_Toc501299839"/>
-                        <w:bookmarkStart w:id="130" w:name="_Toc501299875"/>
-                        <w:r>
-                          <w:t>(fertig gepackte Applikation)</w:t>
-                        </w:r>
-                        <w:bookmarkEnd w:id="129"/>
-                        <w:bookmarkEnd w:id="130"/>
                       </w:p>
                     </w:txbxContent>
                   </v:textbox>
@@ -13481,13 +13731,13 @@
                   <v:textbox inset="4pt,4pt,4pt,4pt">
                     <w:txbxContent>
                       <w:p>
-                        <w:bookmarkStart w:id="131" w:name="_Toc501299840"/>
-                        <w:bookmarkStart w:id="132" w:name="_Toc501299876"/>
+                        <w:bookmarkStart w:id="129" w:name="_Toc501299840"/>
+                        <w:bookmarkStart w:id="130" w:name="_Toc501299876"/>
                         <w:r>
                           <w:t>Frontend</w:t>
                         </w:r>
-                        <w:bookmarkEnd w:id="131"/>
-                        <w:bookmarkEnd w:id="132"/>
+                        <w:bookmarkEnd w:id="129"/>
+                        <w:bookmarkEnd w:id="130"/>
                       </w:p>
                     </w:txbxContent>
                   </v:textbox>
@@ -13497,13 +13747,13 @@
                   <v:textbox inset="4pt,4pt,4pt,4pt">
                     <w:txbxContent>
                       <w:p>
-                        <w:bookmarkStart w:id="133" w:name="_Toc501299841"/>
-                        <w:bookmarkStart w:id="134" w:name="_Toc501299877"/>
+                        <w:bookmarkStart w:id="131" w:name="_Toc501299841"/>
+                        <w:bookmarkStart w:id="132" w:name="_Toc501299877"/>
                         <w:r>
                           <w:t>Backend</w:t>
                         </w:r>
-                        <w:bookmarkEnd w:id="133"/>
-                        <w:bookmarkEnd w:id="134"/>
+                        <w:bookmarkEnd w:id="131"/>
+                        <w:bookmarkEnd w:id="132"/>
                       </w:p>
                     </w:txbxContent>
                   </v:textbox>
@@ -13516,13 +13766,13 @@
                   <v:textbox inset="8pt,8pt,8pt,8pt">
                     <w:txbxContent>
                       <w:p>
-                        <w:bookmarkStart w:id="135" w:name="_Toc501299842"/>
-                        <w:bookmarkStart w:id="136" w:name="_Toc501299878"/>
+                        <w:bookmarkStart w:id="133" w:name="_Toc501299842"/>
+                        <w:bookmarkStart w:id="134" w:name="_Toc501299878"/>
                         <w:r>
                           <w:t>V</w:t>
                         </w:r>
-                        <w:bookmarkEnd w:id="135"/>
-                        <w:bookmarkEnd w:id="136"/>
+                        <w:bookmarkEnd w:id="133"/>
+                        <w:bookmarkEnd w:id="134"/>
                       </w:p>
                     </w:txbxContent>
                   </v:textbox>
@@ -13532,13 +13782,13 @@
                   <v:textbox inset="8pt,8pt,8pt,8pt">
                     <w:txbxContent>
                       <w:p>
-                        <w:bookmarkStart w:id="137" w:name="_Toc501299843"/>
-                        <w:bookmarkStart w:id="138" w:name="_Toc501299879"/>
+                        <w:bookmarkStart w:id="135" w:name="_Toc501299843"/>
+                        <w:bookmarkStart w:id="136" w:name="_Toc501299879"/>
                         <w:r>
                           <w:t>C</w:t>
                         </w:r>
-                        <w:bookmarkEnd w:id="137"/>
-                        <w:bookmarkEnd w:id="138"/>
+                        <w:bookmarkEnd w:id="135"/>
+                        <w:bookmarkEnd w:id="136"/>
                       </w:p>
                     </w:txbxContent>
                   </v:textbox>
@@ -13550,13 +13800,13 @@
                   <v:textbox inset="8pt,8pt,8pt,8pt">
                     <w:txbxContent>
                       <w:p>
-                        <w:bookmarkStart w:id="139" w:name="_Toc501299844"/>
-                        <w:bookmarkStart w:id="140" w:name="_Toc501299880"/>
+                        <w:bookmarkStart w:id="137" w:name="_Toc501299844"/>
+                        <w:bookmarkStart w:id="138" w:name="_Toc501299880"/>
                         <w:r>
                           <w:t>DB</w:t>
                         </w:r>
-                        <w:bookmarkEnd w:id="139"/>
-                        <w:bookmarkEnd w:id="140"/>
+                        <w:bookmarkEnd w:id="137"/>
+                        <w:bookmarkEnd w:id="138"/>
                       </w:p>
                     </w:txbxContent>
                   </v:textbox>
@@ -13578,13 +13828,13 @@
                   <v:textbox inset="8pt,8pt,8pt,8pt">
                     <w:txbxContent>
                       <w:p>
-                        <w:bookmarkStart w:id="141" w:name="_Toc501299845"/>
-                        <w:bookmarkStart w:id="142" w:name="_Toc501299881"/>
+                        <w:bookmarkStart w:id="139" w:name="_Toc501299845"/>
+                        <w:bookmarkStart w:id="140" w:name="_Toc501299881"/>
                         <w:r>
                           <w:t>M</w:t>
                         </w:r>
-                        <w:bookmarkEnd w:id="141"/>
-                        <w:bookmarkEnd w:id="142"/>
+                        <w:bookmarkEnd w:id="139"/>
+                        <w:bookmarkEnd w:id="140"/>
                       </w:p>
                     </w:txbxContent>
                   </v:textbox>
@@ -13594,13 +13844,13 @@
                   <v:textbox inset="8pt,8pt,8pt,8pt">
                     <w:txbxContent>
                       <w:p>
-                        <w:bookmarkStart w:id="143" w:name="_Toc501299846"/>
-                        <w:bookmarkStart w:id="144" w:name="_Toc501299882"/>
+                        <w:bookmarkStart w:id="141" w:name="_Toc501299846"/>
+                        <w:bookmarkStart w:id="142" w:name="_Toc501299882"/>
                         <w:r>
                           <w:t>Routers</w:t>
                         </w:r>
-                        <w:bookmarkEnd w:id="143"/>
-                        <w:bookmarkEnd w:id="144"/>
+                        <w:bookmarkEnd w:id="141"/>
+                        <w:bookmarkEnd w:id="142"/>
                       </w:p>
                     </w:txbxContent>
                   </v:textbox>
@@ -13610,13 +13860,13 @@
                   <v:textbox inset="4pt,4pt,4pt,4pt">
                     <w:txbxContent>
                       <w:p>
-                        <w:bookmarkStart w:id="145" w:name="_Toc501299847"/>
-                        <w:bookmarkStart w:id="146" w:name="_Toc501299883"/>
+                        <w:bookmarkStart w:id="143" w:name="_Toc501299847"/>
+                        <w:bookmarkStart w:id="144" w:name="_Toc501299883"/>
                         <w:r>
                           <w:t>MVC - Framework</w:t>
                         </w:r>
-                        <w:bookmarkEnd w:id="145"/>
-                        <w:bookmarkEnd w:id="146"/>
+                        <w:bookmarkEnd w:id="143"/>
+                        <w:bookmarkEnd w:id="144"/>
                       </w:p>
                     </w:txbxContent>
                   </v:textbox>
@@ -13629,13 +13879,13 @@
                   <v:textbox inset="4pt,4pt,4pt,4pt">
                     <w:txbxContent>
                       <w:p>
-                        <w:bookmarkStart w:id="147" w:name="_Toc501299848"/>
-                        <w:bookmarkStart w:id="148" w:name="_Toc501299884"/>
+                        <w:bookmarkStart w:id="145" w:name="_Toc501299848"/>
+                        <w:bookmarkStart w:id="146" w:name="_Toc501299884"/>
                         <w:r>
                           <w:t>Request</w:t>
                         </w:r>
-                        <w:bookmarkEnd w:id="147"/>
-                        <w:bookmarkEnd w:id="148"/>
+                        <w:bookmarkEnd w:id="145"/>
+                        <w:bookmarkEnd w:id="146"/>
                       </w:p>
                     </w:txbxContent>
                   </v:textbox>
@@ -13648,13 +13898,13 @@
                   <v:textbox inset="4pt,4pt,4pt,4pt">
                     <w:txbxContent>
                       <w:p>
-                        <w:bookmarkStart w:id="149" w:name="_Toc501299849"/>
-                        <w:bookmarkStart w:id="150" w:name="_Toc501299885"/>
+                        <w:bookmarkStart w:id="147" w:name="_Toc501299849"/>
+                        <w:bookmarkStart w:id="148" w:name="_Toc501299885"/>
                         <w:r>
                           <w:t>Response</w:t>
                         </w:r>
-                        <w:bookmarkEnd w:id="149"/>
-                        <w:bookmarkEnd w:id="150"/>
+                        <w:bookmarkEnd w:id="147"/>
+                        <w:bookmarkEnd w:id="148"/>
                       </w:p>
                     </w:txbxContent>
                   </v:textbox>
@@ -13665,14 +13915,17 @@
           </mc:Fallback>
         </mc:AlternateContent>
       </w:r>
+      <w:proofErr w:type="spellStart"/>
       <w:r>
         <w:rPr>
           <w:rFonts w:eastAsia="Arial"/>
         </w:rPr>
         <w:t>Architektur</w:t>
       </w:r>
-      <w:bookmarkEnd w:id="62"/>
+      <w:bookmarkEnd w:id="60"/>
+      <w:proofErr w:type="spellEnd"/>
     </w:p>
+    <w:p/>
     <w:p>
       <w:pPr>
         <w:pStyle w:val="TextA"/>
@@ -13684,62 +13937,466 @@
           <w:szCs w:val="24"/>
           <w:lang w:val="de-DE"/>
         </w:rPr>
+        <w:lastRenderedPageBreak/>
         <w:br w:type="page"/>
       </w:r>
     </w:p>
     <w:p>
       <w:pPr>
         <w:pStyle w:val="Heading2"/>
-        <w:numPr>
-          <w:ilvl w:val="1"/>
-          <w:numId w:val="8"/>
-        </w:numPr>
         <w:rPr>
           <w:rFonts w:eastAsia="Arial" w:cs="Arial"/>
           <w:lang w:val="de-DE"/>
         </w:rPr>
       </w:pPr>
-      <w:bookmarkStart w:id="151" w:name="_Toc1"/>
-      <w:bookmarkStart w:id="152" w:name="_Toc501302051"/>
+      <w:bookmarkStart w:id="149" w:name="_Toc1"/>
+      <w:bookmarkStart w:id="150" w:name="_Toc501562298"/>
       <w:r>
         <w:rPr>
           <w:lang w:val="de-DE"/>
         </w:rPr>
         <w:lastRenderedPageBreak/>
+        <w:t xml:space="preserve">6.2 </w:t>
+      </w:r>
+      <w:r>
+        <w:rPr>
+          <w:lang w:val="de-DE"/>
+        </w:rPr>
         <w:t>Tools</w:t>
+      </w:r>
+      <w:bookmarkEnd w:id="149"/>
+      <w:bookmarkEnd w:id="150"/>
+    </w:p>
+    <w:p>
+      <w:pPr>
+        <w:pStyle w:val="Text"/>
+        <w:rPr>
+          <w:rFonts w:ascii="Arial" w:eastAsia="Arial" w:hAnsi="Arial" w:cs="Arial"/>
+          <w:lang w:val="de-DE"/>
+        </w:rPr>
+      </w:pPr>
+    </w:p>
+    <w:p>
+      <w:pPr>
+        <w:pStyle w:val="Heading3"/>
+        <w:rPr>
+          <w:lang w:val="de-DE"/>
+        </w:rPr>
+      </w:pPr>
+      <w:bookmarkStart w:id="151" w:name="_Toc2"/>
+      <w:bookmarkStart w:id="152" w:name="_Toc501562299"/>
+      <w:r>
+        <w:rPr>
+          <w:lang w:val="de-DE"/>
+        </w:rPr>
+        <w:t xml:space="preserve">6.2.1 </w:t>
+      </w:r>
+      <w:r>
+        <w:rPr>
+          <w:lang w:val="de-DE"/>
+        </w:rPr>
+        <w:t>Frontend</w:t>
       </w:r>
       <w:bookmarkEnd w:id="151"/>
       <w:bookmarkEnd w:id="152"/>
     </w:p>
     <w:p>
       <w:pPr>
-        <w:pStyle w:val="Text"/>
-        <w:rPr>
-          <w:rFonts w:ascii="Arial" w:eastAsia="Arial" w:hAnsi="Arial" w:cs="Arial"/>
+        <w:rPr>
           <w:lang w:val="de-DE"/>
         </w:rPr>
       </w:pPr>
     </w:p>
     <w:p>
       <w:pPr>
+        <w:pStyle w:val="ListParagraph"/>
+        <w:numPr>
+          <w:ilvl w:val="0"/>
+          <w:numId w:val="11"/>
+        </w:numPr>
+        <w:rPr>
+          <w:rFonts w:eastAsia="Arial" w:cs="Arial"/>
+          <w:lang w:val="de-DE"/>
+        </w:rPr>
+      </w:pPr>
+      <w:r>
+        <w:rPr>
+          <w:lang w:val="de-DE"/>
+        </w:rPr>
+        <w:t>Visual Studio Code</w:t>
+      </w:r>
+    </w:p>
+    <w:p>
+      <w:pPr>
+        <w:pStyle w:val="ListParagraph"/>
+        <w:numPr>
+          <w:ilvl w:val="0"/>
+          <w:numId w:val="11"/>
+        </w:numPr>
+        <w:rPr>
+          <w:rFonts w:eastAsia="Arial" w:cs="Arial"/>
+          <w:lang w:val="de-DE"/>
+        </w:rPr>
+      </w:pPr>
+      <w:proofErr w:type="spellStart"/>
+      <w:r>
+        <w:rPr>
+          <w:lang w:val="de-DE"/>
+        </w:rPr>
+        <w:t>React</w:t>
+      </w:r>
+      <w:proofErr w:type="spellEnd"/>
+      <w:r>
+        <w:rPr>
+          <w:lang w:val="de-DE"/>
+        </w:rPr>
+        <w:t xml:space="preserve"> Food Truck</w:t>
+      </w:r>
+    </w:p>
+    <w:p>
+      <w:pPr>
+        <w:pStyle w:val="ListParagraph"/>
+        <w:numPr>
+          <w:ilvl w:val="0"/>
+          <w:numId w:val="11"/>
+        </w:numPr>
+        <w:rPr>
+          <w:rFonts w:eastAsia="Arial" w:cs="Arial"/>
+          <w:lang w:val="de-DE"/>
+        </w:rPr>
+      </w:pPr>
+      <w:proofErr w:type="spellStart"/>
+      <w:r>
+        <w:rPr>
+          <w:lang w:val="de-DE"/>
+        </w:rPr>
+        <w:t>Git</w:t>
+      </w:r>
+      <w:proofErr w:type="spellEnd"/>
+      <w:r>
+        <w:rPr>
+          <w:lang w:val="de-DE"/>
+        </w:rPr>
+        <w:t xml:space="preserve"> </w:t>
+      </w:r>
+      <w:proofErr w:type="spellStart"/>
+      <w:r>
+        <w:rPr>
+          <w:lang w:val="de-DE"/>
+        </w:rPr>
+        <w:t>Bash</w:t>
+      </w:r>
+      <w:proofErr w:type="spellEnd"/>
+    </w:p>
+    <w:p>
+      <w:pPr>
+        <w:pStyle w:val="ListParagraph"/>
+        <w:numPr>
+          <w:ilvl w:val="0"/>
+          <w:numId w:val="11"/>
+        </w:numPr>
+        <w:rPr>
+          <w:rFonts w:eastAsia="Arial" w:cs="Arial"/>
+          <w:lang w:val="de-DE"/>
+        </w:rPr>
+      </w:pPr>
+      <w:proofErr w:type="spellStart"/>
+      <w:r>
+        <w:rPr>
+          <w:lang w:val="de-DE"/>
+        </w:rPr>
+        <w:t>NodeJs</w:t>
+      </w:r>
+      <w:proofErr w:type="spellEnd"/>
+      <w:r>
+        <w:rPr>
+          <w:lang w:val="de-DE"/>
+        </w:rPr>
+        <w:t xml:space="preserve"> / NPM</w:t>
+      </w:r>
+    </w:p>
+    <w:p>
+      <w:pPr>
+        <w:pStyle w:val="ListParagraph"/>
+        <w:numPr>
+          <w:ilvl w:val="0"/>
+          <w:numId w:val="11"/>
+        </w:numPr>
+        <w:rPr>
+          <w:rFonts w:eastAsia="Arial" w:cs="Arial"/>
+          <w:lang w:val="de-DE"/>
+        </w:rPr>
+      </w:pPr>
+      <w:r>
+        <w:rPr>
+          <w:lang w:val="de-DE"/>
+        </w:rPr>
+        <w:t>Postman</w:t>
+      </w:r>
+    </w:p>
+    <w:p>
+      <w:pPr>
+        <w:pStyle w:val="ListParagraph"/>
+        <w:numPr>
+          <w:ilvl w:val="0"/>
+          <w:numId w:val="11"/>
+        </w:numPr>
+        <w:rPr>
+          <w:rFonts w:eastAsia="Arial" w:cs="Arial"/>
+          <w:lang w:val="de-DE"/>
+        </w:rPr>
+      </w:pPr>
+      <w:r>
+        <w:rPr>
+          <w:lang w:val="de-DE"/>
+        </w:rPr>
+        <w:t>Google Chrome</w:t>
+      </w:r>
+    </w:p>
+    <w:p>
+      <w:pPr>
+        <w:pStyle w:val="ListParagraph"/>
+        <w:numPr>
+          <w:ilvl w:val="0"/>
+          <w:numId w:val="11"/>
+        </w:numPr>
+        <w:rPr>
+          <w:rFonts w:eastAsia="Arial" w:cs="Arial"/>
+          <w:lang w:val="de-DE"/>
+        </w:rPr>
+      </w:pPr>
+      <w:proofErr w:type="spellStart"/>
+      <w:r>
+        <w:rPr>
+          <w:lang w:val="de-DE"/>
+        </w:rPr>
+        <w:t>React</w:t>
+      </w:r>
+      <w:proofErr w:type="spellEnd"/>
+    </w:p>
+    <w:p>
+      <w:pPr>
+        <w:pStyle w:val="ListParagraph"/>
+        <w:numPr>
+          <w:ilvl w:val="0"/>
+          <w:numId w:val="11"/>
+        </w:numPr>
+        <w:rPr>
+          <w:rFonts w:eastAsia="Arial" w:cs="Arial"/>
+          <w:lang w:val="de-DE"/>
+        </w:rPr>
+      </w:pPr>
+      <w:proofErr w:type="spellStart"/>
+      <w:r>
+        <w:rPr>
+          <w:lang w:val="de-DE"/>
+        </w:rPr>
+        <w:t>Antd</w:t>
+      </w:r>
+      <w:proofErr w:type="spellEnd"/>
+    </w:p>
+    <w:p>
+      <w:pPr>
+        <w:pStyle w:val="ListParagraph"/>
+        <w:numPr>
+          <w:ilvl w:val="0"/>
+          <w:numId w:val="11"/>
+        </w:numPr>
+        <w:rPr>
+          <w:rFonts w:eastAsia="Arial" w:cs="Arial"/>
+          <w:lang w:val="de-DE"/>
+        </w:rPr>
+      </w:pPr>
+      <w:proofErr w:type="spellStart"/>
+      <w:r>
+        <w:rPr>
+          <w:lang w:val="de-DE"/>
+        </w:rPr>
+        <w:t>React</w:t>
+      </w:r>
+      <w:proofErr w:type="spellEnd"/>
+      <w:r>
+        <w:rPr>
+          <w:lang w:val="de-DE"/>
+        </w:rPr>
+        <w:t>-Router</w:t>
+      </w:r>
+    </w:p>
+    <w:p>
+      <w:pPr>
+        <w:pStyle w:val="ListParagraph"/>
+        <w:numPr>
+          <w:ilvl w:val="0"/>
+          <w:numId w:val="11"/>
+        </w:numPr>
+        <w:rPr>
+          <w:rFonts w:eastAsia="Arial" w:cs="Arial"/>
+          <w:lang w:val="de-DE"/>
+        </w:rPr>
+      </w:pPr>
+      <w:proofErr w:type="spellStart"/>
+      <w:r>
+        <w:rPr>
+          <w:lang w:val="de-DE"/>
+        </w:rPr>
+        <w:t>Fetch</w:t>
+      </w:r>
+      <w:proofErr w:type="spellEnd"/>
+      <w:r>
+        <w:rPr>
+          <w:lang w:val="de-DE"/>
+        </w:rPr>
+        <w:t xml:space="preserve"> / </w:t>
+      </w:r>
+      <w:proofErr w:type="spellStart"/>
+      <w:r>
+        <w:rPr>
+          <w:lang w:val="de-DE"/>
+        </w:rPr>
+        <w:t>axiOS</w:t>
+      </w:r>
+      <w:proofErr w:type="spellEnd"/>
+    </w:p>
+    <w:p>
+      <w:pPr>
+        <w:pStyle w:val="ListParagraph"/>
+        <w:numPr>
+          <w:ilvl w:val="0"/>
+          <w:numId w:val="11"/>
+        </w:numPr>
+        <w:rPr>
+          <w:rFonts w:eastAsia="Arial" w:cs="Arial"/>
+          <w:lang w:val="de-DE"/>
+        </w:rPr>
+      </w:pPr>
+      <w:proofErr w:type="spellStart"/>
+      <w:r>
+        <w:rPr>
+          <w:lang w:val="de-DE"/>
+        </w:rPr>
+        <w:t>dotenv</w:t>
+      </w:r>
+      <w:proofErr w:type="spellEnd"/>
+      <w:r>
+        <w:rPr>
+          <w:lang w:val="de-DE"/>
+        </w:rPr>
+        <w:t xml:space="preserve"> / </w:t>
+      </w:r>
+      <w:proofErr w:type="spellStart"/>
+      <w:r>
+        <w:rPr>
+          <w:lang w:val="de-DE"/>
+        </w:rPr>
+        <w:t>crossenv</w:t>
+      </w:r>
+      <w:proofErr w:type="spellEnd"/>
+    </w:p>
+    <w:p>
+      <w:pPr>
+        <w:pStyle w:val="ListParagraph"/>
+        <w:numPr>
+          <w:ilvl w:val="0"/>
+          <w:numId w:val="11"/>
+        </w:numPr>
+        <w:rPr>
+          <w:rFonts w:eastAsia="Arial" w:cs="Arial"/>
+          <w:lang w:val="de-DE"/>
+        </w:rPr>
+      </w:pPr>
+      <w:proofErr w:type="spellStart"/>
+      <w:r>
+        <w:rPr>
+          <w:lang w:val="de-DE"/>
+        </w:rPr>
+        <w:t>Jest</w:t>
+      </w:r>
+      <w:proofErr w:type="spellEnd"/>
+      <w:r>
+        <w:rPr>
+          <w:lang w:val="de-DE"/>
+        </w:rPr>
+        <w:t xml:space="preserve"> / Simon / </w:t>
+      </w:r>
+      <w:proofErr w:type="spellStart"/>
+      <w:r>
+        <w:rPr>
+          <w:lang w:val="de-DE"/>
+        </w:rPr>
+        <w:t>Chai</w:t>
+      </w:r>
+      <w:proofErr w:type="spellEnd"/>
+      <w:r>
+        <w:rPr>
+          <w:lang w:val="de-DE"/>
+        </w:rPr>
+        <w:t xml:space="preserve"> / Enzyme</w:t>
+      </w:r>
+    </w:p>
+    <w:p>
+      <w:pPr>
+        <w:pStyle w:val="ListParagraph"/>
+        <w:numPr>
+          <w:ilvl w:val="0"/>
+          <w:numId w:val="11"/>
+        </w:numPr>
+        <w:rPr>
+          <w:rFonts w:eastAsia="Arial" w:cs="Arial"/>
+          <w:lang w:val="de-DE"/>
+        </w:rPr>
+      </w:pPr>
+      <w:proofErr w:type="spellStart"/>
+      <w:r>
+        <w:rPr>
+          <w:lang w:val="de-DE"/>
+        </w:rPr>
+        <w:t>Eslint</w:t>
+      </w:r>
+      <w:proofErr w:type="spellEnd"/>
+      <w:r>
+        <w:rPr>
+          <w:lang w:val="de-DE"/>
+        </w:rPr>
+        <w:t xml:space="preserve"> / </w:t>
+      </w:r>
+      <w:proofErr w:type="spellStart"/>
+      <w:r>
+        <w:rPr>
+          <w:lang w:val="de-DE"/>
+        </w:rPr>
+        <w:t>Prettier</w:t>
+      </w:r>
+      <w:proofErr w:type="spellEnd"/>
+    </w:p>
+    <w:p>
+      <w:pPr>
+        <w:pStyle w:val="Text"/>
+        <w:rPr>
+          <w:rFonts w:ascii="Arial" w:eastAsia="Arial" w:hAnsi="Arial" w:cs="Arial"/>
+          <w:lang w:val="de-DE"/>
+        </w:rPr>
+      </w:pPr>
+    </w:p>
+    <w:p>
+      <w:pPr>
         <w:pStyle w:val="Heading3"/>
         <w:rPr>
           <w:lang w:val="de-DE"/>
         </w:rPr>
       </w:pPr>
-      <w:bookmarkStart w:id="153" w:name="_Toc2"/>
-      <w:bookmarkStart w:id="154" w:name="_Toc501302052"/>
+      <w:bookmarkStart w:id="153" w:name="_Toc3"/>
+      <w:bookmarkStart w:id="154" w:name="_Toc501562300"/>
       <w:r>
         <w:rPr>
           <w:lang w:val="de-DE"/>
         </w:rPr>
-        <w:t xml:space="preserve">6.2.1 </w:t>
+        <w:t xml:space="preserve">6.2.2 </w:t>
       </w:r>
       <w:r>
         <w:rPr>
           <w:lang w:val="de-DE"/>
         </w:rPr>
-        <w:t>Frontend</w:t>
+        <w:t>Backend</w:t>
       </w:r>
       <w:bookmarkEnd w:id="153"/>
       <w:bookmarkEnd w:id="154"/>
@@ -13756,287 +14413,21 @@
         <w:pStyle w:val="ListParagraph"/>
         <w:numPr>
           <w:ilvl w:val="0"/>
-          <w:numId w:val="11"/>
+          <w:numId w:val="12"/>
         </w:numPr>
         <w:rPr>
           <w:rFonts w:eastAsia="Arial" w:cs="Arial"/>
           <w:lang w:val="de-DE"/>
         </w:rPr>
       </w:pPr>
+      <w:proofErr w:type="spellStart"/>
       <w:r>
         <w:rPr>
           <w:lang w:val="de-DE"/>
         </w:rPr>
-        <w:t>Visual Studio Code</w:t>
+        <w:t>PHPStorm</w:t>
       </w:r>
-    </w:p>
-    <w:p>
-      <w:pPr>
-        <w:pStyle w:val="ListParagraph"/>
-        <w:numPr>
-          <w:ilvl w:val="0"/>
-          <w:numId w:val="11"/>
-        </w:numPr>
-        <w:rPr>
-          <w:rFonts w:eastAsia="Arial" w:cs="Arial"/>
-          <w:lang w:val="de-DE"/>
-        </w:rPr>
-      </w:pPr>
-      <w:r>
-        <w:rPr>
-          <w:lang w:val="de-DE"/>
-        </w:rPr>
-        <w:t>React Food Truck</w:t>
-      </w:r>
-    </w:p>
-    <w:p>
-      <w:pPr>
-        <w:pStyle w:val="ListParagraph"/>
-        <w:numPr>
-          <w:ilvl w:val="0"/>
-          <w:numId w:val="11"/>
-        </w:numPr>
-        <w:rPr>
-          <w:rFonts w:eastAsia="Arial" w:cs="Arial"/>
-          <w:lang w:val="de-DE"/>
-        </w:rPr>
-      </w:pPr>
-      <w:r>
-        <w:rPr>
-          <w:lang w:val="de-DE"/>
-        </w:rPr>
-        <w:t>Git Bash</w:t>
-      </w:r>
-    </w:p>
-    <w:p>
-      <w:pPr>
-        <w:pStyle w:val="ListParagraph"/>
-        <w:numPr>
-          <w:ilvl w:val="0"/>
-          <w:numId w:val="11"/>
-        </w:numPr>
-        <w:rPr>
-          <w:rFonts w:eastAsia="Arial" w:cs="Arial"/>
-          <w:lang w:val="de-DE"/>
-        </w:rPr>
-      </w:pPr>
-      <w:r>
-        <w:rPr>
-          <w:lang w:val="de-DE"/>
-        </w:rPr>
-        <w:t>NodeJs / NPM</w:t>
-      </w:r>
-    </w:p>
-    <w:p>
-      <w:pPr>
-        <w:pStyle w:val="ListParagraph"/>
-        <w:numPr>
-          <w:ilvl w:val="0"/>
-          <w:numId w:val="11"/>
-        </w:numPr>
-        <w:rPr>
-          <w:rFonts w:eastAsia="Arial" w:cs="Arial"/>
-          <w:lang w:val="de-DE"/>
-        </w:rPr>
-      </w:pPr>
-      <w:r>
-        <w:rPr>
-          <w:lang w:val="de-DE"/>
-        </w:rPr>
-        <w:t>Postman</w:t>
-      </w:r>
-    </w:p>
-    <w:p>
-      <w:pPr>
-        <w:pStyle w:val="ListParagraph"/>
-        <w:numPr>
-          <w:ilvl w:val="0"/>
-          <w:numId w:val="11"/>
-        </w:numPr>
-        <w:rPr>
-          <w:rFonts w:eastAsia="Arial" w:cs="Arial"/>
-          <w:lang w:val="de-DE"/>
-        </w:rPr>
-      </w:pPr>
-      <w:r>
-        <w:rPr>
-          <w:lang w:val="de-DE"/>
-        </w:rPr>
-        <w:t>Google Chrome</w:t>
-      </w:r>
-    </w:p>
-    <w:p>
-      <w:pPr>
-        <w:pStyle w:val="ListParagraph"/>
-        <w:numPr>
-          <w:ilvl w:val="0"/>
-          <w:numId w:val="11"/>
-        </w:numPr>
-        <w:rPr>
-          <w:rFonts w:eastAsia="Arial" w:cs="Arial"/>
-          <w:lang w:val="de-DE"/>
-        </w:rPr>
-      </w:pPr>
-      <w:r>
-        <w:rPr>
-          <w:lang w:val="de-DE"/>
-        </w:rPr>
-        <w:t>React</w:t>
-      </w:r>
-    </w:p>
-    <w:p>
-      <w:pPr>
-        <w:pStyle w:val="ListParagraph"/>
-        <w:numPr>
-          <w:ilvl w:val="0"/>
-          <w:numId w:val="11"/>
-        </w:numPr>
-        <w:rPr>
-          <w:rFonts w:eastAsia="Arial" w:cs="Arial"/>
-          <w:lang w:val="de-DE"/>
-        </w:rPr>
-      </w:pPr>
-      <w:r>
-        <w:rPr>
-          <w:lang w:val="de-DE"/>
-        </w:rPr>
-        <w:t>Antd</w:t>
-      </w:r>
-    </w:p>
-    <w:p>
-      <w:pPr>
-        <w:pStyle w:val="ListParagraph"/>
-        <w:numPr>
-          <w:ilvl w:val="0"/>
-          <w:numId w:val="11"/>
-        </w:numPr>
-        <w:rPr>
-          <w:rFonts w:eastAsia="Arial" w:cs="Arial"/>
-          <w:lang w:val="de-DE"/>
-        </w:rPr>
-      </w:pPr>
-      <w:r>
-        <w:rPr>
-          <w:lang w:val="de-DE"/>
-        </w:rPr>
-        <w:t>React-Router</w:t>
-      </w:r>
-    </w:p>
-    <w:p>
-      <w:pPr>
-        <w:pStyle w:val="ListParagraph"/>
-        <w:numPr>
-          <w:ilvl w:val="0"/>
-          <w:numId w:val="11"/>
-        </w:numPr>
-        <w:rPr>
-          <w:rFonts w:eastAsia="Arial" w:cs="Arial"/>
-          <w:lang w:val="de-DE"/>
-        </w:rPr>
-      </w:pPr>
-      <w:r>
-        <w:rPr>
-          <w:lang w:val="de-DE"/>
-        </w:rPr>
-        <w:t>Fetch / axiOS</w:t>
-      </w:r>
-    </w:p>
-    <w:p>
-      <w:pPr>
-        <w:pStyle w:val="ListParagraph"/>
-        <w:numPr>
-          <w:ilvl w:val="0"/>
-          <w:numId w:val="11"/>
-        </w:numPr>
-        <w:rPr>
-          <w:rFonts w:eastAsia="Arial" w:cs="Arial"/>
-          <w:lang w:val="de-DE"/>
-        </w:rPr>
-      </w:pPr>
-      <w:r>
-        <w:rPr>
-          <w:lang w:val="de-DE"/>
-        </w:rPr>
-        <w:t>dotenv / crossenv</w:t>
-      </w:r>
-    </w:p>
-    <w:p>
-      <w:pPr>
-        <w:pStyle w:val="ListParagraph"/>
-        <w:numPr>
-          <w:ilvl w:val="0"/>
-          <w:numId w:val="11"/>
-        </w:numPr>
-        <w:rPr>
-          <w:rFonts w:eastAsia="Arial" w:cs="Arial"/>
-          <w:lang w:val="de-DE"/>
-        </w:rPr>
-      </w:pPr>
-      <w:r>
-        <w:rPr>
-          <w:lang w:val="de-DE"/>
-        </w:rPr>
-        <w:t>Jest / Simon / Chai / Enzyme</w:t>
-      </w:r>
-    </w:p>
-    <w:p>
-      <w:pPr>
-        <w:pStyle w:val="ListParagraph"/>
-        <w:numPr>
-          <w:ilvl w:val="0"/>
-          <w:numId w:val="11"/>
-        </w:numPr>
-        <w:rPr>
-          <w:rFonts w:eastAsia="Arial" w:cs="Arial"/>
-          <w:lang w:val="de-DE"/>
-        </w:rPr>
-      </w:pPr>
-      <w:r>
-        <w:rPr>
-          <w:lang w:val="de-DE"/>
-        </w:rPr>
-        <w:t>Eslint / Prettier</w:t>
-      </w:r>
-    </w:p>
-    <w:p>
-      <w:pPr>
-        <w:pStyle w:val="Text"/>
-        <w:rPr>
-          <w:rFonts w:ascii="Arial" w:eastAsia="Arial" w:hAnsi="Arial" w:cs="Arial"/>
-          <w:lang w:val="de-DE"/>
-        </w:rPr>
-      </w:pPr>
-    </w:p>
-    <w:p>
-      <w:pPr>
-        <w:pStyle w:val="Heading3"/>
-        <w:rPr>
-          <w:lang w:val="de-DE"/>
-        </w:rPr>
-      </w:pPr>
-      <w:bookmarkStart w:id="155" w:name="_Toc3"/>
-      <w:bookmarkStart w:id="156" w:name="_Toc501302053"/>
-      <w:r>
-        <w:rPr>
-          <w:lang w:val="de-DE"/>
-        </w:rPr>
-        <w:t xml:space="preserve">6.2.2 </w:t>
-      </w:r>
-      <w:r>
-        <w:rPr>
-          <w:lang w:val="de-DE"/>
-        </w:rPr>
-        <w:t>Backend</w:t>
-      </w:r>
-      <w:bookmarkEnd w:id="155"/>
-      <w:bookmarkEnd w:id="156"/>
-    </w:p>
-    <w:p>
-      <w:pPr>
-        <w:rPr>
-          <w:lang w:val="de-DE"/>
-        </w:rPr>
-      </w:pPr>
+      <w:proofErr w:type="spellEnd"/>
     </w:p>
     <w:p>
       <w:pPr>
@@ -14050,12 +14441,14 @@
           <w:lang w:val="de-DE"/>
         </w:rPr>
       </w:pPr>
+      <w:proofErr w:type="spellStart"/>
       <w:r>
         <w:rPr>
           <w:lang w:val="de-DE"/>
         </w:rPr>
-        <w:t>PHPStorm</w:t>
+        <w:t>VirtualBox</w:t>
       </w:r>
+      <w:proofErr w:type="spellEnd"/>
     </w:p>
     <w:p>
       <w:pPr>
@@ -14069,12 +14462,14 @@
           <w:lang w:val="de-DE"/>
         </w:rPr>
       </w:pPr>
+      <w:proofErr w:type="spellStart"/>
       <w:r>
         <w:rPr>
           <w:lang w:val="de-DE"/>
         </w:rPr>
-        <w:t>VirtualBox</w:t>
+        <w:t>Vagrant</w:t>
       </w:r>
+      <w:proofErr w:type="spellEnd"/>
     </w:p>
     <w:p>
       <w:pPr>
@@ -14092,7 +14487,7 @@
         <w:rPr>
           <w:lang w:val="de-DE"/>
         </w:rPr>
-        <w:t>Vagrant</w:t>
+        <w:t>PHP</w:t>
       </w:r>
     </w:p>
     <w:p>
@@ -14107,12 +14502,14 @@
           <w:lang w:val="de-DE"/>
         </w:rPr>
       </w:pPr>
+      <w:proofErr w:type="spellStart"/>
       <w:r>
         <w:rPr>
           <w:lang w:val="de-DE"/>
         </w:rPr>
-        <w:t>PHP</w:t>
+        <w:t>Laravel</w:t>
       </w:r>
+      <w:proofErr w:type="spellEnd"/>
     </w:p>
     <w:p>
       <w:pPr>
@@ -14126,31 +14523,28 @@
           <w:lang w:val="de-DE"/>
         </w:rPr>
       </w:pPr>
+      <w:proofErr w:type="spellStart"/>
       <w:r>
         <w:rPr>
           <w:lang w:val="de-DE"/>
         </w:rPr>
         <w:t>Laravel</w:t>
       </w:r>
-    </w:p>
-    <w:p>
-      <w:pPr>
-        <w:pStyle w:val="ListParagraph"/>
-        <w:numPr>
-          <w:ilvl w:val="0"/>
-          <w:numId w:val="12"/>
-        </w:numPr>
-        <w:rPr>
-          <w:rFonts w:eastAsia="Arial" w:cs="Arial"/>
-          <w:lang w:val="de-DE"/>
-        </w:rPr>
-      </w:pPr>
+      <w:proofErr w:type="spellEnd"/>
       <w:r>
         <w:rPr>
           <w:lang w:val="de-DE"/>
         </w:rPr>
-        <w:t>Laravel Homestead</w:t>
+        <w:t xml:space="preserve"> </w:t>
       </w:r>
+      <w:proofErr w:type="spellStart"/>
+      <w:r>
+        <w:rPr>
+          <w:lang w:val="de-DE"/>
+        </w:rPr>
+        <w:t>Homestead</w:t>
+      </w:r>
+      <w:proofErr w:type="spellEnd"/>
     </w:p>
     <w:p>
       <w:pPr>
@@ -14901,6 +15295,119 @@
     </w:lvl>
   </w:abstractNum>
   <w:abstractNum w:abstractNumId="5">
+    <w:nsid w:val="2BD37AFB"/>
+    <w:multiLevelType w:val="multilevel"/>
+    <w:tmpl w:val="7818BB68"/>
+    <w:lvl w:ilvl="0">
+      <w:start w:val="1"/>
+      <w:numFmt w:val="decimal"/>
+      <w:lvlText w:val="%1.0"/>
+      <w:lvlJc w:val="left"/>
+      <w:pPr>
+        <w:ind w:left="1200" w:hanging="720"/>
+      </w:pPr>
+      <w:rPr>
+        <w:rFonts w:hint="default"/>
+      </w:rPr>
+    </w:lvl>
+    <w:lvl w:ilvl="1">
+      <w:start w:val="1"/>
+      <w:numFmt w:val="decimal"/>
+      <w:lvlText w:val="%1.%2"/>
+      <w:lvlJc w:val="left"/>
+      <w:pPr>
+        <w:ind w:left="1920" w:hanging="720"/>
+      </w:pPr>
+      <w:rPr>
+        <w:rFonts w:hint="default"/>
+      </w:rPr>
+    </w:lvl>
+    <w:lvl w:ilvl="2">
+      <w:start w:val="1"/>
+      <w:numFmt w:val="decimal"/>
+      <w:lvlText w:val="%1.%2.%3"/>
+      <w:lvlJc w:val="left"/>
+      <w:pPr>
+        <w:ind w:left="2640" w:hanging="720"/>
+      </w:pPr>
+      <w:rPr>
+        <w:rFonts w:hint="default"/>
+      </w:rPr>
+    </w:lvl>
+    <w:lvl w:ilvl="3">
+      <w:start w:val="1"/>
+      <w:numFmt w:val="decimal"/>
+      <w:lvlText w:val="%1.%2.%3.%4"/>
+      <w:lvlJc w:val="left"/>
+      <w:pPr>
+        <w:ind w:left="3720" w:hanging="1080"/>
+      </w:pPr>
+      <w:rPr>
+        <w:rFonts w:hint="default"/>
+      </w:rPr>
+    </w:lvl>
+    <w:lvl w:ilvl="4">
+      <w:start w:val="1"/>
+      <w:numFmt w:val="decimal"/>
+      <w:lvlText w:val="%1.%2.%3.%4.%5"/>
+      <w:lvlJc w:val="left"/>
+      <w:pPr>
+        <w:ind w:left="4800" w:hanging="1440"/>
+      </w:pPr>
+      <w:rPr>
+        <w:rFonts w:hint="default"/>
+      </w:rPr>
+    </w:lvl>
+    <w:lvl w:ilvl="5">
+      <w:start w:val="1"/>
+      <w:numFmt w:val="decimal"/>
+      <w:lvlText w:val="%1.%2.%3.%4.%5.%6"/>
+      <w:lvlJc w:val="left"/>
+      <w:pPr>
+        <w:ind w:left="5520" w:hanging="1440"/>
+      </w:pPr>
+      <w:rPr>
+        <w:rFonts w:hint="default"/>
+      </w:rPr>
+    </w:lvl>
+    <w:lvl w:ilvl="6">
+      <w:start w:val="1"/>
+      <w:numFmt w:val="decimal"/>
+      <w:lvlText w:val="%1.%2.%3.%4.%5.%6.%7"/>
+      <w:lvlJc w:val="left"/>
+      <w:pPr>
+        <w:ind w:left="6600" w:hanging="1800"/>
+      </w:pPr>
+      <w:rPr>
+        <w:rFonts w:hint="default"/>
+      </w:rPr>
+    </w:lvl>
+    <w:lvl w:ilvl="7">
+      <w:start w:val="1"/>
+      <w:numFmt w:val="decimal"/>
+      <w:lvlText w:val="%1.%2.%3.%4.%5.%6.%7.%8"/>
+      <w:lvlJc w:val="left"/>
+      <w:pPr>
+        <w:ind w:left="7680" w:hanging="2160"/>
+      </w:pPr>
+      <w:rPr>
+        <w:rFonts w:hint="default"/>
+      </w:rPr>
+    </w:lvl>
+    <w:lvl w:ilvl="8">
+      <w:start w:val="1"/>
+      <w:numFmt w:val="decimal"/>
+      <w:lvlText w:val="%1.%2.%3.%4.%5.%6.%7.%8.%9"/>
+      <w:lvlJc w:val="left"/>
+      <w:pPr>
+        <w:ind w:left="8400" w:hanging="2160"/>
+      </w:pPr>
+      <w:rPr>
+        <w:rFonts w:hint="default"/>
+      </w:rPr>
+    </w:lvl>
+  </w:abstractNum>
+  <w:abstractNum w:abstractNumId="6">
     <w:nsid w:val="3C8A4CC9"/>
     <w:multiLevelType w:val="hybridMultilevel"/>
     <w:tmpl w:val="DAAC719C"/>
@@ -15013,7 +15520,7 @@
       </w:rPr>
     </w:lvl>
   </w:abstractNum>
-  <w:abstractNum w:abstractNumId="6">
+  <w:abstractNum w:abstractNumId="7">
     <w:nsid w:val="3EFE4876"/>
     <w:multiLevelType w:val="multilevel"/>
     <w:tmpl w:val="262A832C"/>
@@ -15126,7 +15633,7 @@
       </w:rPr>
     </w:lvl>
   </w:abstractNum>
-  <w:abstractNum w:abstractNumId="7">
+  <w:abstractNum w:abstractNumId="8">
     <w:nsid w:val="40A06BD9"/>
     <w:multiLevelType w:val="hybridMultilevel"/>
     <w:tmpl w:val="573C028E"/>
@@ -15267,13 +15774,13 @@
       </w:rPr>
     </w:lvl>
   </w:abstractNum>
-  <w:abstractNum w:abstractNumId="8">
+  <w:abstractNum w:abstractNumId="9">
     <w:nsid w:val="45A4717D"/>
     <w:multiLevelType w:val="hybridMultilevel"/>
     <w:tmpl w:val="CD64F48E"/>
     <w:numStyleLink w:val="Nummeriert"/>
   </w:abstractNum>
-  <w:abstractNum w:abstractNumId="9">
+  <w:abstractNum w:abstractNumId="10">
     <w:nsid w:val="68D33F06"/>
     <w:multiLevelType w:val="hybridMultilevel"/>
     <w:tmpl w:val="2BBAD798"/>
@@ -15386,7 +15893,7 @@
       </w:rPr>
     </w:lvl>
   </w:abstractNum>
-  <w:abstractNum w:abstractNumId="10">
+  <w:abstractNum w:abstractNumId="11">
     <w:nsid w:val="6ACC5057"/>
     <w:multiLevelType w:val="hybridMultilevel"/>
     <w:tmpl w:val="D7AA2338"/>
@@ -15499,13 +16006,13 @@
       </w:rPr>
     </w:lvl>
   </w:abstractNum>
-  <w:abstractNum w:abstractNumId="11">
+  <w:abstractNum w:abstractNumId="12">
     <w:nsid w:val="6E7662B0"/>
     <w:multiLevelType w:val="hybridMultilevel"/>
     <w:tmpl w:val="CCE882D8"/>
     <w:numStyleLink w:val="Punkte"/>
   </w:abstractNum>
-  <w:abstractNum w:abstractNumId="12">
+  <w:abstractNum w:abstractNumId="13">
     <w:nsid w:val="6FA85757"/>
     <w:multiLevelType w:val="hybridMultilevel"/>
     <w:tmpl w:val="CCE882D8"/>
@@ -15737,7 +16244,7 @@
       </w:rPr>
     </w:lvl>
   </w:abstractNum>
-  <w:abstractNum w:abstractNumId="13">
+  <w:abstractNum w:abstractNumId="14">
     <w:nsid w:val="7B2E5EF6"/>
     <w:multiLevelType w:val="multilevel"/>
     <w:tmpl w:val="ABE04AE6"/>
@@ -15860,9 +16367,9 @@
     <w:abstractNumId w:val="0"/>
   </w:num>
   <w:num w:numId="4">
-    <w:abstractNumId w:val="8"/>
+    <w:abstractNumId w:val="9"/>
     <w:lvlOverride w:ilvl="0">
-      <w:lvl w:ilvl="0" w:tplc="0D7CA452">
+      <w:lvl w:ilvl="0" w:tplc="CC5EEC30">
         <w:start w:val="1"/>
         <w:numFmt w:val="decimal"/>
         <w:lvlText w:val="%1."/>
@@ -15891,7 +16398,7 @@
       </w:lvl>
     </w:lvlOverride>
     <w:lvlOverride w:ilvl="1">
-      <w:lvl w:ilvl="1" w:tplc="6A94207A">
+      <w:lvl w:ilvl="1" w:tplc="6EA667A4">
         <w:start w:val="1"/>
         <w:numFmt w:val="decimal"/>
         <w:lvlText w:val="%1.%2."/>
@@ -15920,7 +16427,7 @@
       </w:lvl>
     </w:lvlOverride>
     <w:lvlOverride w:ilvl="2">
-      <w:lvl w:ilvl="2" w:tplc="6D141572">
+      <w:lvl w:ilvl="2" w:tplc="7542C06C">
         <w:start w:val="1"/>
         <w:numFmt w:val="decimal"/>
         <w:suff w:val="nothing"/>
@@ -15950,7 +16457,7 @@
       </w:lvl>
     </w:lvlOverride>
     <w:lvlOverride w:ilvl="3">
-      <w:lvl w:ilvl="3" w:tplc="2B466D0C">
+      <w:lvl w:ilvl="3" w:tplc="644662C6">
         <w:start w:val="1"/>
         <w:numFmt w:val="decimal"/>
         <w:suff w:val="nothing"/>
@@ -15980,7 +16487,7 @@
       </w:lvl>
     </w:lvlOverride>
     <w:lvlOverride w:ilvl="4">
-      <w:lvl w:ilvl="4" w:tplc="E5F2F0C2">
+      <w:lvl w:ilvl="4" w:tplc="BAB42580">
         <w:start w:val="1"/>
         <w:numFmt w:val="decimal"/>
         <w:suff w:val="nothing"/>
@@ -16010,7 +16517,7 @@
       </w:lvl>
     </w:lvlOverride>
     <w:lvlOverride w:ilvl="5">
-      <w:lvl w:ilvl="5" w:tplc="C78E4572">
+      <w:lvl w:ilvl="5" w:tplc="266ED2CC">
         <w:start w:val="1"/>
         <w:numFmt w:val="decimal"/>
         <w:suff w:val="nothing"/>
@@ -16040,7 +16547,7 @@
       </w:lvl>
     </w:lvlOverride>
     <w:lvlOverride w:ilvl="6">
-      <w:lvl w:ilvl="6" w:tplc="A6EC4340">
+      <w:lvl w:ilvl="6" w:tplc="5D529FCA">
         <w:start w:val="1"/>
         <w:numFmt w:val="decimal"/>
         <w:suff w:val="nothing"/>
@@ -16070,7 +16577,7 @@
       </w:lvl>
     </w:lvlOverride>
     <w:lvlOverride w:ilvl="7">
-      <w:lvl w:ilvl="7" w:tplc="44586386">
+      <w:lvl w:ilvl="7" w:tplc="901CF428">
         <w:start w:val="1"/>
         <w:numFmt w:val="decimal"/>
         <w:suff w:val="nothing"/>
@@ -16100,7 +16607,7 @@
       </w:lvl>
     </w:lvlOverride>
     <w:lvlOverride w:ilvl="8">
-      <w:lvl w:ilvl="8" w:tplc="98D23A8A">
+      <w:lvl w:ilvl="8" w:tplc="6D967090">
         <w:start w:val="1"/>
         <w:numFmt w:val="decimal"/>
         <w:suff w:val="nothing"/>
@@ -16131,15 +16638,15 @@
     </w:lvlOverride>
   </w:num>
   <w:num w:numId="5">
+    <w:abstractNumId w:val="13"/>
+  </w:num>
+  <w:num w:numId="6">
     <w:abstractNumId w:val="12"/>
   </w:num>
-  <w:num w:numId="6">
-    <w:abstractNumId w:val="11"/>
-  </w:num>
   <w:num w:numId="7">
-    <w:abstractNumId w:val="8"/>
+    <w:abstractNumId w:val="9"/>
     <w:lvlOverride w:ilvl="0">
-      <w:lvl w:ilvl="0" w:tplc="0D7CA452">
+      <w:lvl w:ilvl="0" w:tplc="CC5EEC30">
         <w:start w:val="1"/>
         <w:numFmt w:val="decimal"/>
         <w:lvlText w:val="%1."/>
@@ -16168,7 +16675,7 @@
       </w:lvl>
     </w:lvlOverride>
     <w:lvlOverride w:ilvl="1">
-      <w:lvl w:ilvl="1" w:tplc="6A94207A">
+      <w:lvl w:ilvl="1" w:tplc="6EA667A4">
         <w:start w:val="1"/>
         <w:numFmt w:val="decimal"/>
         <w:lvlText w:val="%1.%2."/>
@@ -16197,7 +16704,7 @@
       </w:lvl>
     </w:lvlOverride>
     <w:lvlOverride w:ilvl="2">
-      <w:lvl w:ilvl="2" w:tplc="6D141572">
+      <w:lvl w:ilvl="2" w:tplc="7542C06C">
         <w:start w:val="1"/>
         <w:numFmt w:val="decimal"/>
         <w:suff w:val="nothing"/>
@@ -16227,7 +16734,7 @@
       </w:lvl>
     </w:lvlOverride>
     <w:lvlOverride w:ilvl="3">
-      <w:lvl w:ilvl="3" w:tplc="2B466D0C">
+      <w:lvl w:ilvl="3" w:tplc="644662C6">
         <w:start w:val="1"/>
         <w:numFmt w:val="decimal"/>
         <w:suff w:val="nothing"/>
@@ -16257,7 +16764,7 @@
       </w:lvl>
     </w:lvlOverride>
     <w:lvlOverride w:ilvl="4">
-      <w:lvl w:ilvl="4" w:tplc="E5F2F0C2">
+      <w:lvl w:ilvl="4" w:tplc="BAB42580">
         <w:start w:val="1"/>
         <w:numFmt w:val="decimal"/>
         <w:suff w:val="nothing"/>
@@ -16287,7 +16794,7 @@
       </w:lvl>
     </w:lvlOverride>
     <w:lvlOverride w:ilvl="5">
-      <w:lvl w:ilvl="5" w:tplc="C78E4572">
+      <w:lvl w:ilvl="5" w:tplc="266ED2CC">
         <w:start w:val="1"/>
         <w:numFmt w:val="decimal"/>
         <w:suff w:val="nothing"/>
@@ -16317,7 +16824,7 @@
       </w:lvl>
     </w:lvlOverride>
     <w:lvlOverride w:ilvl="6">
-      <w:lvl w:ilvl="6" w:tplc="A6EC4340">
+      <w:lvl w:ilvl="6" w:tplc="5D529FCA">
         <w:start w:val="1"/>
         <w:numFmt w:val="decimal"/>
         <w:suff w:val="nothing"/>
@@ -16347,7 +16854,7 @@
       </w:lvl>
     </w:lvlOverride>
     <w:lvlOverride w:ilvl="7">
-      <w:lvl w:ilvl="7" w:tplc="44586386">
+      <w:lvl w:ilvl="7" w:tplc="901CF428">
         <w:start w:val="1"/>
         <w:numFmt w:val="decimal"/>
         <w:suff w:val="nothing"/>
@@ -16377,7 +16884,7 @@
       </w:lvl>
     </w:lvlOverride>
     <w:lvlOverride w:ilvl="8">
-      <w:lvl w:ilvl="8" w:tplc="98D23A8A">
+      <w:lvl w:ilvl="8" w:tplc="6D967090">
         <w:start w:val="1"/>
         <w:numFmt w:val="decimal"/>
         <w:suff w:val="nothing"/>
@@ -16414,22 +16921,25 @@
     <w:abstractNumId w:val="4"/>
   </w:num>
   <w:num w:numId="10">
+    <w:abstractNumId w:val="7"/>
+  </w:num>
+  <w:num w:numId="11">
+    <w:abstractNumId w:val="10"/>
+  </w:num>
+  <w:num w:numId="12">
+    <w:abstractNumId w:val="11"/>
+  </w:num>
+  <w:num w:numId="13">
+    <w:abstractNumId w:val="8"/>
+  </w:num>
+  <w:num w:numId="14">
     <w:abstractNumId w:val="6"/>
   </w:num>
-  <w:num w:numId="11">
-    <w:abstractNumId w:val="9"/>
+  <w:num w:numId="15">
+    <w:abstractNumId w:val="14"/>
   </w:num>
-  <w:num w:numId="12">
-    <w:abstractNumId w:val="10"/>
-  </w:num>
-  <w:num w:numId="13">
-    <w:abstractNumId w:val="7"/>
-  </w:num>
-  <w:num w:numId="14">
+  <w:num w:numId="16">
     <w:abstractNumId w:val="5"/>
-  </w:num>
-  <w:num w:numId="15">
-    <w:abstractNumId w:val="13"/>
   </w:num>
 </w:numbering>
 </file>
@@ -17814,7 +18324,7 @@
 </file>
 
 <file path=customXml/itemProps1.xml><?xml version="1.0" encoding="utf-8"?>
-<ds:datastoreItem xmlns:ds="http://schemas.openxmlformats.org/officeDocument/2006/customXml" ds:itemID="{6A52BBB5-9443-AC4B-A22C-BD14BB3C3874}">
+<ds:datastoreItem xmlns:ds="http://schemas.openxmlformats.org/officeDocument/2006/customXml" ds:itemID="{BE5B6BFD-F8C2-0F42-A57F-C6810850F9CB}">
   <ds:schemaRefs>
     <ds:schemaRef ds:uri="http://schemas.openxmlformats.org/officeDocument/2006/bibliography"/>
   </ds:schemaRefs>

</xml_diff>

<commit_message>
added Projektplan Document and finished Testarten Dokument
</commit_message>
<xml_diff>
--- a/Pflichtenheft/Pflichtenheft V 1.0.docx
+++ b/Pflichtenheft/Pflichtenheft V 1.0.docx
@@ -10,7 +10,6 @@
           <w:docPartUnique/>
         </w:docPartObj>
       </w:sdtPr>
-      <w:sdtEndPr/>
       <w:sdtContent>
         <w:p>
           <w:r>
@@ -223,7 +222,6 @@
                                     <w15:appearance w15:val="hidden"/>
                                     <w:text/>
                                   </w:sdtPr>
-                                  <w:sdtEndPr/>
                                   <w:sdtContent>
                                     <w:p>
                                       <w:pPr>
@@ -310,7 +308,6 @@
                                       <w15:appearance w15:val="hidden"/>
                                       <w:text/>
                                     </w:sdtPr>
-                                    <w:sdtEndPr/>
                                     <w:sdtContent>
                                       <w:r>
                                         <w:rPr>
@@ -376,7 +373,6 @@
                               <w15:appearance w15:val="hidden"/>
                               <w:text/>
                             </w:sdtPr>
-                            <w:sdtEndPr/>
                             <w:sdtContent>
                               <w:p>
                                 <w:pPr>
@@ -463,7 +459,6 @@
                                 <w15:appearance w15:val="hidden"/>
                                 <w:text/>
                               </w:sdtPr>
-                              <w:sdtEndPr/>
                               <w:sdtContent>
                                 <w:r>
                                   <w:rPr>
@@ -697,7 +692,6 @@
                                     <w15:appearance w15:val="hidden"/>
                                     <w:text/>
                                   </w:sdtPr>
-                                  <w:sdtEndPr/>
                                   <w:sdtContent>
                                     <w:p>
                                       <w:pPr>
@@ -740,7 +734,6 @@
                                     <w15:appearance w15:val="hidden"/>
                                     <w:text/>
                                   </w:sdtPr>
-                                  <w:sdtEndPr/>
                                   <w:sdtContent>
                                     <w:p>
                                       <w:pPr>
@@ -816,7 +809,6 @@
                               <w15:appearance w15:val="hidden"/>
                               <w:text/>
                             </w:sdtPr>
-                            <w:sdtEndPr/>
                             <w:sdtContent>
                               <w:p>
                                 <w:pPr>
@@ -859,7 +851,6 @@
                               <w15:appearance w15:val="hidden"/>
                               <w:text/>
                             </w:sdtPr>
-                            <w:sdtEndPr/>
                             <w:sdtContent>
                               <w:p>
                                 <w:pPr>
@@ -2035,8 +2026,6 @@
           <w:r>
             <w:t>Table of Contents</w:t>
           </w:r>
-          <w:bookmarkStart w:id="0" w:name="_GoBack"/>
-          <w:bookmarkEnd w:id="0"/>
         </w:p>
         <w:p>
           <w:pPr>
@@ -3908,7 +3897,7 @@
           <w:lang w:val="de-DE"/>
         </w:rPr>
       </w:pPr>
-      <w:bookmarkStart w:id="1" w:name="_Toc501562278"/>
+      <w:bookmarkStart w:id="0" w:name="_Toc501562278"/>
       <w:r>
         <w:rPr>
           <w:lang w:val="de-DE"/>
@@ -3922,7 +3911,7 @@
         </w:rPr>
         <w:t>Produktbeschreibung</w:t>
       </w:r>
-      <w:bookmarkEnd w:id="1"/>
+      <w:bookmarkEnd w:id="0"/>
     </w:p>
     <w:p>
       <w:pPr>
@@ -4107,7 +4096,7 @@
           <w:lang w:val="de-DE"/>
         </w:rPr>
       </w:pPr>
-      <w:bookmarkStart w:id="2" w:name="_Toc501562279"/>
+      <w:bookmarkStart w:id="1" w:name="_Toc501562279"/>
       <w:r>
         <w:rPr>
           <w:lang w:val="de-DE"/>
@@ -4120,7 +4109,7 @@
         </w:rPr>
         <w:t>Inhalt und Umfang</w:t>
       </w:r>
-      <w:bookmarkEnd w:id="2"/>
+      <w:bookmarkEnd w:id="1"/>
     </w:p>
     <w:p>
       <w:pPr>
@@ -4216,7 +4205,7 @@
           <w:lang w:val="de-DE"/>
         </w:rPr>
       </w:pPr>
-      <w:bookmarkStart w:id="3" w:name="_Toc501562280"/>
+      <w:bookmarkStart w:id="2" w:name="_Toc501562280"/>
       <w:r>
         <w:rPr>
           <w:lang w:val="de-DE"/>
@@ -4228,6 +4217,49 @@
           <w:lang w:val="de-DE"/>
         </w:rPr>
         <w:t>eite</w:t>
+      </w:r>
+      <w:bookmarkEnd w:id="2"/>
+    </w:p>
+    <w:p>
+      <w:pPr>
+        <w:rPr>
+          <w:lang w:val="de-DE"/>
+        </w:rPr>
+      </w:pPr>
+    </w:p>
+    <w:p>
+      <w:pPr>
+        <w:rPr>
+          <w:lang w:val="de-DE"/>
+        </w:rPr>
+      </w:pPr>
+      <w:r>
+        <w:rPr>
+          <w:lang w:val="de-DE"/>
+        </w:rPr>
+        <w:t>Die Webseite beinhaltet eine Startseite und mehrere Unterseiten. Je nachdem wer sich einloggt bzw. identifiziert werden andere „Instanzen“ der Seite angezeigt. Eine Instanz entspricht dabei einem Pool aus Seiten und Funktionen, die eindeutig einer Gruppe von zugeordnet ist. Eine Gruppe besteht dabei aus einer Mischung von Rolle und Ebene. Eine Rolle ist beispielweise ein Moderator, wohingegen eine Ebene beispielweise „Gemeinde“ ist.</w:t>
+      </w:r>
+    </w:p>
+    <w:p>
+      <w:pPr>
+        <w:rPr>
+          <w:lang w:val="de-DE"/>
+        </w:rPr>
+      </w:pPr>
+    </w:p>
+    <w:p>
+      <w:pPr>
+        <w:pStyle w:val="Heading2"/>
+        <w:rPr>
+          <w:lang w:val="de-DE"/>
+        </w:rPr>
+      </w:pPr>
+      <w:bookmarkStart w:id="3" w:name="_Toc501562281"/>
+      <w:r>
+        <w:rPr>
+          <w:lang w:val="de-DE"/>
+        </w:rPr>
+        <w:t>1.3 Datenbank</w:t>
       </w:r>
       <w:bookmarkEnd w:id="3"/>
     </w:p>
@@ -4248,7 +4280,13 @@
         <w:rPr>
           <w:lang w:val="de-DE"/>
         </w:rPr>
-        <w:t>Die Webseite beinhaltet eine Startseite und mehrere Unterseiten. Je nachdem wer sich einloggt bzw. identifiziert werden andere „Instanzen“ der Seite angezeigt. Eine Instanz entspricht dabei einem Pool aus Seiten und Funktionen, die eindeutig einer Gruppe von zugeordnet ist. Eine Gruppe besteht dabei aus einer Mischung von Rolle und Ebene. Eine Rolle ist beispielweise ein Moderator, wohingegen eine Ebene beispielweise „Gemeinde“ ist.</w:t>
+        <w:t xml:space="preserve">Eine Datenbank, in der alle userbezogenen Daten </w:t>
+      </w:r>
+      <w:r>
+        <w:rPr>
+          <w:lang w:val="de-DE"/>
+        </w:rPr>
+        <w:t>wie mögliche Wahlen und Name mit Fingerabdruck hinterlegt sind. Ebenfalls vorhanden sind Informationen der einzelnen Instanzen und Verwaltungsuser wie Moderatoren und Admins.</w:t>
       </w:r>
     </w:p>
     <w:p>
@@ -4257,20 +4295,33 @@
           <w:lang w:val="de-DE"/>
         </w:rPr>
       </w:pPr>
+      <w:r>
+        <w:rPr>
+          <w:lang w:val="de-DE"/>
+        </w:rPr>
+        <w:t>Des Weiteren sind noch Daten zu aktuellen Wahlen, die entweder laufen oder erst angelegt wurden vorhanden. Im Hintergrund gibt es Backups dieser Datenbank, die im Notfall innerhalb von zwei Minuten vorhanden sind.</w:t>
+      </w:r>
     </w:p>
     <w:p>
       <w:pPr>
+        <w:rPr>
+          <w:lang w:val="de-DE"/>
+        </w:rPr>
+      </w:pPr>
+    </w:p>
+    <w:p>
+      <w:pPr>
         <w:pStyle w:val="Heading2"/>
         <w:rPr>
           <w:lang w:val="de-DE"/>
         </w:rPr>
       </w:pPr>
-      <w:bookmarkStart w:id="4" w:name="_Toc501562281"/>
+      <w:bookmarkStart w:id="4" w:name="_Toc501562282"/>
       <w:r>
         <w:rPr>
           <w:lang w:val="de-DE"/>
         </w:rPr>
-        <w:t>1.3 Datenbank</w:t>
+        <w:t>1.4 Server</w:t>
       </w:r>
       <w:bookmarkEnd w:id="4"/>
     </w:p>
@@ -4291,13 +4342,13 @@
         <w:rPr>
           <w:lang w:val="de-DE"/>
         </w:rPr>
-        <w:t xml:space="preserve">Eine Datenbank, in der alle userbezogenen Daten </w:t>
+        <w:t>Es stehen verschiedene Server zur Verfügung, wobei der Staat für Bundestagswahlen und Europawahlen einen Server hat, sowie jedes Bundesland für Gemeindewahlen und Landtagswahlen sowie Abstimmunge</w:t>
       </w:r>
       <w:r>
         <w:rPr>
           <w:lang w:val="de-DE"/>
         </w:rPr>
-        <w:t>wie mögliche Wahlen und Name mit Fingerabdruck hinterlegt sind. Ebenfalls vorhanden sind Informationen der einzelnen Instanzen und Verwaltungsuser wie Moderatoren und Admins.</w:t>
+        <w:t>n</w:t>
       </w:r>
     </w:p>
     <w:p>
@@ -4306,38 +4357,39 @@
           <w:lang w:val="de-DE"/>
         </w:rPr>
       </w:pPr>
-      <w:r>
-        <w:rPr>
-          <w:lang w:val="de-DE"/>
-        </w:rPr>
-        <w:t>Des Weiteren sind noch Daten zu aktuellen Wahlen, die entweder laufen oder erst angelegt wurden vorhanden. Im Hintergrund gibt es Backups dieser Datenbank, die im Notfall innerhalb von zwei Minuten vorhanden sind.</w:t>
-      </w:r>
     </w:p>
     <w:p>
       <w:pPr>
-        <w:rPr>
-          <w:lang w:val="de-DE"/>
-        </w:rPr>
-      </w:pPr>
-    </w:p>
-    <w:p>
-      <w:pPr>
-        <w:pStyle w:val="Heading2"/>
-        <w:rPr>
-          <w:lang w:val="de-DE"/>
-        </w:rPr>
-      </w:pPr>
-      <w:bookmarkStart w:id="5" w:name="_Toc501562282"/>
+        <w:pStyle w:val="Heading1"/>
+        <w:rPr>
+          <w:lang w:val="de-DE"/>
+        </w:rPr>
+      </w:pPr>
+      <w:bookmarkStart w:id="5" w:name="_Toc501562283"/>
       <w:r>
         <w:rPr>
           <w:lang w:val="de-DE"/>
         </w:rPr>
-        <w:t>1.4 Server</w:t>
+        <w:lastRenderedPageBreak/>
+        <w:t>2</w:t>
+      </w:r>
+      <w:r>
+        <w:rPr>
+          <w:lang w:val="de-DE"/>
+        </w:rPr>
+        <w:t xml:space="preserve">.0 </w:t>
+      </w:r>
+      <w:r>
+        <w:rPr>
+          <w:lang w:val="de-DE"/>
+        </w:rPr>
+        <w:t>GUI Prototyp &amp; Storyboards</w:t>
       </w:r>
       <w:bookmarkEnd w:id="5"/>
     </w:p>
     <w:p>
       <w:pPr>
+        <w:pStyle w:val="Heading1"/>
         <w:rPr>
           <w:lang w:val="de-DE"/>
         </w:rPr>
@@ -4345,62 +4397,22 @@
     </w:p>
     <w:p>
       <w:pPr>
-        <w:rPr>
-          <w:lang w:val="de-DE"/>
-        </w:rPr>
-      </w:pPr>
+        <w:pStyle w:val="Heading1"/>
+        <w:rPr>
+          <w:lang w:val="de-DE"/>
+        </w:rPr>
+      </w:pPr>
+      <w:bookmarkStart w:id="6" w:name="_Toc501562284"/>
       <w:r>
         <w:rPr>
           <w:lang w:val="de-DE"/>
         </w:rPr>
-        <w:t>Es stehen verschiedene Server zur Verfügung, wobei der Staat für Bundestagswahlen und Europawahlen einen Server hat, sowie jedes Bundesland für Gemeindewahlen und Landtagswahlen sowie Abstimmunge</w:t>
-      </w:r>
-      <w:r>
-        <w:rPr>
-          <w:lang w:val="de-DE"/>
-        </w:rPr>
-        <w:t>n</w:t>
-      </w:r>
-    </w:p>
-    <w:p>
-      <w:pPr>
-        <w:rPr>
-          <w:lang w:val="de-DE"/>
-        </w:rPr>
-      </w:pPr>
-    </w:p>
-    <w:p>
-      <w:pPr>
-        <w:pStyle w:val="Heading1"/>
-        <w:rPr>
-          <w:lang w:val="de-DE"/>
-        </w:rPr>
-      </w:pPr>
-      <w:bookmarkStart w:id="6" w:name="_Toc501562283"/>
-      <w:r>
-        <w:rPr>
-          <w:lang w:val="de-DE"/>
-        </w:rPr>
-        <w:lastRenderedPageBreak/>
-        <w:t>2</w:t>
-      </w:r>
-      <w:r>
-        <w:rPr>
-          <w:lang w:val="de-DE"/>
-        </w:rPr>
-        <w:t xml:space="preserve">.0 </w:t>
-      </w:r>
-      <w:r>
-        <w:rPr>
-          <w:lang w:val="de-DE"/>
-        </w:rPr>
-        <w:t>GUI Prototyp &amp; Storyboards</w:t>
+        <w:t>3.0 Datenbank</w:t>
       </w:r>
       <w:bookmarkEnd w:id="6"/>
     </w:p>
     <w:p>
       <w:pPr>
-        <w:pStyle w:val="Heading1"/>
         <w:rPr>
           <w:lang w:val="de-DE"/>
         </w:rPr>
@@ -4408,22 +4420,6 @@
     </w:p>
     <w:p>
       <w:pPr>
-        <w:pStyle w:val="Heading1"/>
-        <w:rPr>
-          <w:lang w:val="de-DE"/>
-        </w:rPr>
-      </w:pPr>
-      <w:bookmarkStart w:id="7" w:name="_Toc501562284"/>
-      <w:r>
-        <w:rPr>
-          <w:lang w:val="de-DE"/>
-        </w:rPr>
-        <w:t>3.0 Datenbank</w:t>
-      </w:r>
-      <w:bookmarkEnd w:id="7"/>
-    </w:p>
-    <w:p>
-      <w:pPr>
         <w:rPr>
           <w:lang w:val="de-DE"/>
         </w:rPr>
@@ -4434,10 +4430,10 @@
           <w:lang w:eastAsia="en-GB"/>
         </w:rPr>
         <w:drawing>
-          <wp:inline distT="0" distB="0" distL="0" distR="0" wp14:anchorId="62510A9E" wp14:editId="2B985D0A">
-            <wp:extent cx="5755640" cy="6239510"/>
-            <wp:effectExtent l="0" t="0" r="10160" b="8890"/>
-            <wp:docPr id="2" name="Picture 2" descr="yourChoice.png"/>
+          <wp:inline distT="0" distB="0" distL="0" distR="0" wp14:anchorId="39C3EBFB" wp14:editId="1397ECFA">
+            <wp:extent cx="5755640" cy="4343400"/>
+            <wp:effectExtent l="0" t="0" r="10160" b="0"/>
+            <wp:docPr id="3" name="Picture 3" descr="Datenbank/yourChoice.png"/>
             <wp:cNvGraphicFramePr>
               <a:graphicFrameLocks xmlns:a="http://schemas.openxmlformats.org/drawingml/2006/main" noChangeAspect="1"/>
             </wp:cNvGraphicFramePr>
@@ -4445,7 +4441,7 @@
               <a:graphicData uri="http://schemas.openxmlformats.org/drawingml/2006/picture">
                 <pic:pic xmlns:pic="http://schemas.openxmlformats.org/drawingml/2006/picture">
                   <pic:nvPicPr>
-                    <pic:cNvPr id="0" name="Picture 2" descr="yourChoice.png"/>
+                    <pic:cNvPr id="0" name="Picture 1" descr="Datenbank/yourChoice.png"/>
                     <pic:cNvPicPr>
                       <a:picLocks noChangeAspect="1" noChangeArrowheads="1"/>
                     </pic:cNvPicPr>
@@ -4466,7 +4462,7 @@
                   <pic:spPr bwMode="auto">
                     <a:xfrm>
                       <a:off x="0" y="0"/>
-                      <a:ext cx="5755640" cy="6239510"/>
+                      <a:ext cx="5755640" cy="4343400"/>
                     </a:xfrm>
                     <a:prstGeom prst="rect">
                       <a:avLst/>
@@ -4482,13 +4478,8 @@
           </wp:inline>
         </w:drawing>
       </w:r>
-    </w:p>
-    <w:p>
-      <w:pPr>
-        <w:rPr>
-          <w:lang w:val="de-DE"/>
-        </w:rPr>
-      </w:pPr>
+      <w:bookmarkStart w:id="7" w:name="_GoBack"/>
+      <w:bookmarkEnd w:id="7"/>
     </w:p>
     <w:p>
       <w:pPr>
@@ -4660,7 +4651,6 @@
               <w:pStyle w:val="Tabelle"/>
             </w:pPr>
             <w:r>
-              <w:lastRenderedPageBreak/>
               <w:t>1.1</w:t>
             </w:r>
           </w:p>
@@ -5960,7 +5950,6 @@
               <w:rPr>
                 <w:b/>
               </w:rPr>
-              <w:lastRenderedPageBreak/>
               <w:t>Behandlung und Kontrolle</w:t>
             </w:r>
           </w:p>
@@ -6276,6 +6265,7 @@
               <w:rPr>
                 <w:b/>
               </w:rPr>
+              <w:lastRenderedPageBreak/>
               <w:t>Behandlung und Kontrolle</w:t>
             </w:r>
           </w:p>
@@ -7573,7 +7563,6 @@
               <w:rPr>
                 <w:b/>
               </w:rPr>
-              <w:lastRenderedPageBreak/>
               <w:t>Termin / Nächster Schritt</w:t>
             </w:r>
           </w:p>
@@ -7888,6 +7877,7 @@
               <w:rPr>
                 <w:b/>
               </w:rPr>
+              <w:lastRenderedPageBreak/>
               <w:t>Termin / Nächster Schritt</w:t>
             </w:r>
           </w:p>
@@ -8234,8 +8224,8 @@
         <w:pStyle w:val="Heading3"/>
       </w:pPr>
       <w:bookmarkStart w:id="36" w:name="_Toc498979784"/>
-      <w:bookmarkStart w:id="37" w:name="OLE_LINK26"/>
-      <w:bookmarkStart w:id="38" w:name="_Toc501562290"/>
+      <w:bookmarkStart w:id="37" w:name="_Toc501562290"/>
+      <w:bookmarkStart w:id="38" w:name="OLE_LINK26"/>
       <w:r>
         <w:t xml:space="preserve">4.1.4 </w:t>
       </w:r>
@@ -8244,10 +8234,10 @@
         <w:t>Kommunikation</w:t>
       </w:r>
       <w:bookmarkEnd w:id="36"/>
-      <w:bookmarkEnd w:id="38"/>
+      <w:bookmarkEnd w:id="37"/>
       <w:proofErr w:type="spellEnd"/>
     </w:p>
-    <w:bookmarkEnd w:id="37"/>
+    <w:bookmarkEnd w:id="38"/>
     <w:p/>
     <w:tbl>
       <w:tblPr>
@@ -10709,7 +10699,6 @@
               <w:rPr>
                 <w:b/>
               </w:rPr>
-              <w:lastRenderedPageBreak/>
               <w:t>Hinweise Status</w:t>
             </w:r>
           </w:p>
@@ -11041,6 +11030,7 @@
               <w:rPr>
                 <w:b/>
               </w:rPr>
+              <w:lastRenderedPageBreak/>
               <w:t>Termin / Nächster Schritt</w:t>
             </w:r>
           </w:p>
@@ -11801,12 +11791,135 @@
           <w:lang w:val="de-DE"/>
         </w:rPr>
       </w:pPr>
+      <w:r>
+        <w:rPr>
+          <w:lang w:val="de-DE"/>
+        </w:rPr>
+        <w:lastRenderedPageBreak/>
+        <w:t xml:space="preserve">6.0 </w:t>
+      </w:r>
+      <w:r>
+        <w:rPr>
+          <w:lang w:val="de-DE"/>
+        </w:rPr>
+        <w:t>Testdokumente</w:t>
+      </w:r>
+    </w:p>
+    <w:p>
+      <w:pPr>
+        <w:pStyle w:val="Heading1"/>
+        <w:rPr>
+          <w:lang w:val="de-DE"/>
+        </w:rPr>
+      </w:pPr>
       <w:bookmarkStart w:id="59" w:name="_Toc501562296"/>
+    </w:p>
+    <w:p>
+      <w:pPr>
+        <w:pStyle w:val="Heading1"/>
+        <w:rPr>
+          <w:lang w:val="de-DE"/>
+        </w:rPr>
+      </w:pPr>
+    </w:p>
+    <w:p>
+      <w:pPr>
+        <w:pStyle w:val="Heading1"/>
+        <w:rPr>
+          <w:lang w:val="de-DE"/>
+        </w:rPr>
+      </w:pPr>
+    </w:p>
+    <w:p>
+      <w:pPr>
+        <w:pStyle w:val="Heading1"/>
+        <w:rPr>
+          <w:lang w:val="de-DE"/>
+        </w:rPr>
+      </w:pPr>
+    </w:p>
+    <w:p>
+      <w:pPr>
+        <w:pStyle w:val="Heading1"/>
+        <w:rPr>
+          <w:lang w:val="de-DE"/>
+        </w:rPr>
+      </w:pPr>
+    </w:p>
+    <w:p>
+      <w:pPr>
+        <w:pStyle w:val="Heading1"/>
+        <w:rPr>
+          <w:lang w:val="de-DE"/>
+        </w:rPr>
+      </w:pPr>
+    </w:p>
+    <w:p>
+      <w:pPr>
+        <w:pStyle w:val="Heading1"/>
+        <w:rPr>
+          <w:lang w:val="de-DE"/>
+        </w:rPr>
+      </w:pPr>
+    </w:p>
+    <w:p>
+      <w:pPr>
+        <w:pStyle w:val="Heading1"/>
+        <w:rPr>
+          <w:lang w:val="de-DE"/>
+        </w:rPr>
+      </w:pPr>
+    </w:p>
+    <w:p>
+      <w:pPr>
+        <w:pStyle w:val="Heading1"/>
+        <w:rPr>
+          <w:lang w:val="de-DE"/>
+        </w:rPr>
+      </w:pPr>
+    </w:p>
+    <w:p>
+      <w:pPr>
+        <w:pStyle w:val="Heading1"/>
+        <w:rPr>
+          <w:lang w:val="de-DE"/>
+        </w:rPr>
+      </w:pPr>
+    </w:p>
+    <w:p>
+      <w:pPr>
+        <w:pStyle w:val="Heading1"/>
+        <w:rPr>
+          <w:lang w:val="de-DE"/>
+        </w:rPr>
+      </w:pPr>
+    </w:p>
+    <w:p>
+      <w:pPr>
+        <w:pStyle w:val="Heading1"/>
+        <w:rPr>
+          <w:lang w:val="de-DE"/>
+        </w:rPr>
+      </w:pPr>
+    </w:p>
+    <w:p>
+      <w:pPr>
+        <w:pStyle w:val="Heading1"/>
+        <w:rPr>
+          <w:lang w:val="de-DE"/>
+        </w:rPr>
+      </w:pPr>
       <w:r>
         <w:rPr>
           <w:lang w:val="de-DE"/>
         </w:rPr>
-        <w:t xml:space="preserve">6.0 </w:t>
+        <w:t>7</w:t>
+      </w:r>
+      <w:r>
+        <w:rPr>
+          <w:lang w:val="de-DE"/>
+        </w:rPr>
+        <w:t xml:space="preserve">.0 </w:t>
       </w:r>
       <w:r>
         <w:rPr>
@@ -12234,10 +12347,6 @@
     <w:p>
       <w:pPr>
         <w:pStyle w:val="Heading2"/>
-        <w:numPr>
-          <w:ilvl w:val="1"/>
-          <w:numId w:val="8"/>
-        </w:numPr>
         <w:rPr>
           <w:rFonts w:eastAsia="Arial"/>
         </w:rPr>
@@ -13442,7 +13551,7 @@
           </mc:Choice>
           <mc:Fallback>
             <w:pict>
-              <v:group w14:anchorId="09C80C45" id="officeArt object" o:spid="_x0000_s1036" style="position:absolute;left:0;text-align:left;margin-left:24pt;margin-top:100pt;width:547.35pt;height:653.85pt;z-index:251663360;mso-wrap-distance-left:12pt;mso-wrap-distance-top:12pt;mso-wrap-distance-right:12pt;mso-wrap-distance-bottom:12pt;mso-position-horizontal-relative:page;mso-position-vertical-relative:page" coordsize="6951807,8304393" o:gfxdata="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">
+              <v:group w14:anchorId="09C80C45" id="officeArt object" o:spid="_x0000_s1036" style="position:absolute;margin-left:24pt;margin-top:100pt;width:547.35pt;height:653.85pt;z-index:251663360;mso-wrap-distance-left:12pt;mso-wrap-distance-top:12pt;mso-wrap-distance-right:12pt;mso-wrap-distance-bottom:12pt;mso-position-horizontal-relative:page;mso-position-vertical-relative:page" coordsize="6951807,8304393" o:gfxdata="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">
                 <v:group id="Group 1073741827" o:spid="_x0000_s1037" style="position:absolute;left:1408502;width:4889303;height:1270000" coordsize="4889302,1270000" o:gfxdata="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">
                   <v:rect id="Shape 1073741825" o:spid="_x0000_s1038" style="position:absolute;width:4889302;height:1270000;visibility:visible;mso-wrap-style:square;v-text-anchor:top" o:gfxdata="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" strokecolor="#4472c4 [3204]" strokeweight="2pt">
                     <v:stroke joinstyle="round"/>
@@ -13915,6 +14024,12 @@
           </mc:Fallback>
         </mc:AlternateContent>
       </w:r>
+      <w:r>
+        <w:rPr>
+          <w:rFonts w:eastAsia="Arial"/>
+        </w:rPr>
+        <w:t xml:space="preserve">7.1 </w:t>
+      </w:r>
       <w:proofErr w:type="spellStart"/>
       <w:r>
         <w:rPr>
@@ -13925,7 +14040,6 @@
       <w:bookmarkEnd w:id="60"/>
       <w:proofErr w:type="spellEnd"/>
     </w:p>
-    <w:p/>
     <w:p>
       <w:pPr>
         <w:pStyle w:val="TextA"/>
@@ -13937,7 +14051,6 @@
           <w:szCs w:val="24"/>
           <w:lang w:val="de-DE"/>
         </w:rPr>
-        <w:lastRenderedPageBreak/>
         <w:br w:type="page"/>
       </w:r>
     </w:p>
@@ -13956,7 +14069,13 @@
           <w:lang w:val="de-DE"/>
         </w:rPr>
         <w:lastRenderedPageBreak/>
-        <w:t xml:space="preserve">6.2 </w:t>
+        <w:t>7</w:t>
+      </w:r>
+      <w:r>
+        <w:rPr>
+          <w:lang w:val="de-DE"/>
+        </w:rPr>
+        <w:t xml:space="preserve">.2 </w:t>
       </w:r>
       <w:r>
         <w:rPr>
@@ -13989,7 +14108,13 @@
         <w:rPr>
           <w:lang w:val="de-DE"/>
         </w:rPr>
-        <w:t xml:space="preserve">6.2.1 </w:t>
+        <w:t>7</w:t>
+      </w:r>
+      <w:r>
+        <w:rPr>
+          <w:lang w:val="de-DE"/>
+        </w:rPr>
+        <w:t xml:space="preserve">.2.1 </w:t>
       </w:r>
       <w:r>
         <w:rPr>
@@ -14025,6 +14150,12 @@
         </w:rPr>
         <w:t>Visual Studio Code</w:t>
       </w:r>
+      <w:r>
+        <w:rPr>
+          <w:lang w:val="de-DE"/>
+        </w:rPr>
+        <w:t xml:space="preserve"> </w:t>
+      </w:r>
     </w:p>
     <w:p>
       <w:pPr>
@@ -14390,7 +14521,13 @@
         <w:rPr>
           <w:lang w:val="de-DE"/>
         </w:rPr>
-        <w:t xml:space="preserve">6.2.2 </w:t>
+        <w:t>7</w:t>
+      </w:r>
+      <w:r>
+        <w:rPr>
+          <w:lang w:val="de-DE"/>
+        </w:rPr>
+        <w:t xml:space="preserve">.2.2 </w:t>
       </w:r>
       <w:r>
         <w:rPr>
@@ -15796,7 +15933,7 @@
         <w:rFonts w:ascii="Symbol" w:hAnsi="Symbol" w:hint="default"/>
       </w:rPr>
     </w:lvl>
-    <w:lvl w:ilvl="1" w:tplc="08090003" w:tentative="1">
+    <w:lvl w:ilvl="1" w:tplc="08090003">
       <w:start w:val="1"/>
       <w:numFmt w:val="bullet"/>
       <w:lvlText w:val="o"/>
@@ -16369,7 +16506,7 @@
   <w:num w:numId="4">
     <w:abstractNumId w:val="9"/>
     <w:lvlOverride w:ilvl="0">
-      <w:lvl w:ilvl="0" w:tplc="CC5EEC30">
+      <w:lvl w:ilvl="0" w:tplc="3CCA90C6">
         <w:start w:val="1"/>
         <w:numFmt w:val="decimal"/>
         <w:lvlText w:val="%1."/>
@@ -16398,7 +16535,7 @@
       </w:lvl>
     </w:lvlOverride>
     <w:lvlOverride w:ilvl="1">
-      <w:lvl w:ilvl="1" w:tplc="6EA667A4">
+      <w:lvl w:ilvl="1" w:tplc="5E429AAA">
         <w:start w:val="1"/>
         <w:numFmt w:val="decimal"/>
         <w:lvlText w:val="%1.%2."/>
@@ -16427,7 +16564,7 @@
       </w:lvl>
     </w:lvlOverride>
     <w:lvlOverride w:ilvl="2">
-      <w:lvl w:ilvl="2" w:tplc="7542C06C">
+      <w:lvl w:ilvl="2" w:tplc="EBEC850E">
         <w:start w:val="1"/>
         <w:numFmt w:val="decimal"/>
         <w:suff w:val="nothing"/>
@@ -16457,7 +16594,7 @@
       </w:lvl>
     </w:lvlOverride>
     <w:lvlOverride w:ilvl="3">
-      <w:lvl w:ilvl="3" w:tplc="644662C6">
+      <w:lvl w:ilvl="3" w:tplc="E44E0572">
         <w:start w:val="1"/>
         <w:numFmt w:val="decimal"/>
         <w:suff w:val="nothing"/>
@@ -16487,7 +16624,7 @@
       </w:lvl>
     </w:lvlOverride>
     <w:lvlOverride w:ilvl="4">
-      <w:lvl w:ilvl="4" w:tplc="BAB42580">
+      <w:lvl w:ilvl="4" w:tplc="40C06D1E">
         <w:start w:val="1"/>
         <w:numFmt w:val="decimal"/>
         <w:suff w:val="nothing"/>
@@ -16517,7 +16654,7 @@
       </w:lvl>
     </w:lvlOverride>
     <w:lvlOverride w:ilvl="5">
-      <w:lvl w:ilvl="5" w:tplc="266ED2CC">
+      <w:lvl w:ilvl="5" w:tplc="B4AA5844">
         <w:start w:val="1"/>
         <w:numFmt w:val="decimal"/>
         <w:suff w:val="nothing"/>
@@ -16547,7 +16684,7 @@
       </w:lvl>
     </w:lvlOverride>
     <w:lvlOverride w:ilvl="6">
-      <w:lvl w:ilvl="6" w:tplc="5D529FCA">
+      <w:lvl w:ilvl="6" w:tplc="B69ACD84">
         <w:start w:val="1"/>
         <w:numFmt w:val="decimal"/>
         <w:suff w:val="nothing"/>
@@ -16577,7 +16714,7 @@
       </w:lvl>
     </w:lvlOverride>
     <w:lvlOverride w:ilvl="7">
-      <w:lvl w:ilvl="7" w:tplc="901CF428">
+      <w:lvl w:ilvl="7" w:tplc="FAFC4B98">
         <w:start w:val="1"/>
         <w:numFmt w:val="decimal"/>
         <w:suff w:val="nothing"/>
@@ -16607,7 +16744,7 @@
       </w:lvl>
     </w:lvlOverride>
     <w:lvlOverride w:ilvl="8">
-      <w:lvl w:ilvl="8" w:tplc="6D967090">
+      <w:lvl w:ilvl="8" w:tplc="741244EC">
         <w:start w:val="1"/>
         <w:numFmt w:val="decimal"/>
         <w:suff w:val="nothing"/>
@@ -16646,7 +16783,7 @@
   <w:num w:numId="7">
     <w:abstractNumId w:val="9"/>
     <w:lvlOverride w:ilvl="0">
-      <w:lvl w:ilvl="0" w:tplc="CC5EEC30">
+      <w:lvl w:ilvl="0" w:tplc="3CCA90C6">
         <w:start w:val="1"/>
         <w:numFmt w:val="decimal"/>
         <w:lvlText w:val="%1."/>
@@ -16675,7 +16812,7 @@
       </w:lvl>
     </w:lvlOverride>
     <w:lvlOverride w:ilvl="1">
-      <w:lvl w:ilvl="1" w:tplc="6EA667A4">
+      <w:lvl w:ilvl="1" w:tplc="5E429AAA">
         <w:start w:val="1"/>
         <w:numFmt w:val="decimal"/>
         <w:lvlText w:val="%1.%2."/>
@@ -16704,7 +16841,7 @@
       </w:lvl>
     </w:lvlOverride>
     <w:lvlOverride w:ilvl="2">
-      <w:lvl w:ilvl="2" w:tplc="7542C06C">
+      <w:lvl w:ilvl="2" w:tplc="EBEC850E">
         <w:start w:val="1"/>
         <w:numFmt w:val="decimal"/>
         <w:suff w:val="nothing"/>
@@ -16734,7 +16871,7 @@
       </w:lvl>
     </w:lvlOverride>
     <w:lvlOverride w:ilvl="3">
-      <w:lvl w:ilvl="3" w:tplc="644662C6">
+      <w:lvl w:ilvl="3" w:tplc="E44E0572">
         <w:start w:val="1"/>
         <w:numFmt w:val="decimal"/>
         <w:suff w:val="nothing"/>
@@ -16764,7 +16901,7 @@
       </w:lvl>
     </w:lvlOverride>
     <w:lvlOverride w:ilvl="4">
-      <w:lvl w:ilvl="4" w:tplc="BAB42580">
+      <w:lvl w:ilvl="4" w:tplc="40C06D1E">
         <w:start w:val="1"/>
         <w:numFmt w:val="decimal"/>
         <w:suff w:val="nothing"/>
@@ -16794,7 +16931,7 @@
       </w:lvl>
     </w:lvlOverride>
     <w:lvlOverride w:ilvl="5">
-      <w:lvl w:ilvl="5" w:tplc="266ED2CC">
+      <w:lvl w:ilvl="5" w:tplc="B4AA5844">
         <w:start w:val="1"/>
         <w:numFmt w:val="decimal"/>
         <w:suff w:val="nothing"/>
@@ -16824,7 +16961,7 @@
       </w:lvl>
     </w:lvlOverride>
     <w:lvlOverride w:ilvl="6">
-      <w:lvl w:ilvl="6" w:tplc="5D529FCA">
+      <w:lvl w:ilvl="6" w:tplc="B69ACD84">
         <w:start w:val="1"/>
         <w:numFmt w:val="decimal"/>
         <w:suff w:val="nothing"/>
@@ -16854,7 +16991,7 @@
       </w:lvl>
     </w:lvlOverride>
     <w:lvlOverride w:ilvl="7">
-      <w:lvl w:ilvl="7" w:tplc="901CF428">
+      <w:lvl w:ilvl="7" w:tplc="FAFC4B98">
         <w:start w:val="1"/>
         <w:numFmt w:val="decimal"/>
         <w:suff w:val="nothing"/>
@@ -16884,7 +17021,7 @@
       </w:lvl>
     </w:lvlOverride>
     <w:lvlOverride w:ilvl="8">
-      <w:lvl w:ilvl="8" w:tplc="6D967090">
+      <w:lvl w:ilvl="8" w:tplc="741244EC">
         <w:start w:val="1"/>
         <w:numFmt w:val="decimal"/>
         <w:suff w:val="nothing"/>
@@ -18324,7 +18461,7 @@
 </file>
 
 <file path=customXml/itemProps1.xml><?xml version="1.0" encoding="utf-8"?>
-<ds:datastoreItem xmlns:ds="http://schemas.openxmlformats.org/officeDocument/2006/customXml" ds:itemID="{BE5B6BFD-F8C2-0F42-A57F-C6810850F9CB}">
+<ds:datastoreItem xmlns:ds="http://schemas.openxmlformats.org/officeDocument/2006/customXml" ds:itemID="{6ECB58C4-72FA-AE4A-8DEF-FE5F03DDF04E}">
   <ds:schemaRefs>
     <ds:schemaRef ds:uri="http://schemas.openxmlformats.org/officeDocument/2006/bibliography"/>
   </ds:schemaRefs>

</xml_diff>

<commit_message>
added all new Documents and changed Systemtest
</commit_message>
<xml_diff>
--- a/Pflichtenheft/Pflichtenheft V 1.0.docx
+++ b/Pflichtenheft/Pflichtenheft V 1.0.docx
@@ -1,6 +1,6 @@
 
 <file path=word/document.xml><?xml version="1.0" encoding="utf-8"?>
-<w:document xmlns:wpc="http://schemas.microsoft.com/office/word/2010/wordprocessingCanvas" xmlns:cx="http://schemas.microsoft.com/office/drawing/2014/chartex" xmlns:cx1="http://schemas.microsoft.com/office/drawing/2015/9/8/chartex" xmlns:cx2="http://schemas.microsoft.com/office/drawing/2015/10/21/chartex" xmlns:cx3="http://schemas.microsoft.com/office/drawing/2016/5/9/chartex" xmlns:cx4="http://schemas.microsoft.com/office/drawing/2016/5/10/chartex" xmlns:cx5="http://schemas.microsoft.com/office/drawing/2016/5/11/chartex" xmlns:cx6="http://schemas.microsoft.com/office/drawing/2016/5/12/chartex" xmlns:cx7="http://schemas.microsoft.com/office/drawing/2016/5/13/chartex" xmlns:cx8="http://schemas.microsoft.com/office/drawing/2016/5/14/chartex" xmlns:mc="http://schemas.openxmlformats.org/markup-compatibility/2006" xmlns:aink="http://schemas.microsoft.com/office/drawing/2016/ink" xmlns:am3d="http://schemas.microsoft.com/office/drawing/2017/model3d" xmlns:o="urn:schemas-microsoft-com:office:office" xmlns:r="http://schemas.openxmlformats.org/officeDocument/2006/relationships" xmlns:m="http://schemas.openxmlformats.org/officeDocument/2006/math" xmlns:v="urn:schemas-microsoft-com:vml" xmlns:wp14="http://schemas.microsoft.com/office/word/2010/wordprocessingDrawing" xmlns:wp="http://schemas.openxmlformats.org/drawingml/2006/wordprocessingDrawing" xmlns:w10="urn:schemas-microsoft-com:office:word" xmlns:w="http://schemas.openxmlformats.org/wordprocessingml/2006/main" xmlns:w14="http://schemas.microsoft.com/office/word/2010/wordml" xmlns:w15="http://schemas.microsoft.com/office/word/2012/wordml" xmlns:w16cid="http://schemas.microsoft.com/office/word/2016/wordml/cid" xmlns:w16se="http://schemas.microsoft.com/office/word/2015/wordml/symex" xmlns:wpg="http://schemas.microsoft.com/office/word/2010/wordprocessingGroup" xmlns:wpi="http://schemas.microsoft.com/office/word/2010/wordprocessingInk" xmlns:wne="http://schemas.microsoft.com/office/word/2006/wordml" xmlns:wps="http://schemas.microsoft.com/office/word/2010/wordprocessingShape" mc:Ignorable="w14 w15 w16se w16cid wp14">
+<w:document xmlns:wpc="http://schemas.microsoft.com/office/word/2010/wordprocessingCanvas" xmlns:mo="http://schemas.microsoft.com/office/mac/office/2008/main" xmlns:mc="http://schemas.openxmlformats.org/markup-compatibility/2006" xmlns:mv="urn:schemas-microsoft-com:mac:vml" xmlns:o="urn:schemas-microsoft-com:office:office" xmlns:r="http://schemas.openxmlformats.org/officeDocument/2006/relationships" xmlns:m="http://schemas.openxmlformats.org/officeDocument/2006/math" xmlns:v="urn:schemas-microsoft-com:vml" xmlns:wp14="http://schemas.microsoft.com/office/word/2010/wordprocessingDrawing" xmlns:wp="http://schemas.openxmlformats.org/drawingml/2006/wordprocessingDrawing" xmlns:w10="urn:schemas-microsoft-com:office:word" xmlns:w="http://schemas.openxmlformats.org/wordprocessingml/2006/main" xmlns:w14="http://schemas.microsoft.com/office/word/2010/wordml" xmlns:w15="http://schemas.microsoft.com/office/word/2012/wordml" xmlns:wpg="http://schemas.microsoft.com/office/word/2010/wordprocessingGroup" xmlns:wpi="http://schemas.microsoft.com/office/word/2010/wordprocessingInk" xmlns:wne="http://schemas.microsoft.com/office/word/2006/wordml" xmlns:wps="http://schemas.microsoft.com/office/word/2010/wordprocessingShape" mc:Ignorable="w14 w15 wp14">
   <w:body>
     <w:sdt>
       <w:sdtPr>
@@ -10,7 +10,6 @@
           <w:docPartUnique/>
         </w:docPartObj>
       </w:sdtPr>
-      <w:sdtEndPr/>
       <w:sdtContent>
         <w:p>
           <w:r>
@@ -223,7 +222,6 @@
                                     <w15:appearance w15:val="hidden"/>
                                     <w:text/>
                                   </w:sdtPr>
-                                  <w:sdtEndPr/>
                                   <w:sdtContent>
                                     <w:p>
                                       <w:pPr>
@@ -237,7 +235,6 @@
                                           <w:szCs w:val="36"/>
                                         </w:rPr>
                                       </w:pPr>
-                                      <w:proofErr w:type="spellStart"/>
                                       <w:r>
                                         <w:rPr>
                                           <w:color w:val="44546A" w:themeColor="text2"/>
@@ -246,18 +243,7 @@
                                           <w:szCs w:val="36"/>
                                           <w:lang w:val="en-GB"/>
                                         </w:rPr>
-                                        <w:t>Projektleiter</w:t>
-                                      </w:r>
-                                      <w:proofErr w:type="spellEnd"/>
-                                      <w:r>
-                                        <w:rPr>
-                                          <w:color w:val="44546A" w:themeColor="text2"/>
-                                          <w:spacing w:val="10"/>
-                                          <w:sz w:val="36"/>
-                                          <w:szCs w:val="36"/>
-                                          <w:lang w:val="en-GB"/>
-                                        </w:rPr>
-                                        <w:t>: Josua Weber</w:t>
+                                        <w:t>Projektleiter: Josua Weber</w:t>
                                       </w:r>
                                     </w:p>
                                   </w:sdtContent>
@@ -288,7 +274,6 @@
                                       <w15:appearance w15:val="hidden"/>
                                       <w:text/>
                                     </w:sdtPr>
-                                    <w:sdtEndPr/>
                                     <w:sdtContent>
                                       <w:r>
                                         <w:rPr>
@@ -325,18 +310,18 @@
               </mc:Choice>
               <mc:Fallback>
                 <w:pict>
-                  <v:group w14:anchorId="6D9AED9D" id="Group 454" o:spid="_x0000_s1026" alt="Title: Author and company name with crop mark graphic" style="position:absolute;margin-left:316.7pt;margin-top:0;width:367.9pt;height:265.7pt;z-index:251661312;mso-position-horizontal:right;mso-position-horizontal-relative:page;mso-position-vertical:bottom;mso-position-vertical-relative:page;mso-width-relative:margin;mso-height-relative:margin" coordsize="46718,33741" o:gfxdata="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">
-                    <v:group id="Group 455" o:spid="_x0000_s1027" style="position:absolute;left:20383;width:26335;height:33741" coordsize="26289,33718" o:gfxdata="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">
-                      <v:shape id="Freeform 456" o:spid="_x0000_s1028" style="position:absolute;width:21336;height:28670;visibility:visible;mso-wrap-style:square;v-text-anchor:top" coordsize="1344,1806" o:gfxdata="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" path="m1344,1806l,1806,,1641r1176,l1176,r168,l1344,1806xe" fillcolor="#44546a [3215]" stroked="f">
+                  <v:group w14:anchorId="6D9AED9D" id="Group 454" o:spid="_x0000_s1026" alt="Title: Author and company name with crop mark graphic" style="position:absolute;margin-left:316.7pt;margin-top:0;width:367.9pt;height:265.7pt;z-index:251661312;mso-position-horizontal:right;mso-position-horizontal-relative:page;mso-position-vertical:bottom;mso-position-vertical-relative:page;mso-width-relative:margin;mso-height-relative:margin" coordsize="4671822,3374136" o:gfxdata="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">
+                    <v:group id="Group 455" o:spid="_x0000_s1027" style="position:absolute;left:2038350;width:2633472;height:3374136" coordsize="2628900,3371850" o:gfxdata="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">
+                      <v:shape id="Freeform 456" o:spid="_x0000_s1028" style="position:absolute;width:2133600;height:2867025;visibility:visible;mso-wrap-style:square;v-text-anchor:top" coordsize="1344,1806" o:gfxdata="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" path="m1344,1806l0,1806,,1641,1176,1641,1176,,1344,,1344,1806xe" fillcolor="#44546a [3215]" stroked="f">
                         <v:path arrowok="t" o:connecttype="custom" o:connectlocs="2133600,2867025;0,2867025;0,2605088;1866900,2605088;1866900,0;2133600,0;2133600,2867025" o:connectangles="0,0,0,0,0,0,0"/>
                       </v:shape>
-                      <v:rect id="Rectangle 457" o:spid="_x0000_s1029" style="position:absolute;left:95;width:26194;height:33718;visibility:visible;mso-wrap-style:square;v-text-anchor:middle" o:gfxdata="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" filled="f" stroked="f" strokeweight="1pt"/>
+                      <v:rect id="Rectangle 457" o:spid="_x0000_s1029" style="position:absolute;left:9525;width:2619375;height:3371850;visibility:visible;mso-wrap-style:square;v-text-anchor:middle" o:gfxdata="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" filled="f" stroked="f" strokeweight="1pt"/>
                     </v:group>
-                    <v:shapetype id="_x0000_t202" coordsize="21600,21600" o:spt="202" path="m,l,21600r21600,l21600,xe">
+                    <v:shapetype id="_x0000_t202" coordsize="21600,21600" o:spt="202" path="m0,0l0,21600,21600,21600,21600,0xe">
                       <v:stroke joinstyle="miter"/>
                       <v:path gradientshapeok="t" o:connecttype="rect"/>
                     </v:shapetype>
-                    <v:shape id="Text Box 458" o:spid="_x0000_s1030" type="#_x0000_t202" style="position:absolute;top:11049;width:39042;height:15049;visibility:visible;mso-wrap-style:square;v-text-anchor:bottom" o:gfxdata="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" filled="f" stroked="f" strokeweight=".5pt">
+                    <v:shape id="Text Box 458" o:spid="_x0000_s1030" type="#_x0000_t202" style="position:absolute;top:1104900;width:3904218;height:1504950;visibility:visible;mso-wrap-style:square;v-text-anchor:bottom" o:gfxdata="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" filled="f" stroked="f" strokeweight=".5pt">
                       <v:textbox inset="0,0,36pt,36pt">
                         <w:txbxContent>
                           <w:sdt>
@@ -354,7 +339,6 @@
                               <w15:appearance w15:val="hidden"/>
                               <w:text/>
                             </w:sdtPr>
-                            <w:sdtEndPr/>
                             <w:sdtContent>
                               <w:p>
                                 <w:pPr>
@@ -368,7 +352,6 @@
                                     <w:szCs w:val="36"/>
                                   </w:rPr>
                                 </w:pPr>
-                                <w:proofErr w:type="spellStart"/>
                                 <w:r>
                                   <w:rPr>
                                     <w:color w:val="44546A" w:themeColor="text2"/>
@@ -377,18 +360,7 @@
                                     <w:szCs w:val="36"/>
                                     <w:lang w:val="en-GB"/>
                                   </w:rPr>
-                                  <w:t>Projektleiter</w:t>
-                                </w:r>
-                                <w:proofErr w:type="spellEnd"/>
-                                <w:r>
-                                  <w:rPr>
-                                    <w:color w:val="44546A" w:themeColor="text2"/>
-                                    <w:spacing w:val="10"/>
-                                    <w:sz w:val="36"/>
-                                    <w:szCs w:val="36"/>
-                                    <w:lang w:val="en-GB"/>
-                                  </w:rPr>
-                                  <w:t>: Josua Weber</w:t>
+                                  <w:t>Projektleiter: Josua Weber</w:t>
                                 </w:r>
                               </w:p>
                             </w:sdtContent>
@@ -419,7 +391,6 @@
                                 <w15:appearance w15:val="hidden"/>
                                 <w:text/>
                               </w:sdtPr>
-                              <w:sdtEndPr/>
                               <w:sdtContent>
                                 <w:r>
                                   <w:rPr>
@@ -653,7 +624,6 @@
                                     <w15:appearance w15:val="hidden"/>
                                     <w:text/>
                                   </w:sdtPr>
-                                  <w:sdtEndPr/>
                                   <w:sdtContent>
                                     <w:p>
                                       <w:pPr>
@@ -696,7 +666,6 @@
                                     <w15:appearance w15:val="hidden"/>
                                     <w:text/>
                                   </w:sdtPr>
-                                  <w:sdtEndPr/>
                                   <w:sdtContent>
                                     <w:p>
                                       <w:pPr>
@@ -746,14 +715,14 @@
               </mc:Choice>
               <mc:Fallback>
                 <w:pict>
-                  <v:group w14:anchorId="24D44390" id="Group 459" o:spid="_x0000_s1031" alt="Title: Title and subtitle with crop mark graphic" style="position:absolute;margin-left:0;margin-top:0;width:502.55pt;height:267.85pt;z-index:251660288;mso-position-horizontal:left;mso-position-horizontal-relative:page;mso-position-vertical:top;mso-position-vertical-relative:page;mso-width-relative:margin;mso-height-relative:margin" coordsize="63817,34015" o:gfxdata="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">
-                    <v:group id="Group 460" o:spid="_x0000_s1032" style="position:absolute;width:26426;height:34015" coordsize="26426,34015" o:gfxdata="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">
-                      <v:shape id="Freeform 461" o:spid="_x0000_s1033" style="position:absolute;left:5048;top:5048;width:21336;height:28670;visibility:visible;mso-wrap-style:square;v-text-anchor:top" coordsize="1344,1806" o:gfxdata="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" path="m168,1806l,1806,,,1344,r,165l168,165r,1641xe" fillcolor="#44546a [3215]" stroked="f">
+                  <v:group w14:anchorId="24D44390" id="Group 459" o:spid="_x0000_s1031" alt="Title: Title and subtitle with crop mark graphic" style="position:absolute;margin-left:0;margin-top:0;width:502.55pt;height:267.85pt;z-index:251660288;mso-position-horizontal:left;mso-position-horizontal-relative:page;mso-position-vertical:top;mso-position-vertical-relative:page;mso-width-relative:margin;mso-height-relative:margin" coordsize="6381750,3401568" o:gfxdata="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">
+                    <v:group id="Group 460" o:spid="_x0000_s1032" style="position:absolute;width:2642616;height:3401568" coordsize="2642616,3401568" o:gfxdata="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">
+                      <v:shape id="Freeform 461" o:spid="_x0000_s1033" style="position:absolute;left:504825;top:504825;width:2133600;height:2867025;visibility:visible;mso-wrap-style:square;v-text-anchor:top" coordsize="1344,1806" o:gfxdata="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" path="m168,1806l0,1806,,,1344,,1344,165,168,165,168,1806xe" fillcolor="#44546a [3215]" stroked="f">
                         <v:path arrowok="t" o:connecttype="custom" o:connectlocs="266700,2867025;0,2867025;0,0;2133600,0;2133600,261938;266700,261938;266700,2867025" o:connectangles="0,0,0,0,0,0,0"/>
                       </v:shape>
-                      <v:rect id="Rectangle 462" o:spid="_x0000_s1034" style="position:absolute;width:26426;height:34015;visibility:visible;mso-wrap-style:square;v-text-anchor:middle" o:gfxdata="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" filled="f" stroked="f" strokeweight="1pt"/>
+                      <v:rect id="Rectangle 462" o:spid="_x0000_s1034" style="position:absolute;width:2642616;height:3401568;visibility:visible;mso-wrap-style:square;v-text-anchor:middle" o:gfxdata="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" filled="f" stroked="f" strokeweight="1pt"/>
                     </v:group>
-                    <v:shape id="Text Box 463" o:spid="_x0000_s1035" type="#_x0000_t202" style="position:absolute;left:7715;top:7620;width:56102;height:25914;visibility:visible;mso-wrap-style:square;v-text-anchor:bottom" o:gfxdata="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" filled="f" stroked="f" strokeweight=".5pt">
+                    <v:shape id="Text Box 463" o:spid="_x0000_s1035" type="#_x0000_t202" style="position:absolute;left:771525;top:762000;width:5610225;height:2591435;visibility:visible;mso-wrap-style:square;v-text-anchor:bottom" o:gfxdata="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" filled="f" stroked="f" strokeweight=".5pt">
                       <v:textbox inset="36pt,36pt,0,0">
                         <w:txbxContent>
                           <w:sdt>
@@ -772,7 +741,6 @@
                               <w15:appearance w15:val="hidden"/>
                               <w:text/>
                             </w:sdtPr>
-                            <w:sdtEndPr/>
                             <w:sdtContent>
                               <w:p>
                                 <w:pPr>
@@ -815,7 +783,6 @@
                               <w15:appearance w15:val="hidden"/>
                               <w:text/>
                             </w:sdtPr>
-                            <w:sdtEndPr/>
                             <w:sdtContent>
                               <w:p>
                                 <w:pPr>
@@ -912,7 +879,7 @@
                   </wp:anchor>
                 </w:drawing>
               </mc:Choice>
-              <mc:Fallback xmlns:mv="urn:schemas-microsoft-com:mac:vml" xmlns:mo="http://schemas.microsoft.com/office/mac/office/2008/main">
+              <mc:Fallback xmlns:w16se="http://schemas.microsoft.com/office/word/2015/wordml/symex" xmlns:w16cid="http://schemas.microsoft.com/office/word/2016/wordml/cid" xmlns:am3d="http://schemas.microsoft.com/office/drawing/2017/model3d" xmlns:aink="http://schemas.microsoft.com/office/drawing/2016/ink" xmlns:cx8="http://schemas.microsoft.com/office/drawing/2016/5/14/chartex" xmlns:cx7="http://schemas.microsoft.com/office/drawing/2016/5/13/chartex" xmlns:cx6="http://schemas.microsoft.com/office/drawing/2016/5/12/chartex" xmlns:cx5="http://schemas.microsoft.com/office/drawing/2016/5/11/chartex" xmlns:cx4="http://schemas.microsoft.com/office/drawing/2016/5/10/chartex" xmlns:cx3="http://schemas.microsoft.com/office/drawing/2016/5/9/chartex" xmlns:cx2="http://schemas.microsoft.com/office/drawing/2015/10/21/chartex" xmlns:cx1="http://schemas.microsoft.com/office/drawing/2015/9/8/chartex" xmlns:cx="http://schemas.microsoft.com/office/drawing/2014/chartex">
                 <w:pict>
                   <v:rect w14:anchorId="711D7C23" id="Rectangle 464" o:spid="_x0000_s1026" alt="Title: Color background" style="position:absolute;margin-left:0;margin-top:0;width:8in;height:756pt;z-index:-251657216;visibility:visible;mso-wrap-style:square;mso-width-percent:941;mso-height-percent:954;mso-wrap-distance-left:9pt;mso-wrap-distance-top:0;mso-wrap-distance-right:9pt;mso-wrap-distance-bottom:0;mso-position-horizontal:center;mso-position-horizontal-relative:page;mso-position-vertical:center;mso-position-vertical-relative:page;mso-width-percent:941;mso-height-percent:954;mso-width-relative:page;mso-height-relative:page;v-text-anchor:top" o:gfxdata="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" fillcolor="white [3212]" stroked="f">
                     <w10:wrap anchorx="page" anchory="page"/>
@@ -1499,34 +1466,14 @@
           <w:rFonts w:ascii="Arial" w:hAnsi="Arial" w:cs="Arial"/>
         </w:rPr>
       </w:pPr>
-      <w:proofErr w:type="spellStart"/>
       <w:r>
         <w:rPr>
           <w:rFonts w:ascii="Arial" w:hAnsi="Arial" w:cs="Arial"/>
           <w:b/>
           <w:highlight w:val="lightGray"/>
         </w:rPr>
-        <w:t>Historie</w:t>
+        <w:t>Historie der Dokumentversionen</w:t>
       </w:r>
-      <w:proofErr w:type="spellEnd"/>
-      <w:r>
-        <w:rPr>
-          <w:rFonts w:ascii="Arial" w:hAnsi="Arial" w:cs="Arial"/>
-          <w:b/>
-          <w:highlight w:val="lightGray"/>
-        </w:rPr>
-        <w:t xml:space="preserve"> der </w:t>
-      </w:r>
-      <w:proofErr w:type="spellStart"/>
-      <w:r>
-        <w:rPr>
-          <w:rFonts w:ascii="Arial" w:hAnsi="Arial" w:cs="Arial"/>
-          <w:b/>
-          <w:highlight w:val="lightGray"/>
-        </w:rPr>
-        <w:t>Dokumentversionen</w:t>
-      </w:r>
-      <w:proofErr w:type="spellEnd"/>
     </w:p>
     <w:tbl>
       <w:tblPr>
@@ -1922,6 +1869,83 @@
                 <w:rFonts w:ascii="Arial" w:hAnsi="Arial" w:cs="Arial"/>
               </w:rPr>
               <w:t>Aktualisierte Dokumente eingefügt</w:t>
+            </w:r>
+          </w:p>
+        </w:tc>
+      </w:tr>
+      <w:tr>
+        <w:trPr>
+          <w:trHeight w:val="208"/>
+        </w:trPr>
+        <w:tc>
+          <w:tcPr>
+            <w:tcW w:w="1128" w:type="dxa"/>
+          </w:tcPr>
+          <w:p>
+            <w:pPr>
+              <w:rPr>
+                <w:rFonts w:ascii="Arial" w:hAnsi="Arial" w:cs="Arial"/>
+              </w:rPr>
+            </w:pPr>
+            <w:r>
+              <w:rPr>
+                <w:rFonts w:ascii="Arial" w:hAnsi="Arial" w:cs="Arial"/>
+              </w:rPr>
+              <w:t>1.3</w:t>
+            </w:r>
+          </w:p>
+        </w:tc>
+        <w:tc>
+          <w:tcPr>
+            <w:tcW w:w="1701" w:type="dxa"/>
+          </w:tcPr>
+          <w:p>
+            <w:pPr>
+              <w:rPr>
+                <w:rFonts w:ascii="Arial" w:hAnsi="Arial" w:cs="Arial"/>
+              </w:rPr>
+            </w:pPr>
+            <w:r>
+              <w:rPr>
+                <w:rFonts w:ascii="Arial" w:hAnsi="Arial" w:cs="Arial"/>
+              </w:rPr>
+              <w:t>17.02.2018</w:t>
+            </w:r>
+          </w:p>
+        </w:tc>
+        <w:tc>
+          <w:tcPr>
+            <w:tcW w:w="2125" w:type="dxa"/>
+          </w:tcPr>
+          <w:p>
+            <w:pPr>
+              <w:rPr>
+                <w:rFonts w:ascii="Arial" w:hAnsi="Arial" w:cs="Arial"/>
+              </w:rPr>
+            </w:pPr>
+            <w:r>
+              <w:rPr>
+                <w:rFonts w:ascii="Arial" w:hAnsi="Arial" w:cs="Arial"/>
+              </w:rPr>
+              <w:t>Josua Weber</w:t>
+            </w:r>
+          </w:p>
+        </w:tc>
+        <w:tc>
+          <w:tcPr>
+            <w:tcW w:w="4102" w:type="dxa"/>
+          </w:tcPr>
+          <w:p>
+            <w:pPr>
+              <w:rPr>
+                <w:rFonts w:ascii="Arial" w:hAnsi="Arial" w:cs="Arial"/>
+              </w:rPr>
+            </w:pPr>
+            <w:r>
+              <w:rPr>
+                <w:rFonts w:ascii="Arial" w:hAnsi="Arial" w:cs="Arial"/>
+              </w:rPr>
+              <w:t>Erneut aktualisierte Dokumente eingefügt</w:t>
             </w:r>
           </w:p>
         </w:tc>
@@ -2727,33 +2751,22 @@
           <w:pPr>
             <w:rPr>
               <w:b/>
+              <w:noProof/>
             </w:rPr>
           </w:pPr>
           <w:r>
             <w:rPr>
               <w:b/>
+              <w:noProof/>
             </w:rPr>
             <w:t>2.0</w:t>
           </w:r>
           <w:r>
             <w:rPr>
               <w:b/>
+              <w:noProof/>
             </w:rPr>
-            <w:t xml:space="preserve"> Storyboards ……………………………………………………………………………………………………………</w:t>
-          </w:r>
-          <w:proofErr w:type="gramStart"/>
-          <w:r>
-            <w:rPr>
-              <w:b/>
-            </w:rPr>
-            <w:t>…..</w:t>
-          </w:r>
-          <w:proofErr w:type="gramEnd"/>
-          <w:r>
-            <w:rPr>
-              <w:b/>
-            </w:rPr>
-            <w:t>5</w:t>
+            <w:t xml:space="preserve"> Storyboards ………………………………………………………………………………………………………………..5</w:t>
           </w:r>
         </w:p>
         <w:p>
@@ -2793,41 +2806,7 @@
                 <w:noProof/>
                 <w:webHidden/>
               </w:rPr>
-              <w:fldChar w:fldCharType="begin"/>
-            </w:r>
-            <w:r>
-              <w:rPr>
-                <w:noProof/>
-                <w:webHidden/>
-              </w:rPr>
-              <w:instrText xml:space="preserve"> PAGEREF _Toc505287708 \h </w:instrText>
-            </w:r>
-            <w:r>
-              <w:rPr>
-                <w:noProof/>
-                <w:webHidden/>
-              </w:rPr>
-            </w:r>
-            <w:r>
-              <w:rPr>
-                <w:noProof/>
-                <w:webHidden/>
-              </w:rPr>
-              <w:fldChar w:fldCharType="separate"/>
-            </w:r>
-            <w:r>
-              <w:rPr>
-                <w:noProof/>
-                <w:webHidden/>
-              </w:rPr>
-              <w:t>5</w:t>
-            </w:r>
-            <w:r>
-              <w:rPr>
-                <w:noProof/>
-                <w:webHidden/>
-              </w:rPr>
-              <w:fldChar w:fldCharType="end"/>
+              <w:t>44</w:t>
             </w:r>
           </w:hyperlink>
         </w:p>
@@ -2868,41 +2847,7 @@
                 <w:noProof/>
                 <w:webHidden/>
               </w:rPr>
-              <w:fldChar w:fldCharType="begin"/>
-            </w:r>
-            <w:r>
-              <w:rPr>
-                <w:noProof/>
-                <w:webHidden/>
-              </w:rPr>
-              <w:instrText xml:space="preserve"> PAGEREF _Toc505287709 \h </w:instrText>
-            </w:r>
-            <w:r>
-              <w:rPr>
-                <w:noProof/>
-                <w:webHidden/>
-              </w:rPr>
-            </w:r>
-            <w:r>
-              <w:rPr>
-                <w:noProof/>
-                <w:webHidden/>
-              </w:rPr>
-              <w:fldChar w:fldCharType="separate"/>
-            </w:r>
-            <w:r>
-              <w:rPr>
-                <w:noProof/>
-                <w:webHidden/>
-              </w:rPr>
-              <w:t>6</w:t>
-            </w:r>
-            <w:r>
-              <w:rPr>
-                <w:noProof/>
-                <w:webHidden/>
-              </w:rPr>
-              <w:fldChar w:fldCharType="end"/>
+              <w:t>44</w:t>
             </w:r>
           </w:hyperlink>
         </w:p>
@@ -2942,41 +2887,7 @@
                 <w:noProof/>
                 <w:webHidden/>
               </w:rPr>
-              <w:fldChar w:fldCharType="begin"/>
-            </w:r>
-            <w:r>
-              <w:rPr>
-                <w:noProof/>
-                <w:webHidden/>
-              </w:rPr>
-              <w:instrText xml:space="preserve"> PAGEREF _Toc505287710 \h </w:instrText>
-            </w:r>
-            <w:r>
-              <w:rPr>
-                <w:noProof/>
-                <w:webHidden/>
-              </w:rPr>
-            </w:r>
-            <w:r>
-              <w:rPr>
-                <w:noProof/>
-                <w:webHidden/>
-              </w:rPr>
-              <w:fldChar w:fldCharType="separate"/>
-            </w:r>
-            <w:r>
-              <w:rPr>
-                <w:noProof/>
-                <w:webHidden/>
-              </w:rPr>
-              <w:t>6</w:t>
-            </w:r>
-            <w:r>
-              <w:rPr>
-                <w:noProof/>
-                <w:webHidden/>
-              </w:rPr>
-              <w:fldChar w:fldCharType="end"/>
+              <w:t>44</w:t>
             </w:r>
           </w:hyperlink>
         </w:p>
@@ -3014,41 +2925,7 @@
                 <w:noProof/>
                 <w:webHidden/>
               </w:rPr>
-              <w:fldChar w:fldCharType="begin"/>
-            </w:r>
-            <w:r>
-              <w:rPr>
-                <w:noProof/>
-                <w:webHidden/>
-              </w:rPr>
-              <w:instrText xml:space="preserve"> PAGEREF _Toc505287711 \h </w:instrText>
-            </w:r>
-            <w:r>
-              <w:rPr>
-                <w:noProof/>
-                <w:webHidden/>
-              </w:rPr>
-            </w:r>
-            <w:r>
-              <w:rPr>
-                <w:noProof/>
-                <w:webHidden/>
-              </w:rPr>
-              <w:fldChar w:fldCharType="separate"/>
-            </w:r>
-            <w:r>
-              <w:rPr>
-                <w:noProof/>
-                <w:webHidden/>
-              </w:rPr>
-              <w:t>7</w:t>
-            </w:r>
-            <w:r>
-              <w:rPr>
-                <w:noProof/>
-                <w:webHidden/>
-              </w:rPr>
-              <w:fldChar w:fldCharType="end"/>
+              <w:t>45</w:t>
             </w:r>
           </w:hyperlink>
         </w:p>
@@ -3084,41 +2961,7 @@
                 <w:noProof/>
                 <w:webHidden/>
               </w:rPr>
-              <w:fldChar w:fldCharType="begin"/>
-            </w:r>
-            <w:r>
-              <w:rPr>
-                <w:noProof/>
-                <w:webHidden/>
-              </w:rPr>
-              <w:instrText xml:space="preserve"> PAGEREF _Toc505287712 \h </w:instrText>
-            </w:r>
-            <w:r>
-              <w:rPr>
-                <w:noProof/>
-                <w:webHidden/>
-              </w:rPr>
-            </w:r>
-            <w:r>
-              <w:rPr>
-                <w:noProof/>
-                <w:webHidden/>
-              </w:rPr>
-              <w:fldChar w:fldCharType="separate"/>
-            </w:r>
-            <w:r>
-              <w:rPr>
-                <w:noProof/>
-                <w:webHidden/>
-              </w:rPr>
-              <w:t>7</w:t>
-            </w:r>
-            <w:r>
-              <w:rPr>
-                <w:noProof/>
-                <w:webHidden/>
-              </w:rPr>
-              <w:fldChar w:fldCharType="end"/>
+              <w:t>45</w:t>
             </w:r>
           </w:hyperlink>
         </w:p>
@@ -3154,41 +2997,7 @@
                 <w:noProof/>
                 <w:webHidden/>
               </w:rPr>
-              <w:fldChar w:fldCharType="begin"/>
-            </w:r>
-            <w:r>
-              <w:rPr>
-                <w:noProof/>
-                <w:webHidden/>
-              </w:rPr>
-              <w:instrText xml:space="preserve"> PAGEREF _Toc505287713 \h </w:instrText>
-            </w:r>
-            <w:r>
-              <w:rPr>
-                <w:noProof/>
-                <w:webHidden/>
-              </w:rPr>
-            </w:r>
-            <w:r>
-              <w:rPr>
-                <w:noProof/>
-                <w:webHidden/>
-              </w:rPr>
-              <w:fldChar w:fldCharType="separate"/>
-            </w:r>
-            <w:r>
-              <w:rPr>
-                <w:noProof/>
-                <w:webHidden/>
-              </w:rPr>
-              <w:t>8</w:t>
-            </w:r>
-            <w:r>
-              <w:rPr>
-                <w:noProof/>
-                <w:webHidden/>
-              </w:rPr>
-              <w:fldChar w:fldCharType="end"/>
+              <w:t>46</w:t>
             </w:r>
           </w:hyperlink>
         </w:p>
@@ -3224,41 +3033,7 @@
                 <w:noProof/>
                 <w:webHidden/>
               </w:rPr>
-              <w:fldChar w:fldCharType="begin"/>
-            </w:r>
-            <w:r>
-              <w:rPr>
-                <w:noProof/>
-                <w:webHidden/>
-              </w:rPr>
-              <w:instrText xml:space="preserve"> PAGEREF _Toc505287714 \h </w:instrText>
-            </w:r>
-            <w:r>
-              <w:rPr>
-                <w:noProof/>
-                <w:webHidden/>
-              </w:rPr>
-            </w:r>
-            <w:r>
-              <w:rPr>
-                <w:noProof/>
-                <w:webHidden/>
-              </w:rPr>
-              <w:fldChar w:fldCharType="separate"/>
-            </w:r>
-            <w:r>
-              <w:rPr>
-                <w:noProof/>
-                <w:webHidden/>
-              </w:rPr>
-              <w:t>8</w:t>
-            </w:r>
-            <w:r>
-              <w:rPr>
-                <w:noProof/>
-                <w:webHidden/>
-              </w:rPr>
-              <w:fldChar w:fldCharType="end"/>
+              <w:t>46</w:t>
             </w:r>
           </w:hyperlink>
         </w:p>
@@ -3294,41 +3069,7 @@
                 <w:noProof/>
                 <w:webHidden/>
               </w:rPr>
-              <w:fldChar w:fldCharType="begin"/>
-            </w:r>
-            <w:r>
-              <w:rPr>
-                <w:noProof/>
-                <w:webHidden/>
-              </w:rPr>
-              <w:instrText xml:space="preserve"> PAGEREF _Toc505287715 \h </w:instrText>
-            </w:r>
-            <w:r>
-              <w:rPr>
-                <w:noProof/>
-                <w:webHidden/>
-              </w:rPr>
-            </w:r>
-            <w:r>
-              <w:rPr>
-                <w:noProof/>
-                <w:webHidden/>
-              </w:rPr>
-              <w:fldChar w:fldCharType="separate"/>
-            </w:r>
-            <w:r>
-              <w:rPr>
-                <w:noProof/>
-                <w:webHidden/>
-              </w:rPr>
-              <w:t>9</w:t>
-            </w:r>
-            <w:r>
-              <w:rPr>
-                <w:noProof/>
-                <w:webHidden/>
-              </w:rPr>
-              <w:fldChar w:fldCharType="end"/>
+              <w:t>47</w:t>
             </w:r>
           </w:hyperlink>
         </w:p>
@@ -3364,41 +3105,7 @@
                 <w:noProof/>
                 <w:webHidden/>
               </w:rPr>
-              <w:fldChar w:fldCharType="begin"/>
-            </w:r>
-            <w:r>
-              <w:rPr>
-                <w:noProof/>
-                <w:webHidden/>
-              </w:rPr>
-              <w:instrText xml:space="preserve"> PAGEREF _Toc505287716 \h </w:instrText>
-            </w:r>
-            <w:r>
-              <w:rPr>
-                <w:noProof/>
-                <w:webHidden/>
-              </w:rPr>
-            </w:r>
-            <w:r>
-              <w:rPr>
-                <w:noProof/>
-                <w:webHidden/>
-              </w:rPr>
-              <w:fldChar w:fldCharType="separate"/>
-            </w:r>
-            <w:r>
-              <w:rPr>
-                <w:noProof/>
-                <w:webHidden/>
-              </w:rPr>
-              <w:t>10</w:t>
-            </w:r>
-            <w:r>
-              <w:rPr>
-                <w:noProof/>
-                <w:webHidden/>
-              </w:rPr>
-              <w:fldChar w:fldCharType="end"/>
+              <w:t>48</w:t>
             </w:r>
           </w:hyperlink>
         </w:p>
@@ -3436,41 +3143,7 @@
                 <w:noProof/>
                 <w:webHidden/>
               </w:rPr>
-              <w:fldChar w:fldCharType="begin"/>
-            </w:r>
-            <w:r>
-              <w:rPr>
-                <w:noProof/>
-                <w:webHidden/>
-              </w:rPr>
-              <w:instrText xml:space="preserve"> PAGEREF _Toc505287717 \h </w:instrText>
-            </w:r>
-            <w:r>
-              <w:rPr>
-                <w:noProof/>
-                <w:webHidden/>
-              </w:rPr>
-            </w:r>
-            <w:r>
-              <w:rPr>
-                <w:noProof/>
-                <w:webHidden/>
-              </w:rPr>
-              <w:fldChar w:fldCharType="separate"/>
-            </w:r>
-            <w:r>
-              <w:rPr>
-                <w:noProof/>
-                <w:webHidden/>
-              </w:rPr>
-              <w:t>11</w:t>
-            </w:r>
-            <w:r>
-              <w:rPr>
-                <w:noProof/>
-                <w:webHidden/>
-              </w:rPr>
-              <w:fldChar w:fldCharType="end"/>
+              <w:t>49</w:t>
             </w:r>
           </w:hyperlink>
         </w:p>
@@ -3506,41 +3179,7 @@
                 <w:noProof/>
                 <w:webHidden/>
               </w:rPr>
-              <w:fldChar w:fldCharType="begin"/>
-            </w:r>
-            <w:r>
-              <w:rPr>
-                <w:noProof/>
-                <w:webHidden/>
-              </w:rPr>
-              <w:instrText xml:space="preserve"> PAGEREF _Toc505287718 \h </w:instrText>
-            </w:r>
-            <w:r>
-              <w:rPr>
-                <w:noProof/>
-                <w:webHidden/>
-              </w:rPr>
-            </w:r>
-            <w:r>
-              <w:rPr>
-                <w:noProof/>
-                <w:webHidden/>
-              </w:rPr>
-              <w:fldChar w:fldCharType="separate"/>
-            </w:r>
-            <w:r>
-              <w:rPr>
-                <w:noProof/>
-                <w:webHidden/>
-              </w:rPr>
-              <w:t>11</w:t>
-            </w:r>
-            <w:r>
-              <w:rPr>
-                <w:noProof/>
-                <w:webHidden/>
-              </w:rPr>
-              <w:fldChar w:fldCharType="end"/>
+              <w:t>49</w:t>
             </w:r>
           </w:hyperlink>
         </w:p>
@@ -3576,41 +3215,7 @@
                 <w:noProof/>
                 <w:webHidden/>
               </w:rPr>
-              <w:fldChar w:fldCharType="begin"/>
-            </w:r>
-            <w:r>
-              <w:rPr>
-                <w:noProof/>
-                <w:webHidden/>
-              </w:rPr>
-              <w:instrText xml:space="preserve"> PAGEREF _Toc505287719 \h </w:instrText>
-            </w:r>
-            <w:r>
-              <w:rPr>
-                <w:noProof/>
-                <w:webHidden/>
-              </w:rPr>
-            </w:r>
-            <w:r>
-              <w:rPr>
-                <w:noProof/>
-                <w:webHidden/>
-              </w:rPr>
-              <w:fldChar w:fldCharType="separate"/>
-            </w:r>
-            <w:r>
-              <w:rPr>
-                <w:noProof/>
-                <w:webHidden/>
-              </w:rPr>
-              <w:t>11</w:t>
-            </w:r>
-            <w:r>
-              <w:rPr>
-                <w:noProof/>
-                <w:webHidden/>
-              </w:rPr>
-              <w:fldChar w:fldCharType="end"/>
+              <w:t>49</w:t>
             </w:r>
           </w:hyperlink>
         </w:p>
@@ -3651,41 +3256,7 @@
                 <w:noProof/>
                 <w:webHidden/>
               </w:rPr>
-              <w:fldChar w:fldCharType="begin"/>
-            </w:r>
-            <w:r>
-              <w:rPr>
-                <w:noProof/>
-                <w:webHidden/>
-              </w:rPr>
-              <w:instrText xml:space="preserve"> PAGEREF _Toc505287720 \h </w:instrText>
-            </w:r>
-            <w:r>
-              <w:rPr>
-                <w:noProof/>
-                <w:webHidden/>
-              </w:rPr>
-            </w:r>
-            <w:r>
-              <w:rPr>
-                <w:noProof/>
-                <w:webHidden/>
-              </w:rPr>
-              <w:fldChar w:fldCharType="separate"/>
-            </w:r>
-            <w:r>
-              <w:rPr>
-                <w:noProof/>
-                <w:webHidden/>
-              </w:rPr>
-              <w:t>13</w:t>
-            </w:r>
-            <w:r>
-              <w:rPr>
-                <w:noProof/>
-                <w:webHidden/>
-              </w:rPr>
-              <w:fldChar w:fldCharType="end"/>
+              <w:t>51</w:t>
             </w:r>
           </w:hyperlink>
         </w:p>
@@ -3726,41 +3297,7 @@
                 <w:noProof/>
                 <w:webHidden/>
               </w:rPr>
-              <w:fldChar w:fldCharType="begin"/>
-            </w:r>
-            <w:r>
-              <w:rPr>
-                <w:noProof/>
-                <w:webHidden/>
-              </w:rPr>
-              <w:instrText xml:space="preserve"> PAGEREF _Toc505287722 \h </w:instrText>
-            </w:r>
-            <w:r>
-              <w:rPr>
-                <w:noProof/>
-                <w:webHidden/>
-              </w:rPr>
-            </w:r>
-            <w:r>
-              <w:rPr>
-                <w:noProof/>
-                <w:webHidden/>
-              </w:rPr>
-              <w:fldChar w:fldCharType="separate"/>
-            </w:r>
-            <w:r>
-              <w:rPr>
-                <w:noProof/>
-                <w:webHidden/>
-              </w:rPr>
-              <w:t>13</w:t>
-            </w:r>
-            <w:r>
-              <w:rPr>
-                <w:noProof/>
-                <w:webHidden/>
-              </w:rPr>
-              <w:fldChar w:fldCharType="end"/>
+              <w:t>51</w:t>
             </w:r>
           </w:hyperlink>
         </w:p>
@@ -3799,41 +3336,7 @@
                 <w:noProof/>
                 <w:webHidden/>
               </w:rPr>
-              <w:fldChar w:fldCharType="begin"/>
-            </w:r>
-            <w:r>
-              <w:rPr>
-                <w:noProof/>
-                <w:webHidden/>
-              </w:rPr>
-              <w:instrText xml:space="preserve"> PAGEREF _Toc505287723 \h </w:instrText>
-            </w:r>
-            <w:r>
-              <w:rPr>
-                <w:noProof/>
-                <w:webHidden/>
-              </w:rPr>
-            </w:r>
-            <w:r>
-              <w:rPr>
-                <w:noProof/>
-                <w:webHidden/>
-              </w:rPr>
-              <w:fldChar w:fldCharType="separate"/>
-            </w:r>
-            <w:r>
-              <w:rPr>
-                <w:noProof/>
-                <w:webHidden/>
-              </w:rPr>
-              <w:t>14</w:t>
-            </w:r>
-            <w:r>
-              <w:rPr>
-                <w:noProof/>
-                <w:webHidden/>
-              </w:rPr>
-              <w:fldChar w:fldCharType="end"/>
+              <w:t>52</w:t>
             </w:r>
           </w:hyperlink>
         </w:p>
@@ -3872,41 +3375,7 @@
                 <w:noProof/>
                 <w:webHidden/>
               </w:rPr>
-              <w:fldChar w:fldCharType="begin"/>
-            </w:r>
-            <w:r>
-              <w:rPr>
-                <w:noProof/>
-                <w:webHidden/>
-              </w:rPr>
-              <w:instrText xml:space="preserve"> PAGEREF _Toc505287724 \h </w:instrText>
-            </w:r>
-            <w:r>
-              <w:rPr>
-                <w:noProof/>
-                <w:webHidden/>
-              </w:rPr>
-            </w:r>
-            <w:r>
-              <w:rPr>
-                <w:noProof/>
-                <w:webHidden/>
-              </w:rPr>
-              <w:fldChar w:fldCharType="separate"/>
-            </w:r>
-            <w:r>
-              <w:rPr>
-                <w:noProof/>
-                <w:webHidden/>
-              </w:rPr>
-              <w:t>15</w:t>
-            </w:r>
-            <w:r>
-              <w:rPr>
-                <w:noProof/>
-                <w:webHidden/>
-              </w:rPr>
-              <w:fldChar w:fldCharType="end"/>
+              <w:t>53</w:t>
             </w:r>
           </w:hyperlink>
         </w:p>
@@ -3943,41 +3412,7 @@
                 <w:noProof/>
                 <w:webHidden/>
               </w:rPr>
-              <w:fldChar w:fldCharType="begin"/>
-            </w:r>
-            <w:r>
-              <w:rPr>
-                <w:noProof/>
-                <w:webHidden/>
-              </w:rPr>
-              <w:instrText xml:space="preserve"> PAGEREF _Toc505287725 \h </w:instrText>
-            </w:r>
-            <w:r>
-              <w:rPr>
-                <w:noProof/>
-                <w:webHidden/>
-              </w:rPr>
-            </w:r>
-            <w:r>
-              <w:rPr>
-                <w:noProof/>
-                <w:webHidden/>
-              </w:rPr>
-              <w:fldChar w:fldCharType="separate"/>
-            </w:r>
-            <w:r>
-              <w:rPr>
-                <w:noProof/>
-                <w:webHidden/>
-              </w:rPr>
-              <w:t>15</w:t>
-            </w:r>
-            <w:r>
-              <w:rPr>
-                <w:noProof/>
-                <w:webHidden/>
-              </w:rPr>
-              <w:fldChar w:fldCharType="end"/>
+              <w:t>53</w:t>
             </w:r>
           </w:hyperlink>
         </w:p>
@@ -4014,42 +3449,10 @@
                 <w:noProof/>
                 <w:webHidden/>
               </w:rPr>
-              <w:fldChar w:fldCharType="begin"/>
-            </w:r>
-            <w:r>
-              <w:rPr>
-                <w:noProof/>
-                <w:webHidden/>
-              </w:rPr>
-              <w:instrText xml:space="preserve"> PAGEREF _Toc505287726 \h </w:instrText>
-            </w:r>
-            <w:r>
-              <w:rPr>
-                <w:noProof/>
-                <w:webHidden/>
-              </w:rPr>
-            </w:r>
-            <w:r>
-              <w:rPr>
-                <w:noProof/>
-                <w:webHidden/>
-              </w:rPr>
-              <w:fldChar w:fldCharType="separate"/>
-            </w:r>
-            <w:r>
-              <w:rPr>
-                <w:noProof/>
-                <w:webHidden/>
-              </w:rPr>
-              <w:t>18</w:t>
-            </w:r>
-            <w:r>
-              <w:rPr>
-                <w:noProof/>
-                <w:webHidden/>
-              </w:rPr>
-              <w:fldChar w:fldCharType="end"/>
-            </w:r>
+              <w:t>56</w:t>
+            </w:r>
+            <w:bookmarkStart w:id="0" w:name="_GoBack"/>
+            <w:bookmarkEnd w:id="0"/>
           </w:hyperlink>
         </w:p>
         <w:p>
@@ -4120,8 +3523,6 @@
           <w:lang w:val="de-DE"/>
         </w:rPr>
       </w:pPr>
-      <w:bookmarkStart w:id="0" w:name="_GoBack"/>
-      <w:bookmarkEnd w:id="0"/>
     </w:p>
     <w:p>
       <w:pPr>
@@ -4177,7 +3578,6 @@
         <w:rPr>
           <w:lang w:val="de-DE"/>
         </w:rPr>
-        <w:lastRenderedPageBreak/>
         <w:t xml:space="preserve">1.0 </w:t>
       </w:r>
       <w:r>
@@ -4201,28 +3601,12 @@
           <w:sz w:val="32"/>
         </w:rPr>
       </w:pPr>
-      <w:proofErr w:type="spellStart"/>
       <w:r>
         <w:rPr>
           <w:sz w:val="32"/>
         </w:rPr>
-        <w:t>Historie</w:t>
+        <w:t>Historie der Dokumentversionen</w:t>
       </w:r>
-      <w:proofErr w:type="spellEnd"/>
-      <w:r>
-        <w:rPr>
-          <w:sz w:val="32"/>
-        </w:rPr>
-        <w:t xml:space="preserve"> der </w:t>
-      </w:r>
-      <w:proofErr w:type="spellStart"/>
-      <w:r>
-        <w:rPr>
-          <w:sz w:val="32"/>
-        </w:rPr>
-        <w:t>Dokumentversionen</w:t>
-      </w:r>
-      <w:proofErr w:type="spellEnd"/>
     </w:p>
     <w:tbl>
       <w:tblPr>
@@ -4355,6 +3739,60 @@
           </w:p>
         </w:tc>
       </w:tr>
+      <w:tr>
+        <w:tc>
+          <w:tcPr>
+            <w:tcW w:w="1178" w:type="dxa"/>
+          </w:tcPr>
+          <w:p>
+            <w:pPr>
+              <w:pStyle w:val="Tabelle"/>
+            </w:pPr>
+            <w:r>
+              <w:t>1.1</w:t>
+            </w:r>
+          </w:p>
+        </w:tc>
+        <w:tc>
+          <w:tcPr>
+            <w:tcW w:w="1429" w:type="dxa"/>
+          </w:tcPr>
+          <w:p>
+            <w:pPr>
+              <w:pStyle w:val="Tabelle"/>
+            </w:pPr>
+            <w:r>
+              <w:t>16.02.18</w:t>
+            </w:r>
+          </w:p>
+        </w:tc>
+        <w:tc>
+          <w:tcPr>
+            <w:tcW w:w="1945" w:type="dxa"/>
+          </w:tcPr>
+          <w:p>
+            <w:pPr>
+              <w:pStyle w:val="Tabelle"/>
+            </w:pPr>
+            <w:r>
+              <w:t>Tobin Choinowski</w:t>
+            </w:r>
+          </w:p>
+        </w:tc>
+        <w:tc>
+          <w:tcPr>
+            <w:tcW w:w="4504" w:type="dxa"/>
+          </w:tcPr>
+          <w:p>
+            <w:pPr>
+              <w:pStyle w:val="Tabelle"/>
+            </w:pPr>
+            <w:r>
+              <w:t>Erweitert (Backup, Import)</w:t>
+            </w:r>
+          </w:p>
+        </w:tc>
+      </w:tr>
     </w:tbl>
     <w:p>
       <w:pPr>
@@ -4627,13 +4065,7 @@
         <w:rPr>
           <w:lang w:val="de-DE"/>
         </w:rPr>
-        <w:t xml:space="preserve">1.5 </w:t>
-      </w:r>
-      <w:r>
-        <w:rPr>
-          <w:lang w:val="de-DE"/>
-        </w:rPr>
-        <w:t>Backup</w:t>
+        <w:t>1.5 Backup</w:t>
       </w:r>
       <w:r>
         <w:rPr>
@@ -4652,35 +4084,63 @@
     </w:p>
     <w:p>
       <w:pPr>
-        <w:rPr>
+        <w:pStyle w:val="TextA"/>
+        <w:rPr>
+          <w:rFonts w:asciiTheme="minorHAnsi" w:hAnsiTheme="minorHAnsi"/>
           <w:lang w:val="de-DE"/>
         </w:rPr>
       </w:pPr>
       <w:r>
         <w:rPr>
+          <w:rFonts w:asciiTheme="minorHAnsi" w:hAnsiTheme="minorHAnsi"/>
           <w:lang w:val="de-DE"/>
         </w:rPr>
-        <w:t>Um das Risiko eines Ausfall (und somit Datenverlust) zu minimieren, soll es ein Backup-System geben. Dieses Backup-System soll innerhalb von 2 Minuten, nach dem Ausfall des Hauptserver verfügbar sein und alle Daten des Hauptserver (vor dem Ausfall) beinhalten.</w:t>
+        <w:lastRenderedPageBreak/>
+        <w:t>Um das Risiko eines Ausfall (und somit Datenverlust) zu minimieren, soll es ein Backup-System geben. Dieses Backup-System soll innerhalb von 2 Minuten, nach dem Ausfall des Hauptserver verf</w:t>
+      </w:r>
+      <w:r>
+        <w:rPr>
+          <w:rFonts w:asciiTheme="minorHAnsi" w:hAnsiTheme="minorHAnsi"/>
+          <w:lang w:val="pt-PT"/>
+        </w:rPr>
+        <w:t>ü</w:t>
+      </w:r>
+      <w:r>
+        <w:rPr>
+          <w:rFonts w:asciiTheme="minorHAnsi" w:hAnsiTheme="minorHAnsi"/>
+          <w:lang w:val="de-DE"/>
+        </w:rPr>
+        <w:t>gbar sein und alle Daten des Hauptserver (vor dem Ausfall) beinhalten.</w:t>
       </w:r>
     </w:p>
     <w:p>
       <w:pPr>
-        <w:rPr>
+        <w:pStyle w:val="TextA"/>
+        <w:rPr>
+          <w:rFonts w:asciiTheme="minorHAnsi" w:hAnsiTheme="minorHAnsi"/>
           <w:lang w:val="de-DE"/>
         </w:rPr>
       </w:pPr>
       <w:r>
         <w:rPr>
+          <w:rFonts w:asciiTheme="minorHAnsi" w:hAnsiTheme="minorHAnsi"/>
           <w:lang w:val="de-DE"/>
         </w:rPr>
-        <w:t xml:space="preserve">Umgesetzt wird dies, indem der Hauptserver alle seine neun validen Daten an das Backup-System sendet. Dazu prüft das Backup-System den Zustand des Hauptserver, ist dieser nicht </w:t>
+        <w:t>Umgesetzt wird dies, indem der Hauptserver alle seine neun validen Daten an das Backup-System sendet. Dazu pr</w:t>
       </w:r>
       <w:r>
         <w:rPr>
+          <w:rFonts w:asciiTheme="minorHAnsi" w:hAnsiTheme="minorHAnsi"/>
+          <w:lang w:val="pt-PT"/>
+        </w:rPr>
+        <w:t>ü</w:t>
+      </w:r>
+      <w:r>
+        <w:rPr>
+          <w:rFonts w:asciiTheme="minorHAnsi" w:hAnsiTheme="minorHAnsi"/>
           <w:lang w:val="de-DE"/>
         </w:rPr>
-        <w:lastRenderedPageBreak/>
-        <w:t>mehr erreichbar, schaltet sich das Backup-System mit der URI des Hauptserver ein, dass im besten Fall, der Anwender nichts davon merkt und ohne Probleme seine Stimme abgeben kann.</w:t>
+        <w:t>ft das Backup-System den Zustand des Hauptserver, ist dieser nicht mehr erreichbar, schaltet sich das Backup-System mit der URI des Hauptserver ein, dass im besten Fall, der Anwender nichts davon merkt und ohne Probleme seine Stimme abgeben kann. Trotzdem werden in der Übergangszeit die Anwender auf eine Seite weitergeleitet, auf der sie darauf hingewiesen werden, dass der Server gerade ausgelastet ist und nicht erreichbar.</w:t>
       </w:r>
     </w:p>
     <w:p>
@@ -4722,121 +4182,316 @@
     </w:p>
     <w:p>
       <w:pPr>
-        <w:rPr>
+        <w:pStyle w:val="TextA"/>
+        <w:rPr>
+          <w:rFonts w:asciiTheme="minorHAnsi" w:hAnsiTheme="minorHAnsi"/>
           <w:lang w:val="de-DE"/>
         </w:rPr>
       </w:pPr>
       <w:r>
         <w:rPr>
+          <w:rFonts w:asciiTheme="minorHAnsi" w:hAnsiTheme="minorHAnsi"/>
           <w:lang w:val="de-DE"/>
         </w:rPr>
-        <w:t>Damit eine Wahl vollständig ist, braucht sie eine Liste mit berechtigten Wähler. Diese Liste wird von den jeweiligen Wahlkreisen erstellt und als Datei zum Verantwortlichen der Wahl gesendet (Ersteller der Online Wahl).</w:t>
+        <w:t>wird von den jeweiligen Wahlkreisen erstellt und als Datei zum Verantwortlichen der Wahl gesendet (Ersteller der Online Wahl).</w:t>
       </w:r>
     </w:p>
     <w:p>
       <w:pPr>
-        <w:rPr>
+        <w:pStyle w:val="TextA"/>
+        <w:rPr>
+          <w:rFonts w:asciiTheme="minorHAnsi" w:hAnsiTheme="minorHAnsi"/>
           <w:lang w:val="de-DE"/>
         </w:rPr>
       </w:pPr>
       <w:r>
         <w:rPr>
+          <w:rFonts w:asciiTheme="minorHAnsi" w:hAnsiTheme="minorHAnsi"/>
           <w:lang w:val="de-DE"/>
         </w:rPr>
-        <w:t xml:space="preserve">Die Datei/Liste muss den Wahlkreis und ihre berechtigten Wähler </w:t>
+        <w:t>Die Datei/Liste muss den Wahlkreis und ihre berechtigten W</w:t>
       </w:r>
       <w:r>
         <w:rPr>
+          <w:rFonts w:asciiTheme="minorHAnsi" w:hAnsiTheme="minorHAnsi"/>
+          <w:lang w:val="pt-PT"/>
+        </w:rPr>
+        <w:t>ä</w:t>
+      </w:r>
+      <w:r>
+        <w:rPr>
+          <w:rFonts w:asciiTheme="minorHAnsi" w:hAnsiTheme="minorHAnsi"/>
           <w:lang w:val="de-DE"/>
         </w:rPr>
-        <w:t>beinhalten.</w:t>
+        <w:t>hler beinhalten.</w:t>
       </w:r>
     </w:p>
     <w:p>
       <w:pPr>
-        <w:rPr>
+        <w:pStyle w:val="TextA"/>
+        <w:rPr>
+          <w:rFonts w:asciiTheme="minorHAnsi" w:hAnsiTheme="minorHAnsi"/>
           <w:lang w:val="de-DE"/>
         </w:rPr>
       </w:pPr>
       <w:r>
         <w:rPr>
+          <w:rFonts w:asciiTheme="minorHAnsi" w:hAnsiTheme="minorHAnsi"/>
           <w:lang w:val="de-DE"/>
         </w:rPr>
-        <w:t>Bei den jeweiligen Wähler muss als Information sein Vor-/Nachname sowie der Hash-Wert seines Fingerabdruck angegeben sein (Wahlkreis wird dadurch angeben, dass die ganze Datei/Liste nur Wähler eines Wahlkreis beinhalten).</w:t>
+        <w:t>Bei den jeweiligen W</w:t>
+      </w:r>
+      <w:r>
+        <w:rPr>
+          <w:rFonts w:asciiTheme="minorHAnsi" w:hAnsiTheme="minorHAnsi"/>
+          <w:lang w:val="pt-PT"/>
+        </w:rPr>
+        <w:t>ä</w:t>
+      </w:r>
+      <w:r>
+        <w:rPr>
+          <w:rFonts w:asciiTheme="minorHAnsi" w:hAnsiTheme="minorHAnsi"/>
+          <w:lang w:val="de-DE"/>
+        </w:rPr>
+        <w:t>hler muss als Information sein Vor-/Nachname sowie der Hash-Wert seines Fingerabdruck angegeben sein (Wahlkreis wird dadurch angeben, dass die ganze Datei/Liste nur W</w:t>
+      </w:r>
+      <w:r>
+        <w:rPr>
+          <w:rFonts w:asciiTheme="minorHAnsi" w:hAnsiTheme="minorHAnsi"/>
+          <w:lang w:val="pt-PT"/>
+        </w:rPr>
+        <w:t>ä</w:t>
+      </w:r>
+      <w:r>
+        <w:rPr>
+          <w:rFonts w:asciiTheme="minorHAnsi" w:hAnsiTheme="minorHAnsi"/>
+          <w:lang w:val="de-DE"/>
+        </w:rPr>
+        <w:t>hler eines Wahlkreis beinhalten).</w:t>
       </w:r>
     </w:p>
     <w:p>
       <w:pPr>
-        <w:rPr>
+        <w:pStyle w:val="TextA"/>
+        <w:rPr>
+          <w:rFonts w:asciiTheme="minorHAnsi" w:hAnsiTheme="minorHAnsi"/>
           <w:lang w:val="de-DE"/>
         </w:rPr>
       </w:pPr>
     </w:p>
     <w:p>
       <w:pPr>
-        <w:rPr>
+        <w:pStyle w:val="TextA"/>
+        <w:rPr>
+          <w:rFonts w:asciiTheme="minorHAnsi" w:hAnsiTheme="minorHAnsi"/>
           <w:lang w:val="de-DE"/>
         </w:rPr>
       </w:pPr>
       <w:r>
         <w:rPr>
+          <w:rFonts w:asciiTheme="minorHAnsi" w:hAnsiTheme="minorHAnsi"/>
           <w:lang w:val="de-DE"/>
         </w:rPr>
-        <w:t>Nach dem gleichem Prinzip werden auch die Listen für die Kandidaten/Parteien erstellt.</w:t>
+        <w:t>Nach dem gleichem Prinzip werden auch die Listen f</w:t>
+      </w:r>
+      <w:r>
+        <w:rPr>
+          <w:rFonts w:asciiTheme="minorHAnsi" w:hAnsiTheme="minorHAnsi"/>
+          <w:lang w:val="pt-PT"/>
+        </w:rPr>
+        <w:t>ü</w:t>
+      </w:r>
+      <w:r>
+        <w:rPr>
+          <w:rFonts w:asciiTheme="minorHAnsi" w:hAnsiTheme="minorHAnsi"/>
+          <w:lang w:val="de-DE"/>
+        </w:rPr>
+        <w:t>r die Kandidaten/Parteien erstellt.</w:t>
       </w:r>
     </w:p>
     <w:p>
       <w:pPr>
-        <w:rPr>
+        <w:pStyle w:val="TextA"/>
+        <w:rPr>
+          <w:rFonts w:asciiTheme="minorHAnsi" w:hAnsiTheme="minorHAnsi"/>
           <w:lang w:val="de-DE"/>
         </w:rPr>
       </w:pPr>
       <w:r>
         <w:rPr>
+          <w:rFonts w:asciiTheme="minorHAnsi" w:hAnsiTheme="minorHAnsi"/>
           <w:lang w:val="de-DE"/>
         </w:rPr>
-        <w:t>Auch hier muss der jeweilige Wahlkreis eine Datei/Liste erstellen mit seinen Wählbaren Parteien/Kandidaten und diese zum Verantwortlichen der Wahl senden (Ersteller der Online Wahl).</w:t>
+        <w:t>Auch hier muss der jeweilige Wahlkreis eine Datei/Liste erstellen mit seinen W</w:t>
+      </w:r>
+      <w:r>
+        <w:rPr>
+          <w:rFonts w:asciiTheme="minorHAnsi" w:hAnsiTheme="minorHAnsi"/>
+          <w:lang w:val="pt-PT"/>
+        </w:rPr>
+        <w:t>ä</w:t>
+      </w:r>
+      <w:r>
+        <w:rPr>
+          <w:rFonts w:asciiTheme="minorHAnsi" w:hAnsiTheme="minorHAnsi"/>
+          <w:lang w:val="de-DE"/>
+        </w:rPr>
+        <w:t>hlbaren Parteien/Kandidaten und diese zum Verantwortlichen der Wahl senden (Ersteller der Online Wahl).</w:t>
       </w:r>
     </w:p>
     <w:p>
       <w:pPr>
-        <w:rPr>
+        <w:pStyle w:val="TextA"/>
+        <w:rPr>
+          <w:rFonts w:asciiTheme="minorHAnsi" w:hAnsiTheme="minorHAnsi"/>
           <w:lang w:val="de-DE"/>
         </w:rPr>
       </w:pPr>
     </w:p>
     <w:p>
       <w:pPr>
-        <w:rPr>
+        <w:pStyle w:val="TextA"/>
+        <w:rPr>
+          <w:rFonts w:asciiTheme="minorHAnsi" w:hAnsiTheme="minorHAnsi"/>
           <w:lang w:val="de-DE"/>
         </w:rPr>
       </w:pPr>
       <w:r>
         <w:rPr>
+          <w:rFonts w:asciiTheme="minorHAnsi" w:hAnsiTheme="minorHAnsi"/>
           <w:lang w:val="de-DE"/>
         </w:rPr>
-        <w:t>Ein Import geht immer nur im ganzen und kann auch nur im Ganzen gelöscht werden.</w:t>
+        <w:t>Ein Import geht immer nur im ganzen und kann auch nur im Ganzen gel</w:t>
+      </w:r>
+      <w:r>
+        <w:rPr>
+          <w:rFonts w:asciiTheme="minorHAnsi" w:hAnsiTheme="minorHAnsi"/>
+          <w:lang w:val="sv-SE"/>
+        </w:rPr>
+        <w:t>ö</w:t>
+      </w:r>
+      <w:r>
+        <w:rPr>
+          <w:rFonts w:asciiTheme="minorHAnsi" w:hAnsiTheme="minorHAnsi"/>
+          <w:lang w:val="de-DE"/>
+        </w:rPr>
+        <w:t>scht werden.</w:t>
       </w:r>
     </w:p>
     <w:p>
       <w:pPr>
-        <w:rPr>
+        <w:pStyle w:val="TextA"/>
+        <w:rPr>
+          <w:rFonts w:asciiTheme="minorHAnsi" w:hAnsiTheme="minorHAnsi"/>
           <w:lang w:val="de-DE"/>
         </w:rPr>
       </w:pPr>
       <w:r>
         <w:rPr>
+          <w:rFonts w:asciiTheme="minorHAnsi" w:hAnsiTheme="minorHAnsi"/>
           <w:lang w:val="de-DE"/>
         </w:rPr>
-        <w:t>Das heißt, eine Liste wird genau so importiert wie ein Wahlkreis sie erstellt. Einzelne Einträge sind nicht von der Software veränderbar. Hat man doch einen Fehler gemacht, in dem z.B. ein Eintrag falsch ist oder fehlt, muss die Liste neu importiert werden und die alten Einträge werden entfernt.</w:t>
+        <w:t>Das heißt, eine Liste wird genau so importiert wie ein Wahlkreis sie erstellt. Einzelne Eintr</w:t>
+      </w:r>
+      <w:r>
+        <w:rPr>
+          <w:rFonts w:asciiTheme="minorHAnsi" w:hAnsiTheme="minorHAnsi"/>
+          <w:lang w:val="pt-PT"/>
+        </w:rPr>
+        <w:t>ä</w:t>
+      </w:r>
+      <w:r>
+        <w:rPr>
+          <w:rFonts w:asciiTheme="minorHAnsi" w:hAnsiTheme="minorHAnsi"/>
+          <w:lang w:val="de-DE"/>
+        </w:rPr>
+        <w:t>ge sind nicht von der Software ver</w:t>
+      </w:r>
+      <w:r>
+        <w:rPr>
+          <w:rFonts w:asciiTheme="minorHAnsi" w:hAnsiTheme="minorHAnsi"/>
+          <w:lang w:val="pt-PT"/>
+        </w:rPr>
+        <w:t>ä</w:t>
+      </w:r>
+      <w:r>
+        <w:rPr>
+          <w:rFonts w:asciiTheme="minorHAnsi" w:hAnsiTheme="minorHAnsi"/>
+          <w:lang w:val="de-DE"/>
+        </w:rPr>
+        <w:t>nderbar. Hat man doch einen Fehler gemacht, in dem z.B. ein Eintrag falsch ist oder fehlt, muss die Liste neu importiert werden und die alten Eintr</w:t>
+      </w:r>
+      <w:r>
+        <w:rPr>
+          <w:rFonts w:asciiTheme="minorHAnsi" w:hAnsiTheme="minorHAnsi"/>
+          <w:lang w:val="pt-PT"/>
+        </w:rPr>
+        <w:t>ä</w:t>
+      </w:r>
+      <w:r>
+        <w:rPr>
+          <w:rFonts w:asciiTheme="minorHAnsi" w:hAnsiTheme="minorHAnsi"/>
+          <w:lang w:val="de-DE"/>
+        </w:rPr>
+        <w:t>ge werden entfernt.</w:t>
       </w:r>
     </w:p>
     <w:p>
       <w:pPr>
-        <w:rPr>
+        <w:pStyle w:val="TextA"/>
+        <w:rPr>
+          <w:rFonts w:asciiTheme="minorHAnsi" w:hAnsiTheme="minorHAnsi"/>
           <w:lang w:val="de-DE"/>
         </w:rPr>
       </w:pPr>
+    </w:p>
+    <w:p>
+      <w:pPr>
+        <w:pStyle w:val="TextA"/>
+        <w:rPr>
+          <w:rFonts w:asciiTheme="minorHAnsi" w:hAnsiTheme="minorHAnsi"/>
+          <w:lang w:val="de-DE"/>
+        </w:rPr>
+      </w:pPr>
+      <w:r>
+        <w:rPr>
+          <w:rFonts w:asciiTheme="minorHAnsi" w:hAnsiTheme="minorHAnsi"/>
+          <w:lang w:val="de-DE"/>
+        </w:rPr>
+        <w:t>Um die Korruption dieser Listen/Dateien zu vermeiden, werden diese Dateien verschlüsselt (wenn die Anforderung besteht mit einem Passwort versehen) und die Checksum berechnet.</w:t>
+      </w:r>
+    </w:p>
+    <w:p>
+      <w:pPr>
+        <w:pStyle w:val="TextA"/>
+        <w:rPr>
+          <w:rFonts w:asciiTheme="minorHAnsi" w:hAnsiTheme="minorHAnsi"/>
+          <w:lang w:val="de-DE"/>
+        </w:rPr>
+      </w:pPr>
+      <w:r>
+        <w:rPr>
+          <w:rFonts w:asciiTheme="minorHAnsi" w:hAnsiTheme="minorHAnsi"/>
+          <w:lang w:val="de-DE"/>
+        </w:rPr>
+        <w:t>Checksum (sowie Passwort) müssen separat versendet werden.</w:t>
+      </w:r>
+    </w:p>
+    <w:p>
+      <w:pPr>
+        <w:pStyle w:val="TextA"/>
+        <w:rPr>
+          <w:rFonts w:asciiTheme="minorHAnsi" w:hAnsiTheme="minorHAnsi"/>
+          <w:lang w:val="de-DE"/>
+        </w:rPr>
+      </w:pPr>
+      <w:r>
+        <w:rPr>
+          <w:rFonts w:asciiTheme="minorHAnsi" w:hAnsiTheme="minorHAnsi"/>
+          <w:lang w:val="de-DE"/>
+        </w:rPr>
+        <w:t>Bevor die Datei/Liste importiert werden kann, muss diese mit dem Passwort entschlüsselt werden. Empfohlen wird, manuell von der angekommenen Datei eine Checksum zu berechnen und diese mit der gesendeten Checksum zu vergleichen. Erst wenn alle diese Schritte geglückt sind, sollte man die Datei hochladen, da die Software zwischen eine Falscher oder richtigen Wählerliste nicht unterscheiden kann, solange das Format eingehalten wurde. Ein falsches Format würde beim importieren als Meldung bemängelt werden.</w:t>
+      </w:r>
     </w:p>
     <w:p>
       <w:pPr>
@@ -4863,22 +4518,6 @@
       </w:pPr>
     </w:p>
     <w:bookmarkEnd w:id="8"/>
-    <w:p>
-      <w:pPr>
-        <w:pStyle w:val="Heading1"/>
-        <w:rPr>
-          <w:lang w:val="de-DE"/>
-        </w:rPr>
-      </w:pPr>
-    </w:p>
-    <w:p>
-      <w:pPr>
-        <w:pStyle w:val="Heading1"/>
-        <w:rPr>
-          <w:lang w:val="de-DE"/>
-        </w:rPr>
-      </w:pPr>
-    </w:p>
     <w:p>
       <w:pPr>
         <w:pStyle w:val="Heading1"/>
@@ -4928,7 +4567,13 @@
           <w:lang w:val="de-DE"/>
         </w:rPr>
         <w:lastRenderedPageBreak/>
-        <w:t>3.0 Traceability Matrix</w:t>
+        <w:t xml:space="preserve">3.0 </w:t>
+      </w:r>
+      <w:r>
+        <w:rPr>
+          <w:lang w:val="de-DE"/>
+        </w:rPr>
+        <w:t>Datenbank</w:t>
       </w:r>
     </w:p>
     <w:p>
@@ -5603,6 +5248,63 @@
           </w:p>
         </w:tc>
       </w:tr>
+      <w:tr>
+        <w:tc>
+          <w:tcPr>
+            <w:tcW w:w="1188" w:type="dxa"/>
+          </w:tcPr>
+          <w:p>
+            <w:pPr>
+              <w:pStyle w:val="Tabelle"/>
+            </w:pPr>
+            <w:r>
+              <w:t>1.3</w:t>
+            </w:r>
+          </w:p>
+        </w:tc>
+        <w:tc>
+          <w:tcPr>
+            <w:tcW w:w="1440" w:type="dxa"/>
+          </w:tcPr>
+          <w:p>
+            <w:pPr>
+              <w:pStyle w:val="Tabelle"/>
+            </w:pPr>
+            <w:r>
+              <w:t>16.02</w:t>
+            </w:r>
+            <w:r>
+              <w:t>.2018</w:t>
+            </w:r>
+          </w:p>
+        </w:tc>
+        <w:tc>
+          <w:tcPr>
+            <w:tcW w:w="1980" w:type="dxa"/>
+          </w:tcPr>
+          <w:p>
+            <w:pPr>
+              <w:pStyle w:val="Tabelle"/>
+            </w:pPr>
+            <w:r>
+              <w:t>Josua Weber</w:t>
+            </w:r>
+          </w:p>
+        </w:tc>
+        <w:tc>
+          <w:tcPr>
+            <w:tcW w:w="4604" w:type="dxa"/>
+          </w:tcPr>
+          <w:p>
+            <w:pPr>
+              <w:pStyle w:val="Tabelle"/>
+            </w:pPr>
+            <w:r>
+              <w:t>Scores überarbeitet</w:t>
+            </w:r>
+          </w:p>
+        </w:tc>
+      </w:tr>
     </w:tbl>
     <w:p>
       <w:pPr>
@@ -5649,13 +5351,8 @@
         <w:ind w:left="714" w:hanging="357"/>
       </w:pPr>
       <w:r>
-        <w:t xml:space="preserve">0 – Gar </w:t>
+        <w:t>0 – Gar nicht</w:t>
       </w:r>
-      <w:proofErr w:type="spellStart"/>
-      <w:r>
-        <w:t>nicht</w:t>
-      </w:r>
-      <w:proofErr w:type="spellEnd"/>
     </w:p>
     <w:p>
       <w:pPr>
@@ -5680,13 +5377,8 @@
         <w:ind w:left="714" w:hanging="357"/>
       </w:pPr>
       <w:r>
-        <w:t xml:space="preserve">2 – </w:t>
+        <w:t>2 – Mittel</w:t>
       </w:r>
-      <w:proofErr w:type="spellStart"/>
-      <w:r>
-        <w:t>Mittel</w:t>
-      </w:r>
-      <w:proofErr w:type="spellEnd"/>
     </w:p>
     <w:p>
       <w:pPr>
@@ -5722,14 +5414,12 @@
       <w:r>
         <w:t xml:space="preserve">4.1 </w:t>
       </w:r>
-      <w:proofErr w:type="spellStart"/>
       <w:r>
         <w:t>Standardrisiken</w:t>
       </w:r>
       <w:bookmarkEnd w:id="13"/>
       <w:bookmarkEnd w:id="14"/>
       <w:bookmarkEnd w:id="15"/>
-      <w:proofErr w:type="spellEnd"/>
     </w:p>
     <w:p/>
     <w:p>
@@ -5748,14 +5438,12 @@
       <w:r>
         <w:t xml:space="preserve">4.1.1 </w:t>
       </w:r>
-      <w:proofErr w:type="spellStart"/>
       <w:r>
         <w:t>Ressourcen</w:t>
       </w:r>
       <w:bookmarkEnd w:id="16"/>
       <w:bookmarkEnd w:id="17"/>
       <w:bookmarkEnd w:id="18"/>
-      <w:proofErr w:type="spellEnd"/>
     </w:p>
     <w:p>
       <w:pPr>
@@ -6984,14 +6672,12 @@
       <w:r>
         <w:t xml:space="preserve">4.1.2 </w:t>
       </w:r>
-      <w:proofErr w:type="spellStart"/>
       <w:r>
         <w:t>Planung</w:t>
       </w:r>
       <w:bookmarkEnd w:id="26"/>
       <w:bookmarkEnd w:id="27"/>
       <w:bookmarkEnd w:id="28"/>
-      <w:proofErr w:type="spellEnd"/>
     </w:p>
     <w:p/>
     <w:tbl>
@@ -9152,20 +8838,18 @@
         <w:spacing w:before="240" w:after="60"/>
       </w:pPr>
       <w:bookmarkStart w:id="38" w:name="_Toc498979784"/>
-      <w:bookmarkStart w:id="39" w:name="OLE_LINK26"/>
-      <w:bookmarkStart w:id="40" w:name="_Toc505287715"/>
+      <w:bookmarkStart w:id="39" w:name="_Toc505287715"/>
+      <w:bookmarkStart w:id="40" w:name="OLE_LINK26"/>
       <w:r>
         <w:t xml:space="preserve">4.1.4 </w:t>
       </w:r>
-      <w:proofErr w:type="spellStart"/>
       <w:r>
         <w:t>Kommunikation</w:t>
       </w:r>
       <w:bookmarkEnd w:id="38"/>
-      <w:bookmarkEnd w:id="40"/>
-      <w:proofErr w:type="spellEnd"/>
+      <w:bookmarkEnd w:id="39"/>
     </w:p>
-    <w:bookmarkEnd w:id="39"/>
+    <w:bookmarkEnd w:id="40"/>
     <w:p/>
     <w:tbl>
       <w:tblPr>
@@ -10731,22 +10415,12 @@
         <w:lastRenderedPageBreak/>
         <w:t xml:space="preserve">4.2 </w:t>
       </w:r>
-      <w:proofErr w:type="spellStart"/>
       <w:r>
-        <w:t>Produktbezogene</w:t>
-      </w:r>
-      <w:proofErr w:type="spellEnd"/>
-      <w:r>
-        <w:t xml:space="preserve"> </w:t>
-      </w:r>
-      <w:proofErr w:type="spellStart"/>
-      <w:r>
-        <w:t>Risiken</w:t>
+        <w:t>Produktbezogene Risiken</w:t>
       </w:r>
       <w:bookmarkEnd w:id="48"/>
       <w:bookmarkEnd w:id="49"/>
       <w:bookmarkEnd w:id="50"/>
-      <w:proofErr w:type="spellEnd"/>
     </w:p>
     <w:p/>
     <w:p>
@@ -10765,14 +10439,12 @@
       <w:r>
         <w:t xml:space="preserve">4.2.1 </w:t>
       </w:r>
-      <w:proofErr w:type="spellStart"/>
       <w:r>
         <w:t>Planung</w:t>
       </w:r>
       <w:bookmarkEnd w:id="51"/>
       <w:bookmarkEnd w:id="52"/>
       <w:bookmarkEnd w:id="53"/>
-      <w:proofErr w:type="spellEnd"/>
     </w:p>
     <w:p/>
     <w:tbl>
@@ -11834,7 +11506,7 @@
           <w:tcPr>
             <w:tcW w:w="2848" w:type="dxa"/>
             <w:vMerge w:val="restart"/>
-            <w:shd w:val="clear" w:color="auto" w:fill="FFFF00"/>
+            <w:shd w:val="clear" w:color="auto" w:fill="FF0000"/>
             <w:vAlign w:val="center"/>
           </w:tcPr>
           <w:p>
@@ -11886,7 +11558,7 @@
           <w:tcPr>
             <w:tcW w:w="2848" w:type="dxa"/>
             <w:vMerge/>
-            <w:shd w:val="clear" w:color="auto" w:fill="FFFF00"/>
+            <w:shd w:val="clear" w:color="auto" w:fill="FF0000"/>
           </w:tcPr>
           <w:p>
             <w:pPr>
@@ -12122,7 +11794,7 @@
               <w:pStyle w:val="Tabelle"/>
             </w:pPr>
             <w:r>
-              <w:t>1</w:t>
+              <w:t>2</w:t>
             </w:r>
           </w:p>
         </w:tc>
@@ -12130,7 +11802,7 @@
           <w:tcPr>
             <w:tcW w:w="2848" w:type="dxa"/>
             <w:vMerge w:val="restart"/>
-            <w:shd w:val="clear" w:color="auto" w:fill="FFFF00"/>
+            <w:shd w:val="clear" w:color="auto" w:fill="FF0000"/>
             <w:vAlign w:val="center"/>
           </w:tcPr>
           <w:p>
@@ -12139,7 +11811,7 @@
               <w:jc w:val="center"/>
             </w:pPr>
             <w:r>
-              <w:t>3</w:t>
+              <w:t>6</w:t>
             </w:r>
           </w:p>
         </w:tc>
@@ -12182,7 +11854,7 @@
           <w:tcPr>
             <w:tcW w:w="2848" w:type="dxa"/>
             <w:vMerge/>
-            <w:shd w:val="clear" w:color="auto" w:fill="FFFF00"/>
+            <w:shd w:val="clear" w:color="auto" w:fill="FF0000"/>
           </w:tcPr>
           <w:p>
             <w:pPr>
@@ -12427,7 +12099,7 @@
               <w:pStyle w:val="Tabelle"/>
             </w:pPr>
             <w:r>
-              <w:t>1</w:t>
+              <w:t>2</w:t>
             </w:r>
           </w:p>
         </w:tc>
@@ -12435,7 +12107,7 @@
           <w:tcPr>
             <w:tcW w:w="2848" w:type="dxa"/>
             <w:vMerge w:val="restart"/>
-            <w:shd w:val="clear" w:color="auto" w:fill="FFFF00"/>
+            <w:shd w:val="clear" w:color="auto" w:fill="FF0000"/>
             <w:vAlign w:val="center"/>
           </w:tcPr>
           <w:p>
@@ -12444,7 +12116,7 @@
               <w:jc w:val="center"/>
             </w:pPr>
             <w:r>
-              <w:t>3</w:t>
+              <w:t>6</w:t>
             </w:r>
           </w:p>
         </w:tc>
@@ -12487,7 +12159,7 @@
           <w:tcPr>
             <w:tcW w:w="2848" w:type="dxa"/>
             <w:vMerge/>
-            <w:shd w:val="clear" w:color="auto" w:fill="FFFF00"/>
+            <w:shd w:val="clear" w:color="auto" w:fill="FF0000"/>
           </w:tcPr>
           <w:p>
             <w:pPr>
@@ -12723,7 +12395,7 @@
               <w:pStyle w:val="Tabelle"/>
             </w:pPr>
             <w:r>
-              <w:t>1</w:t>
+              <w:t>2</w:t>
             </w:r>
           </w:p>
         </w:tc>
@@ -12731,7 +12403,7 @@
           <w:tcPr>
             <w:tcW w:w="2848" w:type="dxa"/>
             <w:vMerge w:val="restart"/>
-            <w:shd w:val="clear" w:color="auto" w:fill="FFFF00"/>
+            <w:shd w:val="clear" w:color="auto" w:fill="FF0000"/>
             <w:vAlign w:val="center"/>
           </w:tcPr>
           <w:p>
@@ -12740,7 +12412,7 @@
               <w:jc w:val="center"/>
             </w:pPr>
             <w:r>
-              <w:t>3</w:t>
+              <w:t>6</w:t>
             </w:r>
           </w:p>
         </w:tc>
@@ -12783,7 +12455,7 @@
           <w:tcPr>
             <w:tcW w:w="2848" w:type="dxa"/>
             <w:vMerge/>
-            <w:shd w:val="clear" w:color="auto" w:fill="FFFF00"/>
+            <w:shd w:val="clear" w:color="auto" w:fill="FF0000"/>
           </w:tcPr>
           <w:p>
             <w:pPr>
@@ -13315,7 +12987,7 @@
               <w:pStyle w:val="Tabelle"/>
             </w:pPr>
             <w:r>
-              <w:t>1</w:t>
+              <w:t>2</w:t>
             </w:r>
           </w:p>
         </w:tc>
@@ -13323,7 +12995,7 @@
           <w:tcPr>
             <w:tcW w:w="2848" w:type="dxa"/>
             <w:vMerge w:val="restart"/>
-            <w:shd w:val="clear" w:color="auto" w:fill="FFFF00"/>
+            <w:shd w:val="clear" w:color="auto" w:fill="FF0000"/>
             <w:vAlign w:val="center"/>
           </w:tcPr>
           <w:p>
@@ -13332,7 +13004,7 @@
               <w:jc w:val="center"/>
             </w:pPr>
             <w:r>
-              <w:t>3</w:t>
+              <w:t>6</w:t>
             </w:r>
           </w:p>
         </w:tc>
@@ -13375,7 +13047,7 @@
           <w:tcPr>
             <w:tcW w:w="2848" w:type="dxa"/>
             <w:vMerge/>
-            <w:shd w:val="clear" w:color="auto" w:fill="FFFF00"/>
+            <w:shd w:val="clear" w:color="auto" w:fill="FF0000"/>
           </w:tcPr>
           <w:p>
             <w:pPr>
@@ -13520,24 +13192,16 @@
           <w:lang w:val="de-DE"/>
         </w:rPr>
       </w:pPr>
-    </w:p>
-    <w:p>
-      <w:pPr>
-        <w:pStyle w:val="Heading1"/>
-        <w:rPr>
-          <w:lang w:val="de-DE"/>
-        </w:rPr>
-      </w:pPr>
       <w:r>
         <w:rPr>
           <w:noProof/>
           <w:lang w:eastAsia="en-GB"/>
         </w:rPr>
         <w:drawing>
-          <wp:inline distT="0" distB="0" distL="0" distR="0" wp14:anchorId="714EC4F7" wp14:editId="6751F010">
-            <wp:extent cx="5759450" cy="5272405"/>
-            <wp:effectExtent l="0" t="0" r="0" b="4445"/>
-            <wp:docPr id="6" name="Picture 6"/>
+          <wp:inline distT="0" distB="0" distL="0" distR="0" wp14:anchorId="5CE91419" wp14:editId="4BB96EFD">
+            <wp:extent cx="5745480" cy="4191000"/>
+            <wp:effectExtent l="0" t="0" r="0" b="0"/>
+            <wp:docPr id="3" name="Picture 3" descr="Tracemap/Traceability%20Matrix%20V%201.4.png"/>
             <wp:cNvGraphicFramePr>
               <a:graphicFrameLocks xmlns:a="http://schemas.openxmlformats.org/drawingml/2006/main" noChangeAspect="1"/>
             </wp:cNvGraphicFramePr>
@@ -13545,7 +13209,7 @@
               <a:graphicData uri="http://schemas.openxmlformats.org/drawingml/2006/picture">
                 <pic:pic xmlns:pic="http://schemas.openxmlformats.org/drawingml/2006/picture">
                   <pic:nvPicPr>
-                    <pic:cNvPr id="0" name="Picture 2"/>
+                    <pic:cNvPr id="0" name="Picture 2" descr="Tracemap/Traceability%20Matrix%20V%201.4.png"/>
                     <pic:cNvPicPr>
                       <a:picLocks noChangeAspect="1" noChangeArrowheads="1"/>
                     </pic:cNvPicPr>
@@ -13566,7 +13230,7 @@
                   <pic:spPr bwMode="auto">
                     <a:xfrm>
                       <a:off x="0" y="0"/>
-                      <a:ext cx="5759450" cy="5272405"/>
+                      <a:ext cx="5745480" cy="4191000"/>
                     </a:xfrm>
                     <a:prstGeom prst="rect">
                       <a:avLst/>
@@ -14179,23 +13843,7 @@
                                 <w:bookmarkStart w:id="67" w:name="_Toc501299830"/>
                                 <w:bookmarkStart w:id="68" w:name="_Toc501299866"/>
                                 <w:r>
-                                  <w:t xml:space="preserve">(Ubuntu </w:t>
-                                </w:r>
-                                <w:proofErr w:type="spellStart"/>
-                                <w:r>
-                                  <w:t>mit</w:t>
-                                </w:r>
-                                <w:proofErr w:type="spellEnd"/>
-                                <w:r>
-                                  <w:t xml:space="preserve"> PHP, Laravel, </w:t>
-                                </w:r>
-                                <w:proofErr w:type="spellStart"/>
-                                <w:r>
-                                  <w:t>MySql</w:t>
-                                </w:r>
-                                <w:proofErr w:type="spellEnd"/>
-                                <w:r>
-                                  <w:t>)</w:t>
+                                  <w:t>(Ubuntu mit PHP, Laravel, MySql)</w:t>
                                 </w:r>
                                 <w:bookmarkEnd w:id="67"/>
                                 <w:bookmarkEnd w:id="68"/>
@@ -14454,13 +14102,8 @@
                             <w:p>
                               <w:bookmarkStart w:id="83" w:name="_Toc501299838"/>
                               <w:bookmarkStart w:id="84" w:name="_Toc501299874"/>
-                              <w:proofErr w:type="spellStart"/>
                               <w:r>
-                                <w:t>npm</w:t>
-                              </w:r>
-                              <w:proofErr w:type="spellEnd"/>
-                              <w:r>
-                                <w:t xml:space="preserve"> run build</w:t>
+                                <w:t>npm run build</w:t>
                               </w:r>
                               <w:bookmarkEnd w:id="83"/>
                               <w:bookmarkEnd w:id="84"/>
@@ -14469,31 +14112,7 @@
                               <w:bookmarkStart w:id="85" w:name="_Toc501299839"/>
                               <w:bookmarkStart w:id="86" w:name="_Toc501299875"/>
                               <w:r>
-                                <w:t>(</w:t>
-                              </w:r>
-                              <w:proofErr w:type="spellStart"/>
-                              <w:r>
-                                <w:t>fertig</w:t>
-                              </w:r>
-                              <w:proofErr w:type="spellEnd"/>
-                              <w:r>
-                                <w:t xml:space="preserve"> </w:t>
-                              </w:r>
-                              <w:proofErr w:type="spellStart"/>
-                              <w:r>
-                                <w:t>gepackte</w:t>
-                              </w:r>
-                              <w:proofErr w:type="spellEnd"/>
-                              <w:r>
-                                <w:t xml:space="preserve"> </w:t>
-                              </w:r>
-                              <w:proofErr w:type="spellStart"/>
-                              <w:r>
-                                <w:t>Applikation</w:t>
-                              </w:r>
-                              <w:proofErr w:type="spellEnd"/>
-                              <w:r>
-                                <w:t>)</w:t>
+                                <w:t>(fertig gepackte Applikation)</w:t>
                               </w:r>
                               <w:bookmarkEnd w:id="85"/>
                               <w:bookmarkEnd w:id="86"/>
@@ -15167,12 +14786,12 @@
           </mc:Choice>
           <mc:Fallback>
             <w:pict>
-              <v:group w14:anchorId="09C80C45" id="officeArt object" o:spid="_x0000_s1036" style="position:absolute;margin-left:24pt;margin-top:100pt;width:547.35pt;height:653.85pt;z-index:251663360;mso-wrap-distance-left:12pt;mso-wrap-distance-top:12pt;mso-wrap-distance-right:12pt;mso-wrap-distance-bottom:12pt;mso-position-horizontal-relative:page;mso-position-vertical-relative:page" coordsize="69518,83043" o:gfxdata="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">
-                <v:group id="Group 1073741827" o:spid="_x0000_s1037" style="position:absolute;left:14085;width:48893;height:12700" coordsize="48893,12700" o:gfxdata="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">
-                  <v:rect id="Shape 1073741825" o:spid="_x0000_s1038" style="position:absolute;width:48893;height:12700;visibility:visible;mso-wrap-style:square;v-text-anchor:top" o:gfxdata="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" strokecolor="#4472c4 [3204]" strokeweight="2pt">
+              <v:group w14:anchorId="09C80C45" id="officeArt object" o:spid="_x0000_s1036" style="position:absolute;margin-left:24pt;margin-top:100pt;width:547.35pt;height:653.85pt;z-index:251663360;mso-wrap-distance-left:12pt;mso-wrap-distance-top:12pt;mso-wrap-distance-right:12pt;mso-wrap-distance-bottom:12pt;mso-position-horizontal-relative:page;mso-position-vertical-relative:page" coordsize="6951807,8304393" o:gfxdata="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">
+                <v:group id="Group 1073741827" o:spid="_x0000_s1037" style="position:absolute;left:1408502;width:4889303;height:1270000" coordsize="4889302,1270000" o:gfxdata="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">
+                  <v:rect id="Shape 1073741825" o:spid="_x0000_s1038" style="position:absolute;width:4889302;height:1270000;visibility:visible;mso-wrap-style:square;v-text-anchor:top" o:gfxdata="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" strokecolor="#4472c4 [3204]" strokeweight="2pt">
                     <v:stroke joinstyle="round"/>
                   </v:rect>
-                  <v:shape id="Shape 1073741826" o:spid="_x0000_s1039" type="#_x0000_t202" style="position:absolute;left:20934;top:4457;width:8167;height:3785;visibility:visible;mso-wrap-style:square;v-text-anchor:top" o:gfxdata="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" filled="f" stroked="f" strokeweight="1pt">
+                  <v:shape id="Shape 1073741826" o:spid="_x0000_s1039" type="#_x0000_t202" style="position:absolute;left:2093441;top:445703;width:816691;height:378540;visibility:visible;mso-wrap-style:square;v-text-anchor:top" o:gfxdata="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" filled="f" stroked="f" strokeweight="1pt">
                     <v:stroke miterlimit="4"/>
                     <v:textbox inset="4pt,4pt,4pt,4pt">
                       <w:txbxContent>
@@ -15189,11 +14808,11 @@
                     </v:textbox>
                   </v:shape>
                 </v:group>
-                <v:group id="Group 1073741830" o:spid="_x0000_s1040" style="position:absolute;left:14212;top:41823;width:48639;height:12700" coordsize="48639,12700" o:gfxdata="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">
-                  <v:rect id="Shape 1073741828" o:spid="_x0000_s1041" style="position:absolute;width:48639;height:12700;visibility:visible;mso-wrap-style:square;v-text-anchor:top" o:gfxdata="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" strokecolor="#ff2600" strokeweight="2pt">
+                <v:group id="Group 1073741830" o:spid="_x0000_s1040" style="position:absolute;left:1421202;top:4182371;width:4863902;height:1270001" coordsize="4863901,1270000" o:gfxdata="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">
+                  <v:rect id="Shape 1073741828" o:spid="_x0000_s1041" style="position:absolute;width:4863902;height:1270000;visibility:visible;mso-wrap-style:square;v-text-anchor:top" o:gfxdata="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" strokecolor="#ff2600" strokeweight="2pt">
                     <v:stroke joinstyle="round"/>
                   </v:rect>
-                  <v:shape id="Shape 1073741829" o:spid="_x0000_s1042" type="#_x0000_t202" style="position:absolute;left:10664;top:3340;width:27310;height:6019;visibility:visible;mso-wrap-style:square;v-text-anchor:top" o:gfxdata="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" filled="f" stroked="f" strokeweight="1pt">
+                  <v:shape id="Shape 1073741829" o:spid="_x0000_s1042" type="#_x0000_t202" style="position:absolute;left:1066442;top:334089;width:2731017;height:601822;visibility:visible;mso-wrap-style:square;v-text-anchor:top" o:gfxdata="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" filled="f" stroked="f" strokeweight="1pt">
                     <v:stroke miterlimit="4"/>
                     <v:textbox inset="4pt,4pt,4pt,4pt">
                       <w:txbxContent>
@@ -15210,23 +14829,7 @@
                           <w:bookmarkStart w:id="111" w:name="_Toc501299830"/>
                           <w:bookmarkStart w:id="112" w:name="_Toc501299866"/>
                           <w:r>
-                            <w:t xml:space="preserve">(Ubuntu </w:t>
-                          </w:r>
-                          <w:proofErr w:type="spellStart"/>
-                          <w:r>
-                            <w:t>mit</w:t>
-                          </w:r>
-                          <w:proofErr w:type="spellEnd"/>
-                          <w:r>
-                            <w:t xml:space="preserve"> PHP, Laravel, </w:t>
-                          </w:r>
-                          <w:proofErr w:type="spellStart"/>
-                          <w:r>
-                            <w:t>MySql</w:t>
-                          </w:r>
-                          <w:proofErr w:type="spellEnd"/>
-                          <w:r>
-                            <w:t>)</w:t>
+                            <w:t>(Ubuntu mit PHP, Laravel, MySql)</w:t>
                           </w:r>
                           <w:bookmarkEnd w:id="111"/>
                           <w:bookmarkEnd w:id="112"/>
@@ -15235,13 +14838,13 @@
                     </v:textbox>
                   </v:shape>
                 </v:group>
-                <v:line id="Shape 1073741831" o:spid="_x0000_s1043" style="position:absolute;flip:x;visibility:visible;mso-wrap-style:square" from="17115,12700" to="17115,41823" o:connectortype="straight" o:gfxdata="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" strokeweight="2pt">
+                <v:line id="Shape 1073741831" o:spid="_x0000_s1043" style="position:absolute;flip:x;visibility:visible;mso-wrap-style:square" from="1711572,1270000" to="1711573,4182373" o:connectortype="straight" o:gfxdata="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" strokeweight="2pt">
                   <v:stroke endarrow="block"/>
                 </v:line>
-                <v:line id="Shape 1073741832" o:spid="_x0000_s1044" style="position:absolute;flip:y;visibility:visible;mso-wrap-style:square" from="20343,12733" to="20343,41823" o:connectortype="straight" o:gfxdata="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" strokeweight="2pt">
+                <v:line id="Shape 1073741832" o:spid="_x0000_s1044" style="position:absolute;flip:y;visibility:visible;mso-wrap-style:square" from="2034306,1273312" to="2034307,4182372" o:connectortype="straight" o:gfxdata="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" strokeweight="2pt">
                   <v:stroke endarrow="block"/>
                 </v:line>
-                <v:shape id="Shape 1073741833" o:spid="_x0000_s1045" type="#_x0000_t202" style="position:absolute;left:10791;top:13688;width:5715;height:7065;visibility:visible;mso-wrap-style:square;v-text-anchor:top" o:gfxdata="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" filled="f" stroked="f" strokeweight="1pt">
+                <v:shape id="Shape 1073741833" o:spid="_x0000_s1045" type="#_x0000_t202" style="position:absolute;left:1079112;top:1368841;width:571501;height:706558;visibility:visible;mso-wrap-style:square;v-text-anchor:top" o:gfxdata="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" filled="f" stroked="f" strokeweight="1pt">
                   <v:stroke miterlimit="4"/>
                   <v:textbox inset="4pt,4pt,4pt,4pt">
                     <w:txbxContent>
@@ -15286,7 +14889,7 @@
                     </w:txbxContent>
                   </v:textbox>
                 </v:shape>
-                <v:shape id="Shape 1073741834" o:spid="_x0000_s1046" type="#_x0000_t202" style="position:absolute;left:20952;top:13688;width:20746;height:9876;visibility:visible;mso-wrap-style:square;v-text-anchor:top" o:gfxdata="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" filled="f" stroked="f" strokeweight="1pt">
+                <v:shape id="Shape 1073741834" o:spid="_x0000_s1046" type="#_x0000_t202" style="position:absolute;left:2095266;top:1368841;width:2074546;height:987624;visibility:visible;mso-wrap-style:square;v-text-anchor:top" o:gfxdata="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" filled="f" stroked="f" strokeweight="1pt">
                   <v:stroke miterlimit="4"/>
                   <v:textbox inset="4pt,4pt,4pt,4pt">
                     <w:txbxContent>
@@ -15355,23 +14958,18 @@
                     </w:txbxContent>
                   </v:textbox>
                 </v:shape>
-                <v:line id="Shape 1073741835" o:spid="_x0000_s1047" style="position:absolute;flip:y;visibility:visible;mso-wrap-style:square" from="60162,12733" to="60162,41823" o:connectortype="straight" o:gfxdata="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" strokeweight="2pt">
+                <v:line id="Shape 1073741835" o:spid="_x0000_s1047" style="position:absolute;flip:y;visibility:visible;mso-wrap-style:square" from="6016282,1273312" to="6016283,4182372" o:connectortype="straight" o:gfxdata="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" strokeweight="2pt">
                   <v:stroke endarrow="block"/>
                 </v:line>
-                <v:shape id="Shape 1073741836" o:spid="_x0000_s1048" type="#_x0000_t202" style="position:absolute;left:39674;top:37146;width:20488;height:4677;visibility:visible;mso-wrap-style:square;v-text-anchor:top" o:gfxdata="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" filled="f" stroked="f" strokeweight="1pt">
+                <v:shape id="Shape 1073741836" o:spid="_x0000_s1048" type="#_x0000_t202" style="position:absolute;left:3967455;top:3714615;width:2048828;height:467758;visibility:visible;mso-wrap-style:square;v-text-anchor:top" o:gfxdata="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" filled="f" stroked="f" strokeweight="1pt">
                   <v:stroke miterlimit="4"/>
                   <v:textbox inset="4pt,4pt,4pt,4pt">
                     <w:txbxContent>
                       <w:p>
                         <w:bookmarkStart w:id="127" w:name="_Toc501299838"/>
                         <w:bookmarkStart w:id="128" w:name="_Toc501299874"/>
-                        <w:proofErr w:type="spellStart"/>
                         <w:r>
-                          <w:t>npm</w:t>
-                        </w:r>
-                        <w:proofErr w:type="spellEnd"/>
-                        <w:r>
-                          <w:t xml:space="preserve"> run build</w:t>
+                          <w:t>npm run build</w:t>
                         </w:r>
                         <w:bookmarkEnd w:id="127"/>
                         <w:bookmarkEnd w:id="128"/>
@@ -15380,31 +14978,7 @@
                         <w:bookmarkStart w:id="129" w:name="_Toc501299839"/>
                         <w:bookmarkStart w:id="130" w:name="_Toc501299875"/>
                         <w:r>
-                          <w:t>(</w:t>
-                        </w:r>
-                        <w:proofErr w:type="spellStart"/>
-                        <w:r>
-                          <w:t>fertig</w:t>
-                        </w:r>
-                        <w:proofErr w:type="spellEnd"/>
-                        <w:r>
-                          <w:t xml:space="preserve"> </w:t>
-                        </w:r>
-                        <w:proofErr w:type="spellStart"/>
-                        <w:r>
-                          <w:t>gepackte</w:t>
-                        </w:r>
-                        <w:proofErr w:type="spellEnd"/>
-                        <w:r>
-                          <w:t xml:space="preserve"> </w:t>
-                        </w:r>
-                        <w:proofErr w:type="spellStart"/>
-                        <w:r>
-                          <w:t>Applikation</w:t>
-                        </w:r>
-                        <w:proofErr w:type="spellEnd"/>
-                        <w:r>
-                          <w:t>)</w:t>
+                          <w:t>(fertig gepackte Applikation)</w:t>
                         </w:r>
                         <w:bookmarkEnd w:id="129"/>
                         <w:bookmarkEnd w:id="130"/>
@@ -15412,10 +14986,10 @@
                     </w:txbxContent>
                   </v:textbox>
                 </v:shape>
-                <v:line id="Shape 1073741837" o:spid="_x0000_s1049" style="position:absolute;visibility:visible;mso-wrap-style:square" from="0,27908" to="69518,27908" o:connectortype="straight" o:gfxdata="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" strokeweight="2pt">
+                <v:line id="Shape 1073741837" o:spid="_x0000_s1049" style="position:absolute;visibility:visible;mso-wrap-style:square" from="0,2790875" to="6951807,2790876" o:connectortype="straight" o:gfxdata="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" strokeweight="2pt">
                   <v:stroke endcap="round"/>
                 </v:line>
-                <v:shape id="Shape 1073741838" o:spid="_x0000_s1050" type="#_x0000_t202" style="position:absolute;left:837;top:24627;width:8431;height:2651;visibility:visible;mso-wrap-style:square;v-text-anchor:top" o:gfxdata="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" filled="f" stroked="f" strokeweight="1pt">
+                <v:shape id="Shape 1073741838" o:spid="_x0000_s1050" type="#_x0000_t202" style="position:absolute;left:83733;top:2462769;width:843082;height:265074;visibility:visible;mso-wrap-style:square;v-text-anchor:top" o:gfxdata="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" filled="f" stroked="f" strokeweight="1pt">
                   <v:stroke miterlimit="4"/>
                   <v:textbox inset="4pt,4pt,4pt,4pt">
                     <w:txbxContent>
@@ -15431,7 +15005,7 @@
                     </w:txbxContent>
                   </v:textbox>
                 </v:shape>
-                <v:shape id="Shape 1073741839" o:spid="_x0000_s1051" type="#_x0000_t202" style="position:absolute;left:837;top:28854;width:8431;height:2651;visibility:visible;mso-wrap-style:square;v-text-anchor:top" o:gfxdata="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" filled="f" stroked="f" strokeweight="1pt">
+                <v:shape id="Shape 1073741839" o:spid="_x0000_s1051" type="#_x0000_t202" style="position:absolute;left:83733;top:2885439;width:843082;height:265074;visibility:visible;mso-wrap-style:square;v-text-anchor:top" o:gfxdata="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" filled="f" stroked="f" strokeweight="1pt">
                   <v:stroke miterlimit="4"/>
                   <v:textbox inset="4pt,4pt,4pt,4pt">
                     <w:txbxContent>
@@ -15447,10 +15021,10 @@
                     </w:txbxContent>
                   </v:textbox>
                 </v:shape>
-                <v:rect id="Shape 1073741840" o:spid="_x0000_s1052" style="position:absolute;left:3164;top:56618;width:25065;height:26425;visibility:visible;mso-wrap-style:square;v-text-anchor:top" o:gfxdata="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" strokecolor="#797979" strokeweight="2pt">
+                <v:rect id="Shape 1073741840" o:spid="_x0000_s1052" style="position:absolute;left:316487;top:5661840;width:2506418;height:2642553;visibility:visible;mso-wrap-style:square;v-text-anchor:top" o:gfxdata="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" strokecolor="#797979" strokeweight="2pt">
                   <v:stroke joinstyle="round" endcap="round"/>
                 </v:rect>
-                <v:rect id="Shape 1073741841" o:spid="_x0000_s1053" style="position:absolute;left:13039;top:67420;width:5315;height:4822;visibility:visible;mso-wrap-style:square;v-text-anchor:middle" o:gfxdata="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" strokeweight="2pt">
+                <v:rect id="Shape 1073741841" o:spid="_x0000_s1053" style="position:absolute;left:1303982;top:6742015;width:531428;height:482204;visibility:visible;mso-wrap-style:square;v-text-anchor:middle" o:gfxdata="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" strokeweight="2pt">
                   <v:stroke joinstyle="round"/>
                   <v:textbox inset="8pt,8pt,8pt,8pt">
                     <w:txbxContent>
@@ -15466,7 +15040,7 @@
                     </w:txbxContent>
                   </v:textbox>
                 </v:rect>
-                <v:rect id="Shape 1073741842" o:spid="_x0000_s1054" style="position:absolute;left:21817;top:67420;width:5315;height:4822;visibility:visible;mso-wrap-style:square;v-text-anchor:middle" o:gfxdata="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" strokeweight="2pt">
+                <v:rect id="Shape 1073741842" o:spid="_x0000_s1054" style="position:absolute;left:2181773;top:6742015;width:531427;height:482204;visibility:visible;mso-wrap-style:square;v-text-anchor:middle" o:gfxdata="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" strokeweight="2pt">
                   <v:stroke joinstyle="round"/>
                   <v:textbox inset="8pt,8pt,8pt,8pt">
                     <w:txbxContent>
@@ -15482,7 +15056,7 @@
                     </w:txbxContent>
                   </v:textbox>
                 </v:rect>
-                <v:shape id="Shape 1073741843" o:spid="_x0000_s1055" style="position:absolute;left:4158;top:75555;width:5050;height:6666;visibility:visible;mso-wrap-style:square;v-text-anchor:middle" coordsize="19679,21600" o:spt="100" o:gfxdata="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" adj="-11796480,,5400" path="m9839,c7321,,4803,241,2882,724v-3843,965,-3843,2531,,3497c6724,5186,12954,5186,16796,4221v3843,-966,3843,-2532,,-3497c14875,241,12357,,9839,xm,3593l,18993v,1363,4405,2607,9839,2607c15273,21600,19678,20356,19678,18993r,-15400c18279,4621,14401,5357,9839,5357,5277,5357,1399,4621,,3593xe" strokeweight="2pt">
+                <v:shape id="Shape 1073741843" o:spid="_x0000_s1055" style="position:absolute;left:415818;top:7555509;width:505004;height:666674;visibility:visible;mso-wrap-style:square;v-text-anchor:middle" coordsize="19679,21600" o:spt="100" o:gfxdata="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" adj="-11796480,,5400" path="m9839,0c7321,,4803,241,2882,724,-961,1689,-961,3255,2882,4221,6724,5186,12954,5186,16796,4221,20639,3255,20639,1689,16796,724,14875,241,12357,,9839,0xm0,3593l0,18993c0,20356,4405,21600,9839,21600,15273,21600,19678,20356,19678,18993l19678,3593c18279,4621,14401,5357,9839,5357,5277,5357,1399,4621,,3593xe" strokeweight="2pt">
                   <v:stroke joinstyle="round"/>
                   <v:formulas/>
                   <v:path arrowok="t" o:extrusionok="f" o:connecttype="custom" o:connectlocs="252502,333337;252502,333337;252502,333337;252502,333337" o:connectangles="0,90,180,270" textboxrect="0,0,19679,21600"/>
@@ -15500,19 +15074,19 @@
                     </w:txbxContent>
                   </v:textbox>
                 </v:shape>
-                <v:line id="Shape 1073741844" o:spid="_x0000_s1056" style="position:absolute;flip:y;visibility:visible;mso-wrap-style:square" from="9268,69831" to="12912,69831" o:connectortype="straight" o:gfxdata="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" strokeweight="2pt">
+                <v:line id="Shape 1073741844" o:spid="_x0000_s1056" style="position:absolute;flip:y;visibility:visible;mso-wrap-style:square" from="926814,6983116" to="1291283,6983117" o:connectortype="straight" o:gfxdata="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" strokeweight="2pt">
                   <v:stroke startarrow="block" endarrow="block"/>
                 </v:line>
-                <v:line id="Shape 1073741845" o:spid="_x0000_s1057" style="position:absolute;visibility:visible;mso-wrap-style:square" from="18481,69831" to="21690,69831" o:connectortype="straight" o:gfxdata="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" strokeweight="2pt">
+                <v:line id="Shape 1073741845" o:spid="_x0000_s1057" style="position:absolute;visibility:visible;mso-wrap-style:square" from="1848108,6983116" to="2169074,6983117" o:connectortype="straight" o:gfxdata="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" strokeweight="2pt">
                   <v:stroke startarrow="block" endarrow="block"/>
                 </v:line>
-                <v:line id="Shape 1073741846" o:spid="_x0000_s1058" style="position:absolute;flip:x;visibility:visible;mso-wrap-style:square" from="6683,71991" to="6683,75488" o:connectortype="straight" o:gfxdata="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" strokeweight="2pt">
+                <v:line id="Shape 1073741846" o:spid="_x0000_s1058" style="position:absolute;flip:x;visibility:visible;mso-wrap-style:square" from="668319,7199122" to="668320,7548881" o:connectortype="straight" o:gfxdata="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" strokeweight="2pt">
                   <v:stroke startarrow="block" endarrow="block"/>
                 </v:line>
-                <v:line id="Shape 1073741847" o:spid="_x0000_s1059" style="position:absolute;visibility:visible;mso-wrap-style:square" from="15696,63941" to="15696,67293" o:connectortype="straight" o:gfxdata="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" strokeweight="2pt">
+                <v:line id="Shape 1073741847" o:spid="_x0000_s1059" style="position:absolute;visibility:visible;mso-wrap-style:square" from="1569696,6394125" to="1569697,6729316" o:connectortype="straight" o:gfxdata="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" strokeweight="2pt">
                   <v:stroke startarrow="block" endarrow="block"/>
                 </v:line>
-                <v:rect id="Shape 1073741848" o:spid="_x0000_s1060" style="position:absolute;left:3826;top:67420;width:5315;height:4822;visibility:visible;mso-wrap-style:square;v-text-anchor:middle" o:gfxdata="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" strokeweight="2pt">
+                <v:rect id="Shape 1073741848" o:spid="_x0000_s1060" style="position:absolute;left:382688;top:6742015;width:531427;height:482204;visibility:visible;mso-wrap-style:square;v-text-anchor:middle" o:gfxdata="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" strokeweight="2pt">
                   <v:stroke joinstyle="round"/>
                   <v:textbox inset="8pt,8pt,8pt,8pt">
                     <w:txbxContent>
@@ -15528,7 +15102,7 @@
                     </w:txbxContent>
                   </v:textbox>
                 </v:rect>
-                <v:rect id="Shape 1073741849" o:spid="_x0000_s1061" style="position:absolute;left:12152;top:59334;width:6566;height:4423;visibility:visible;mso-wrap-style:square;v-text-anchor:middle" o:gfxdata="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" strokeweight="2pt">
+                <v:rect id="Shape 1073741849" o:spid="_x0000_s1061" style="position:absolute;left:1215222;top:5933439;width:656665;height:442293;visibility:visible;mso-wrap-style:square;v-text-anchor:middle" o:gfxdata="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" strokeweight="2pt">
                   <v:stroke joinstyle="round"/>
                   <v:textbox inset="8pt,8pt,8pt,8pt">
                     <w:txbxContent>
@@ -15544,7 +15118,7 @@
                     </w:txbxContent>
                   </v:textbox>
                 </v:rect>
-                <v:shape id="Shape 1073741850" o:spid="_x0000_s1062" type="#_x0000_t202" style="position:absolute;left:3699;top:56438;width:14538;height:3647;visibility:visible;mso-wrap-style:square;v-text-anchor:top" o:gfxdata="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" filled="f" stroked="f" strokeweight="1pt">
+                <v:shape id="Shape 1073741850" o:spid="_x0000_s1062" type="#_x0000_t202" style="position:absolute;left:369988;top:5643880;width:1453720;height:364689;visibility:visible;mso-wrap-style:square;v-text-anchor:top" o:gfxdata="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" filled="f" stroked="f" strokeweight="1pt">
                   <v:stroke miterlimit="4"/>
                   <v:textbox inset="4pt,4pt,4pt,4pt">
                     <w:txbxContent>
@@ -15560,10 +15134,10 @@
                     </w:txbxContent>
                   </v:textbox>
                 </v:shape>
-                <v:line id="Shape 1073741851" o:spid="_x0000_s1063" style="position:absolute;flip:y;visibility:visible;mso-wrap-style:square" from="9810,61987" to="12032,62048" o:connectortype="straight" o:gfxdata="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" strokeweight="1pt">
+                <v:line id="Shape 1073741851" o:spid="_x0000_s1063" style="position:absolute;flip:y;visibility:visible;mso-wrap-style:square" from="981000,6198720" to="1203250,6204843" o:connectortype="straight" o:gfxdata="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" strokeweight="1pt">
                   <v:stroke endarrow="block"/>
                 </v:line>
-                <v:shape id="Shape 1073741852" o:spid="_x0000_s1064" type="#_x0000_t202" style="position:absolute;left:3699;top:60569;width:6868;height:2835;visibility:visible;mso-wrap-style:square;v-text-anchor:top" o:gfxdata="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" filled="f" stroked="f" strokeweight="1pt">
+                <v:shape id="Shape 1073741852" o:spid="_x0000_s1064" type="#_x0000_t202" style="position:absolute;left:369988;top:6056947;width:686730;height:283488;visibility:visible;mso-wrap-style:square;v-text-anchor:top" o:gfxdata="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" filled="f" stroked="f" strokeweight="1pt">
                   <v:stroke miterlimit="4"/>
                   <v:textbox inset="4pt,4pt,4pt,4pt">
                     <w:txbxContent>
@@ -15579,10 +15153,10 @@
                     </w:txbxContent>
                   </v:textbox>
                 </v:shape>
-                <v:line id="Shape 1073741853" o:spid="_x0000_s1065" style="position:absolute;flip:y;visibility:visible;mso-wrap-style:square" from="24476,62306" to="24476,67449" o:connectortype="straight" o:gfxdata="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" strokeweight="1pt">
+                <v:line id="Shape 1073741853" o:spid="_x0000_s1065" style="position:absolute;flip:y;visibility:visible;mso-wrap-style:square" from="2447661,6230692" to="2447662,6744911" o:connectortype="straight" o:gfxdata="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" strokeweight="1pt">
                   <v:stroke endarrow="block"/>
                 </v:line>
-                <v:shape id="Shape 1073741854" o:spid="_x0000_s1066" type="#_x0000_t202" style="position:absolute;left:20188;top:60366;width:8166;height:2835;visibility:visible;mso-wrap-style:square;v-text-anchor:top" o:gfxdata="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" filled="f" stroked="f" strokeweight="1pt">
+                <v:shape id="Shape 1073741854" o:spid="_x0000_s1066" type="#_x0000_t202" style="position:absolute;left:2018850;top:6036627;width:816632;height:283489;visibility:visible;mso-wrap-style:square;v-text-anchor:top" o:gfxdata="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" filled="f" stroked="f" strokeweight="1pt">
                   <v:stroke miterlimit="4"/>
                   <v:textbox inset="4pt,4pt,4pt,4pt">
                     <w:txbxContent>
@@ -15616,7 +15190,6 @@
         </w:rPr>
         <w:t xml:space="preserve">.1 </w:t>
       </w:r>
-      <w:proofErr w:type="spellStart"/>
       <w:r>
         <w:rPr>
           <w:rFonts w:eastAsia="Arial"/>
@@ -15624,7 +15197,6 @@
         <w:t>Architektur</w:t>
       </w:r>
       <w:bookmarkEnd w:id="62"/>
-      <w:proofErr w:type="spellEnd"/>
     </w:p>
     <w:p>
       <w:pPr>
@@ -16241,11 +15813,9 @@
               <w:pStyle w:val="Text"/>
               <w:jc w:val="center"/>
             </w:pPr>
-            <w:proofErr w:type="spellStart"/>
             <w:r>
               <w:t>Laufzeitumgebung</w:t>
             </w:r>
-            <w:proofErr w:type="spellEnd"/>
           </w:p>
         </w:tc>
         <w:tc>
@@ -16312,11 +15882,9 @@
               <w:pStyle w:val="Text"/>
               <w:jc w:val="center"/>
             </w:pPr>
-            <w:proofErr w:type="spellStart"/>
             <w:r>
               <w:t>npm</w:t>
             </w:r>
-            <w:proofErr w:type="spellEnd"/>
           </w:p>
         </w:tc>
         <w:tc>
@@ -16342,11 +15910,9 @@
               <w:pStyle w:val="Text"/>
               <w:jc w:val="center"/>
             </w:pPr>
-            <w:proofErr w:type="spellStart"/>
             <w:r>
               <w:t>Paketmanager</w:t>
             </w:r>
-            <w:proofErr w:type="spellEnd"/>
           </w:p>
         </w:tc>
         <w:tc>
@@ -16413,11 +15979,9 @@
               <w:pStyle w:val="Text"/>
               <w:jc w:val="center"/>
             </w:pPr>
-            <w:proofErr w:type="spellStart"/>
             <w:r>
               <w:t>antd</w:t>
             </w:r>
-            <w:proofErr w:type="spellEnd"/>
           </w:p>
         </w:tc>
         <w:tc>
@@ -16517,12 +16081,10 @@
               <w:pStyle w:val="Text"/>
               <w:jc w:val="center"/>
             </w:pPr>
-            <w:proofErr w:type="spellStart"/>
             <w:r>
               <w:lastRenderedPageBreak/>
               <w:t>axios</w:t>
             </w:r>
-            <w:proofErr w:type="spellEnd"/>
           </w:p>
         </w:tc>
         <w:tc>
@@ -16646,13 +16208,8 @@
               <w:jc w:val="center"/>
             </w:pPr>
             <w:r>
-              <w:t xml:space="preserve">Cross-Compiler / </w:t>
-            </w:r>
-            <w:proofErr w:type="spellStart"/>
-            <w:r>
-              <w:t>Transpiler</w:t>
-            </w:r>
-            <w:proofErr w:type="spellEnd"/>
+              <w:t>Cross-Compiler / Transpiler</w:t>
+            </w:r>
           </w:p>
         </w:tc>
         <w:tc>
@@ -16748,13 +16305,8 @@
               <w:jc w:val="center"/>
             </w:pPr>
             <w:r>
-              <w:t xml:space="preserve">UI - </w:t>
-            </w:r>
-            <w:proofErr w:type="spellStart"/>
-            <w:r>
-              <w:t>Komponenten</w:t>
-            </w:r>
-            <w:proofErr w:type="spellEnd"/>
+              <w:t>UI - Komponenten</w:t>
+            </w:r>
           </w:p>
         </w:tc>
         <w:tc>
@@ -16826,11 +16378,9 @@
               <w:pStyle w:val="Text"/>
               <w:jc w:val="center"/>
             </w:pPr>
-            <w:proofErr w:type="spellStart"/>
             <w:r>
               <w:t>eslint</w:t>
             </w:r>
-            <w:proofErr w:type="spellEnd"/>
           </w:p>
         </w:tc>
         <w:tc>
@@ -16856,13 +16406,8 @@
               <w:pStyle w:val="Text"/>
               <w:jc w:val="center"/>
             </w:pPr>
-            <w:proofErr w:type="spellStart"/>
-            <w:r>
-              <w:t>Statisches</w:t>
-            </w:r>
-            <w:proofErr w:type="spellEnd"/>
-            <w:r>
-              <w:t xml:space="preserve"> Code-Analyse Tool</w:t>
+            <w:r>
+              <w:t>Statisches Code-Analyse Tool</w:t>
             </w:r>
           </w:p>
         </w:tc>
@@ -17068,13 +16613,8 @@
               <w:jc w:val="center"/>
             </w:pPr>
             <w:r>
-              <w:t>CSS Pre-</w:t>
-            </w:r>
-            <w:proofErr w:type="spellStart"/>
-            <w:r>
-              <w:t>Prozessor</w:t>
-            </w:r>
-            <w:proofErr w:type="spellEnd"/>
+              <w:t>CSS Pre-Prozessor</w:t>
+            </w:r>
           </w:p>
         </w:tc>
         <w:tc>
@@ -17170,21 +16710,8 @@
               <w:jc w:val="center"/>
             </w:pPr>
             <w:r>
-              <w:t xml:space="preserve">Tool </w:t>
-            </w:r>
-            <w:proofErr w:type="spellStart"/>
-            <w:r>
-              <w:t>zur</w:t>
-            </w:r>
-            <w:proofErr w:type="spellEnd"/>
-            <w:r>
-              <w:t xml:space="preserve"> Code-</w:t>
-            </w:r>
-            <w:proofErr w:type="spellStart"/>
-            <w:r>
-              <w:t>Formatierung</w:t>
-            </w:r>
-            <w:proofErr w:type="spellEnd"/>
+              <w:t>Tool zur Code-Formatierung</w:t>
+            </w:r>
           </w:p>
         </w:tc>
         <w:tc>
@@ -17280,13 +16807,8 @@
               <w:jc w:val="center"/>
             </w:pPr>
             <w:r>
-              <w:t xml:space="preserve">JavaScript </w:t>
-            </w:r>
-            <w:proofErr w:type="spellStart"/>
-            <w:r>
-              <w:t>Bibliothek</w:t>
-            </w:r>
-            <w:proofErr w:type="spellEnd"/>
+              <w:t>JavaScript Bibliothek</w:t>
+            </w:r>
           </w:p>
         </w:tc>
         <w:tc>
@@ -17923,7 +17445,6 @@
               <w:pStyle w:val="Text"/>
               <w:jc w:val="center"/>
             </w:pPr>
-            <w:proofErr w:type="spellStart"/>
             <w:r>
               <w:rPr>
                 <w:rFonts w:ascii="Arial" w:hAnsi="Arial"/>
@@ -17932,7 +17453,6 @@
               </w:rPr>
               <w:t>Programmiersprache</w:t>
             </w:r>
-            <w:proofErr w:type="spellEnd"/>
           </w:p>
         </w:tc>
         <w:tc>
@@ -18137,41 +17657,13 @@
               <w:pStyle w:val="Text"/>
               <w:jc w:val="center"/>
             </w:pPr>
-            <w:proofErr w:type="spellStart"/>
             <w:r>
               <w:rPr>
                 <w:rFonts w:ascii="Arial" w:hAnsi="Arial"/>
                 <w:sz w:val="28"/>
                 <w:szCs w:val="28"/>
               </w:rPr>
-              <w:t>Virtuelle</w:t>
-            </w:r>
-            <w:proofErr w:type="spellEnd"/>
-            <w:r>
-              <w:rPr>
-                <w:rFonts w:ascii="Arial" w:hAnsi="Arial"/>
-                <w:sz w:val="28"/>
-                <w:szCs w:val="28"/>
-              </w:rPr>
-              <w:t xml:space="preserve"> </w:t>
-            </w:r>
-            <w:proofErr w:type="spellStart"/>
-            <w:r>
-              <w:rPr>
-                <w:rFonts w:ascii="Arial" w:hAnsi="Arial"/>
-                <w:sz w:val="28"/>
-                <w:szCs w:val="28"/>
-              </w:rPr>
-              <w:t>Maschine</w:t>
-            </w:r>
-            <w:proofErr w:type="spellEnd"/>
-            <w:r>
-              <w:rPr>
-                <w:rFonts w:ascii="Arial" w:hAnsi="Arial"/>
-                <w:sz w:val="28"/>
-                <w:szCs w:val="28"/>
-              </w:rPr>
-              <w:t xml:space="preserve"> / Vagrant Box</w:t>
+              <w:t>Virtuelle Maschine / Vagrant Box</w:t>
             </w:r>
           </w:p>
         </w:tc>
@@ -18271,7 +17763,6 @@
               <w:pStyle w:val="Text"/>
               <w:jc w:val="center"/>
             </w:pPr>
-            <w:proofErr w:type="spellStart"/>
             <w:r>
               <w:rPr>
                 <w:rFonts w:ascii="Arial" w:hAnsi="Arial"/>
@@ -18280,7 +17771,6 @@
               </w:rPr>
               <w:t>Virtualisierungssoftware</w:t>
             </w:r>
-            <w:proofErr w:type="spellEnd"/>
           </w:p>
         </w:tc>
         <w:tc>
@@ -18379,23 +17869,13 @@
               <w:pStyle w:val="Text"/>
               <w:jc w:val="center"/>
             </w:pPr>
-            <w:proofErr w:type="spellStart"/>
             <w:r>
               <w:rPr>
                 <w:rFonts w:ascii="Arial" w:hAnsi="Arial"/>
                 <w:sz w:val="28"/>
                 <w:szCs w:val="28"/>
               </w:rPr>
-              <w:t>Virtualisierungssoftware</w:t>
-            </w:r>
-            <w:proofErr w:type="spellEnd"/>
-            <w:r>
-              <w:rPr>
-                <w:rFonts w:ascii="Arial" w:hAnsi="Arial"/>
-                <w:sz w:val="28"/>
-                <w:szCs w:val="28"/>
-              </w:rPr>
-              <w:t xml:space="preserve"> / Wrapper</w:t>
+              <w:t>Virtualisierungssoftware / Wrapper</w:t>
             </w:r>
           </w:p>
         </w:tc>
@@ -18495,7 +17975,6 @@
               <w:pStyle w:val="Text"/>
               <w:jc w:val="center"/>
             </w:pPr>
-            <w:proofErr w:type="spellStart"/>
             <w:r>
               <w:rPr>
                 <w:rFonts w:ascii="Arial" w:hAnsi="Arial"/>
@@ -18504,7 +17983,6 @@
               </w:rPr>
               <w:t>Betriebsystem</w:t>
             </w:r>
-            <w:proofErr w:type="spellEnd"/>
           </w:p>
         </w:tc>
         <w:tc>
@@ -18603,7 +18081,6 @@
               <w:pStyle w:val="Text"/>
               <w:jc w:val="center"/>
             </w:pPr>
-            <w:proofErr w:type="spellStart"/>
             <w:r>
               <w:rPr>
                 <w:rFonts w:ascii="Arial" w:hAnsi="Arial"/>
@@ -18612,7 +18089,6 @@
               </w:rPr>
               <w:t>Datenbankmanagementsystem</w:t>
             </w:r>
-            <w:proofErr w:type="spellEnd"/>
           </w:p>
         </w:tc>
         <w:tc>
@@ -18680,7 +18156,6 @@
               <w:pStyle w:val="Text"/>
               <w:jc w:val="center"/>
             </w:pPr>
-            <w:proofErr w:type="spellStart"/>
             <w:r>
               <w:rPr>
                 <w:rFonts w:ascii="Arial" w:hAnsi="Arial"/>
@@ -18688,7 +18163,6 @@
               <w:lastRenderedPageBreak/>
               <w:t>PhpStorm</w:t>
             </w:r>
-            <w:proofErr w:type="spellEnd"/>
           </w:p>
         </w:tc>
         <w:tc>
@@ -18825,7 +18299,7 @@
 </file>
 
 <file path=word/endnotes.xml><?xml version="1.0" encoding="utf-8"?>
-<w:endnotes xmlns:wpc="http://schemas.microsoft.com/office/word/2010/wordprocessingCanvas" xmlns:cx="http://schemas.microsoft.com/office/drawing/2014/chartex" xmlns:cx1="http://schemas.microsoft.com/office/drawing/2015/9/8/chartex" xmlns:cx2="http://schemas.microsoft.com/office/drawing/2015/10/21/chartex" xmlns:cx3="http://schemas.microsoft.com/office/drawing/2016/5/9/chartex" xmlns:cx4="http://schemas.microsoft.com/office/drawing/2016/5/10/chartex" xmlns:cx5="http://schemas.microsoft.com/office/drawing/2016/5/11/chartex" xmlns:cx6="http://schemas.microsoft.com/office/drawing/2016/5/12/chartex" xmlns:cx7="http://schemas.microsoft.com/office/drawing/2016/5/13/chartex" xmlns:cx8="http://schemas.microsoft.com/office/drawing/2016/5/14/chartex" xmlns:mc="http://schemas.openxmlformats.org/markup-compatibility/2006" xmlns:aink="http://schemas.microsoft.com/office/drawing/2016/ink" xmlns:am3d="http://schemas.microsoft.com/office/drawing/2017/model3d" xmlns:o="urn:schemas-microsoft-com:office:office" xmlns:r="http://schemas.openxmlformats.org/officeDocument/2006/relationships" xmlns:m="http://schemas.openxmlformats.org/officeDocument/2006/math" xmlns:v="urn:schemas-microsoft-com:vml" xmlns:wp14="http://schemas.microsoft.com/office/word/2010/wordprocessingDrawing" xmlns:wp="http://schemas.openxmlformats.org/drawingml/2006/wordprocessingDrawing" xmlns:w10="urn:schemas-microsoft-com:office:word" xmlns:w="http://schemas.openxmlformats.org/wordprocessingml/2006/main" xmlns:w14="http://schemas.microsoft.com/office/word/2010/wordml" xmlns:w15="http://schemas.microsoft.com/office/word/2012/wordml" xmlns:w16cid="http://schemas.microsoft.com/office/word/2016/wordml/cid" xmlns:w16se="http://schemas.microsoft.com/office/word/2015/wordml/symex" xmlns:wpg="http://schemas.microsoft.com/office/word/2010/wordprocessingGroup" xmlns:wpi="http://schemas.microsoft.com/office/word/2010/wordprocessingInk" xmlns:wne="http://schemas.microsoft.com/office/word/2006/wordml" xmlns:wps="http://schemas.microsoft.com/office/word/2010/wordprocessingShape" mc:Ignorable="w14 w15 w16se w16cid wp14">
+<w:endnotes xmlns:wpc="http://schemas.microsoft.com/office/word/2010/wordprocessingCanvas" xmlns:mo="http://schemas.microsoft.com/office/mac/office/2008/main" xmlns:mc="http://schemas.openxmlformats.org/markup-compatibility/2006" xmlns:mv="urn:schemas-microsoft-com:mac:vml" xmlns:o="urn:schemas-microsoft-com:office:office" xmlns:r="http://schemas.openxmlformats.org/officeDocument/2006/relationships" xmlns:m="http://schemas.openxmlformats.org/officeDocument/2006/math" xmlns:v="urn:schemas-microsoft-com:vml" xmlns:wp14="http://schemas.microsoft.com/office/word/2010/wordprocessingDrawing" xmlns:wp="http://schemas.openxmlformats.org/drawingml/2006/wordprocessingDrawing" xmlns:w10="urn:schemas-microsoft-com:office:word" xmlns:w="http://schemas.openxmlformats.org/wordprocessingml/2006/main" xmlns:w14="http://schemas.microsoft.com/office/word/2010/wordml" xmlns:w15="http://schemas.microsoft.com/office/word/2012/wordml" xmlns:wpg="http://schemas.microsoft.com/office/word/2010/wordprocessingGroup" xmlns:wpi="http://schemas.microsoft.com/office/word/2010/wordprocessingInk" xmlns:wne="http://schemas.microsoft.com/office/word/2006/wordml" xmlns:wps="http://schemas.microsoft.com/office/word/2010/wordprocessingShape" mc:Ignorable="w14 w15 wp14">
   <w:endnote w:type="separator" w:id="-1">
     <w:p>
       <w:r>
@@ -18844,7 +18318,7 @@
 </file>
 
 <file path=word/footer1.xml><?xml version="1.0" encoding="utf-8"?>
-<w:ftr xmlns:wpc="http://schemas.microsoft.com/office/word/2010/wordprocessingCanvas" xmlns:cx="http://schemas.microsoft.com/office/drawing/2014/chartex" xmlns:cx1="http://schemas.microsoft.com/office/drawing/2015/9/8/chartex" xmlns:cx2="http://schemas.microsoft.com/office/drawing/2015/10/21/chartex" xmlns:cx3="http://schemas.microsoft.com/office/drawing/2016/5/9/chartex" xmlns:cx4="http://schemas.microsoft.com/office/drawing/2016/5/10/chartex" xmlns:cx5="http://schemas.microsoft.com/office/drawing/2016/5/11/chartex" xmlns:cx6="http://schemas.microsoft.com/office/drawing/2016/5/12/chartex" xmlns:cx7="http://schemas.microsoft.com/office/drawing/2016/5/13/chartex" xmlns:cx8="http://schemas.microsoft.com/office/drawing/2016/5/14/chartex" xmlns:mc="http://schemas.openxmlformats.org/markup-compatibility/2006" xmlns:aink="http://schemas.microsoft.com/office/drawing/2016/ink" xmlns:am3d="http://schemas.microsoft.com/office/drawing/2017/model3d" xmlns:o="urn:schemas-microsoft-com:office:office" xmlns:r="http://schemas.openxmlformats.org/officeDocument/2006/relationships" xmlns:m="http://schemas.openxmlformats.org/officeDocument/2006/math" xmlns:v="urn:schemas-microsoft-com:vml" xmlns:wp14="http://schemas.microsoft.com/office/word/2010/wordprocessingDrawing" xmlns:wp="http://schemas.openxmlformats.org/drawingml/2006/wordprocessingDrawing" xmlns:w10="urn:schemas-microsoft-com:office:word" xmlns:w="http://schemas.openxmlformats.org/wordprocessingml/2006/main" xmlns:w14="http://schemas.microsoft.com/office/word/2010/wordml" xmlns:w15="http://schemas.microsoft.com/office/word/2012/wordml" xmlns:w16cid="http://schemas.microsoft.com/office/word/2016/wordml/cid" xmlns:w16se="http://schemas.microsoft.com/office/word/2015/wordml/symex" xmlns:wpg="http://schemas.microsoft.com/office/word/2010/wordprocessingGroup" xmlns:wpi="http://schemas.microsoft.com/office/word/2010/wordprocessingInk" xmlns:wne="http://schemas.microsoft.com/office/word/2006/wordml" xmlns:wps="http://schemas.microsoft.com/office/word/2010/wordprocessingShape" mc:Ignorable="w14 w15 w16se w16cid wp14">
+<w:ftr xmlns:wpc="http://schemas.microsoft.com/office/word/2010/wordprocessingCanvas" xmlns:mo="http://schemas.microsoft.com/office/mac/office/2008/main" xmlns:mc="http://schemas.openxmlformats.org/markup-compatibility/2006" xmlns:mv="urn:schemas-microsoft-com:mac:vml" xmlns:o="urn:schemas-microsoft-com:office:office" xmlns:r="http://schemas.openxmlformats.org/officeDocument/2006/relationships" xmlns:m="http://schemas.openxmlformats.org/officeDocument/2006/math" xmlns:v="urn:schemas-microsoft-com:vml" xmlns:wp14="http://schemas.microsoft.com/office/word/2010/wordprocessingDrawing" xmlns:wp="http://schemas.openxmlformats.org/drawingml/2006/wordprocessingDrawing" xmlns:w10="urn:schemas-microsoft-com:office:word" xmlns:w="http://schemas.openxmlformats.org/wordprocessingml/2006/main" xmlns:w14="http://schemas.microsoft.com/office/word/2010/wordml" xmlns:w15="http://schemas.microsoft.com/office/word/2012/wordml" xmlns:wpg="http://schemas.microsoft.com/office/word/2010/wordprocessingGroup" xmlns:wpi="http://schemas.microsoft.com/office/word/2010/wordprocessingInk" xmlns:wne="http://schemas.microsoft.com/office/word/2006/wordml" xmlns:wps="http://schemas.microsoft.com/office/word/2010/wordprocessingShape" mc:Ignorable="w14 w15 wp14">
   <w:p>
     <w:pPr>
       <w:pStyle w:val="Footer"/>
@@ -18884,7 +18358,7 @@
 </file>
 
 <file path=word/footer2.xml><?xml version="1.0" encoding="utf-8"?>
-<w:ftr xmlns:wpc="http://schemas.microsoft.com/office/word/2010/wordprocessingCanvas" xmlns:cx="http://schemas.microsoft.com/office/drawing/2014/chartex" xmlns:cx1="http://schemas.microsoft.com/office/drawing/2015/9/8/chartex" xmlns:cx2="http://schemas.microsoft.com/office/drawing/2015/10/21/chartex" xmlns:cx3="http://schemas.microsoft.com/office/drawing/2016/5/9/chartex" xmlns:cx4="http://schemas.microsoft.com/office/drawing/2016/5/10/chartex" xmlns:cx5="http://schemas.microsoft.com/office/drawing/2016/5/11/chartex" xmlns:cx6="http://schemas.microsoft.com/office/drawing/2016/5/12/chartex" xmlns:cx7="http://schemas.microsoft.com/office/drawing/2016/5/13/chartex" xmlns:cx8="http://schemas.microsoft.com/office/drawing/2016/5/14/chartex" xmlns:mc="http://schemas.openxmlformats.org/markup-compatibility/2006" xmlns:aink="http://schemas.microsoft.com/office/drawing/2016/ink" xmlns:am3d="http://schemas.microsoft.com/office/drawing/2017/model3d" xmlns:o="urn:schemas-microsoft-com:office:office" xmlns:r="http://schemas.openxmlformats.org/officeDocument/2006/relationships" xmlns:m="http://schemas.openxmlformats.org/officeDocument/2006/math" xmlns:v="urn:schemas-microsoft-com:vml" xmlns:wp14="http://schemas.microsoft.com/office/word/2010/wordprocessingDrawing" xmlns:wp="http://schemas.openxmlformats.org/drawingml/2006/wordprocessingDrawing" xmlns:w10="urn:schemas-microsoft-com:office:word" xmlns:w="http://schemas.openxmlformats.org/wordprocessingml/2006/main" xmlns:w14="http://schemas.microsoft.com/office/word/2010/wordml" xmlns:w15="http://schemas.microsoft.com/office/word/2012/wordml" xmlns:w16cid="http://schemas.microsoft.com/office/word/2016/wordml/cid" xmlns:w16se="http://schemas.microsoft.com/office/word/2015/wordml/symex" xmlns:wpg="http://schemas.microsoft.com/office/word/2010/wordprocessingGroup" xmlns:wpi="http://schemas.microsoft.com/office/word/2010/wordprocessingInk" xmlns:wne="http://schemas.microsoft.com/office/word/2006/wordml" xmlns:wps="http://schemas.microsoft.com/office/word/2010/wordprocessingShape" mc:Ignorable="w14 w15 w16se w16cid wp14">
+<w:ftr xmlns:wpc="http://schemas.microsoft.com/office/word/2010/wordprocessingCanvas" xmlns:mo="http://schemas.microsoft.com/office/mac/office/2008/main" xmlns:mc="http://schemas.openxmlformats.org/markup-compatibility/2006" xmlns:mv="urn:schemas-microsoft-com:mac:vml" xmlns:o="urn:schemas-microsoft-com:office:office" xmlns:r="http://schemas.openxmlformats.org/officeDocument/2006/relationships" xmlns:m="http://schemas.openxmlformats.org/officeDocument/2006/math" xmlns:v="urn:schemas-microsoft-com:vml" xmlns:wp14="http://schemas.microsoft.com/office/word/2010/wordprocessingDrawing" xmlns:wp="http://schemas.openxmlformats.org/drawingml/2006/wordprocessingDrawing" xmlns:w10="urn:schemas-microsoft-com:office:word" xmlns:w="http://schemas.openxmlformats.org/wordprocessingml/2006/main" xmlns:w14="http://schemas.microsoft.com/office/word/2010/wordml" xmlns:w15="http://schemas.microsoft.com/office/word/2012/wordml" xmlns:wpg="http://schemas.microsoft.com/office/word/2010/wordprocessingGroup" xmlns:wpi="http://schemas.microsoft.com/office/word/2010/wordprocessingInk" xmlns:wne="http://schemas.microsoft.com/office/word/2006/wordml" xmlns:wps="http://schemas.microsoft.com/office/word/2010/wordprocessingShape" mc:Ignorable="w14 w15 wp14">
   <w:p>
     <w:pPr>
       <w:pStyle w:val="Footer"/>
@@ -18916,7 +18390,7 @@
         <w:rStyle w:val="PageNumber"/>
         <w:noProof/>
       </w:rPr>
-      <w:t>19</w:t>
+      <w:t>8</w:t>
     </w:r>
     <w:r>
       <w:rPr>
@@ -18937,7 +18411,7 @@
 </file>
 
 <file path=word/footnotes.xml><?xml version="1.0" encoding="utf-8"?>
-<w:footnotes xmlns:wpc="http://schemas.microsoft.com/office/word/2010/wordprocessingCanvas" xmlns:cx="http://schemas.microsoft.com/office/drawing/2014/chartex" xmlns:cx1="http://schemas.microsoft.com/office/drawing/2015/9/8/chartex" xmlns:cx2="http://schemas.microsoft.com/office/drawing/2015/10/21/chartex" xmlns:cx3="http://schemas.microsoft.com/office/drawing/2016/5/9/chartex" xmlns:cx4="http://schemas.microsoft.com/office/drawing/2016/5/10/chartex" xmlns:cx5="http://schemas.microsoft.com/office/drawing/2016/5/11/chartex" xmlns:cx6="http://schemas.microsoft.com/office/drawing/2016/5/12/chartex" xmlns:cx7="http://schemas.microsoft.com/office/drawing/2016/5/13/chartex" xmlns:cx8="http://schemas.microsoft.com/office/drawing/2016/5/14/chartex" xmlns:mc="http://schemas.openxmlformats.org/markup-compatibility/2006" xmlns:aink="http://schemas.microsoft.com/office/drawing/2016/ink" xmlns:am3d="http://schemas.microsoft.com/office/drawing/2017/model3d" xmlns:o="urn:schemas-microsoft-com:office:office" xmlns:r="http://schemas.openxmlformats.org/officeDocument/2006/relationships" xmlns:m="http://schemas.openxmlformats.org/officeDocument/2006/math" xmlns:v="urn:schemas-microsoft-com:vml" xmlns:wp14="http://schemas.microsoft.com/office/word/2010/wordprocessingDrawing" xmlns:wp="http://schemas.openxmlformats.org/drawingml/2006/wordprocessingDrawing" xmlns:w10="urn:schemas-microsoft-com:office:word" xmlns:w="http://schemas.openxmlformats.org/wordprocessingml/2006/main" xmlns:w14="http://schemas.microsoft.com/office/word/2010/wordml" xmlns:w15="http://schemas.microsoft.com/office/word/2012/wordml" xmlns:w16cid="http://schemas.microsoft.com/office/word/2016/wordml/cid" xmlns:w16se="http://schemas.microsoft.com/office/word/2015/wordml/symex" xmlns:wpg="http://schemas.microsoft.com/office/word/2010/wordprocessingGroup" xmlns:wpi="http://schemas.microsoft.com/office/word/2010/wordprocessingInk" xmlns:wne="http://schemas.microsoft.com/office/word/2006/wordml" xmlns:wps="http://schemas.microsoft.com/office/word/2010/wordprocessingShape" mc:Ignorable="w14 w15 w16se w16cid wp14">
+<w:footnotes xmlns:wpc="http://schemas.microsoft.com/office/word/2010/wordprocessingCanvas" xmlns:mo="http://schemas.microsoft.com/office/mac/office/2008/main" xmlns:mc="http://schemas.openxmlformats.org/markup-compatibility/2006" xmlns:mv="urn:schemas-microsoft-com:mac:vml" xmlns:o="urn:schemas-microsoft-com:office:office" xmlns:r="http://schemas.openxmlformats.org/officeDocument/2006/relationships" xmlns:m="http://schemas.openxmlformats.org/officeDocument/2006/math" xmlns:v="urn:schemas-microsoft-com:vml" xmlns:wp14="http://schemas.microsoft.com/office/word/2010/wordprocessingDrawing" xmlns:wp="http://schemas.openxmlformats.org/drawingml/2006/wordprocessingDrawing" xmlns:w10="urn:schemas-microsoft-com:office:word" xmlns:w="http://schemas.openxmlformats.org/wordprocessingml/2006/main" xmlns:w14="http://schemas.microsoft.com/office/word/2010/wordml" xmlns:w15="http://schemas.microsoft.com/office/word/2012/wordml" xmlns:wpg="http://schemas.microsoft.com/office/word/2010/wordprocessingGroup" xmlns:wpi="http://schemas.microsoft.com/office/word/2010/wordprocessingInk" xmlns:wne="http://schemas.microsoft.com/office/word/2006/wordml" xmlns:wps="http://schemas.microsoft.com/office/word/2010/wordprocessingShape" mc:Ignorable="w14 w15 wp14">
   <w:footnote w:type="separator" w:id="-1">
     <w:p>
       <w:r>
@@ -18956,8 +18430,8 @@
 </file>
 
 <file path=word/numbering.xml><?xml version="1.0" encoding="utf-8"?>
-<w:numbering xmlns:wpc="http://schemas.microsoft.com/office/word/2010/wordprocessingCanvas" xmlns:cx="http://schemas.microsoft.com/office/drawing/2014/chartex" xmlns:cx1="http://schemas.microsoft.com/office/drawing/2015/9/8/chartex" xmlns:cx2="http://schemas.microsoft.com/office/drawing/2015/10/21/chartex" xmlns:cx3="http://schemas.microsoft.com/office/drawing/2016/5/9/chartex" xmlns:cx4="http://schemas.microsoft.com/office/drawing/2016/5/10/chartex" xmlns:cx5="http://schemas.microsoft.com/office/drawing/2016/5/11/chartex" xmlns:cx6="http://schemas.microsoft.com/office/drawing/2016/5/12/chartex" xmlns:cx7="http://schemas.microsoft.com/office/drawing/2016/5/13/chartex" xmlns:cx8="http://schemas.microsoft.com/office/drawing/2016/5/14/chartex" xmlns:mc="http://schemas.openxmlformats.org/markup-compatibility/2006" xmlns:aink="http://schemas.microsoft.com/office/drawing/2016/ink" xmlns:am3d="http://schemas.microsoft.com/office/drawing/2017/model3d" xmlns:o="urn:schemas-microsoft-com:office:office" xmlns:r="http://schemas.openxmlformats.org/officeDocument/2006/relationships" xmlns:m="http://schemas.openxmlformats.org/officeDocument/2006/math" xmlns:v="urn:schemas-microsoft-com:vml" xmlns:wp14="http://schemas.microsoft.com/office/word/2010/wordprocessingDrawing" xmlns:wp="http://schemas.openxmlformats.org/drawingml/2006/wordprocessingDrawing" xmlns:w10="urn:schemas-microsoft-com:office:word" xmlns:w="http://schemas.openxmlformats.org/wordprocessingml/2006/main" xmlns:w14="http://schemas.microsoft.com/office/word/2010/wordml" xmlns:w15="http://schemas.microsoft.com/office/word/2012/wordml" xmlns:w16cid="http://schemas.microsoft.com/office/word/2016/wordml/cid" xmlns:w16se="http://schemas.microsoft.com/office/word/2015/wordml/symex" xmlns:wpg="http://schemas.microsoft.com/office/word/2010/wordprocessingGroup" xmlns:wpi="http://schemas.microsoft.com/office/word/2010/wordprocessingInk" xmlns:wne="http://schemas.microsoft.com/office/word/2006/wordml" xmlns:wps="http://schemas.microsoft.com/office/word/2010/wordprocessingShape" mc:Ignorable="w14 w15 w16se w16cid wp14">
-  <w:abstractNum w:abstractNumId="0" w15:restartNumberingAfterBreak="0">
+<w:numbering xmlns:wpc="http://schemas.microsoft.com/office/word/2010/wordprocessingCanvas" xmlns:mo="http://schemas.microsoft.com/office/mac/office/2008/main" xmlns:mc="http://schemas.openxmlformats.org/markup-compatibility/2006" xmlns:mv="urn:schemas-microsoft-com:mac:vml" xmlns:o="urn:schemas-microsoft-com:office:office" xmlns:r="http://schemas.openxmlformats.org/officeDocument/2006/relationships" xmlns:m="http://schemas.openxmlformats.org/officeDocument/2006/math" xmlns:v="urn:schemas-microsoft-com:vml" xmlns:wp14="http://schemas.microsoft.com/office/word/2010/wordprocessingDrawing" xmlns:wp="http://schemas.openxmlformats.org/drawingml/2006/wordprocessingDrawing" xmlns:w10="urn:schemas-microsoft-com:office:word" xmlns:w="http://schemas.openxmlformats.org/wordprocessingml/2006/main" xmlns:w14="http://schemas.microsoft.com/office/word/2010/wordml" xmlns:w15="http://schemas.microsoft.com/office/word/2012/wordml" xmlns:wpg="http://schemas.microsoft.com/office/word/2010/wordprocessingGroup" xmlns:wpi="http://schemas.microsoft.com/office/word/2010/wordprocessingInk" xmlns:wne="http://schemas.microsoft.com/office/word/2006/wordml" xmlns:wps="http://schemas.microsoft.com/office/word/2010/wordprocessingShape" mc:Ignorable="w14 w15 wp14">
+  <w:abstractNum w:abstractNumId="0">
     <w:nsid w:val="05E6742E"/>
     <w:multiLevelType w:val="hybridMultilevel"/>
     <w:tmpl w:val="CD64F48E"/>
@@ -19206,7 +18680,7 @@
       </w:rPr>
     </w:lvl>
   </w:abstractNum>
-  <w:abstractNum w:abstractNumId="1" w15:restartNumberingAfterBreak="0">
+  <w:abstractNum w:abstractNumId="1">
     <w:nsid w:val="098A1275"/>
     <w:multiLevelType w:val="multilevel"/>
     <w:tmpl w:val="EDFA36F0"/>
@@ -19319,7 +18793,7 @@
       </w:rPr>
     </w:lvl>
   </w:abstractNum>
-  <w:abstractNum w:abstractNumId="2" w15:restartNumberingAfterBreak="0">
+  <w:abstractNum w:abstractNumId="2">
     <w:nsid w:val="1C14626F"/>
     <w:multiLevelType w:val="multilevel"/>
     <w:tmpl w:val="096A7926"/>
@@ -19432,7 +18906,7 @@
       </w:rPr>
     </w:lvl>
   </w:abstractNum>
-  <w:abstractNum w:abstractNumId="3" w15:restartNumberingAfterBreak="0">
+  <w:abstractNum w:abstractNumId="3">
     <w:nsid w:val="29BF3720"/>
     <w:multiLevelType w:val="multilevel"/>
     <w:tmpl w:val="EA20849A"/>
@@ -19545,7 +19019,7 @@
       </w:rPr>
     </w:lvl>
   </w:abstractNum>
-  <w:abstractNum w:abstractNumId="4" w15:restartNumberingAfterBreak="0">
+  <w:abstractNum w:abstractNumId="4">
     <w:nsid w:val="2A537E5A"/>
     <w:multiLevelType w:val="multilevel"/>
     <w:tmpl w:val="08BEBF8C"/>
@@ -19658,7 +19132,7 @@
       </w:rPr>
     </w:lvl>
   </w:abstractNum>
-  <w:abstractNum w:abstractNumId="5" w15:restartNumberingAfterBreak="0">
+  <w:abstractNum w:abstractNumId="5">
     <w:nsid w:val="2BD37AFB"/>
     <w:multiLevelType w:val="multilevel"/>
     <w:tmpl w:val="7818BB68"/>
@@ -19771,7 +19245,7 @@
       </w:rPr>
     </w:lvl>
   </w:abstractNum>
-  <w:abstractNum w:abstractNumId="6" w15:restartNumberingAfterBreak="0">
+  <w:abstractNum w:abstractNumId="6">
     <w:nsid w:val="3C8A4CC9"/>
     <w:multiLevelType w:val="hybridMultilevel"/>
     <w:tmpl w:val="DAAC719C"/>
@@ -19884,7 +19358,7 @@
       </w:rPr>
     </w:lvl>
   </w:abstractNum>
-  <w:abstractNum w:abstractNumId="7" w15:restartNumberingAfterBreak="0">
+  <w:abstractNum w:abstractNumId="7">
     <w:nsid w:val="3EFE4876"/>
     <w:multiLevelType w:val="multilevel"/>
     <w:tmpl w:val="262A832C"/>
@@ -19997,7 +19471,7 @@
       </w:rPr>
     </w:lvl>
   </w:abstractNum>
-  <w:abstractNum w:abstractNumId="8" w15:restartNumberingAfterBreak="0">
+  <w:abstractNum w:abstractNumId="8">
     <w:nsid w:val="40A06BD9"/>
     <w:multiLevelType w:val="hybridMultilevel"/>
     <w:tmpl w:val="573C028E"/>
@@ -20138,13 +19612,13 @@
       </w:rPr>
     </w:lvl>
   </w:abstractNum>
-  <w:abstractNum w:abstractNumId="9" w15:restartNumberingAfterBreak="0">
+  <w:abstractNum w:abstractNumId="9">
     <w:nsid w:val="45A4717D"/>
     <w:multiLevelType w:val="hybridMultilevel"/>
     <w:tmpl w:val="CD64F48E"/>
     <w:numStyleLink w:val="Nummeriert"/>
   </w:abstractNum>
-  <w:abstractNum w:abstractNumId="10" w15:restartNumberingAfterBreak="0">
+  <w:abstractNum w:abstractNumId="10">
     <w:nsid w:val="68D33F06"/>
     <w:multiLevelType w:val="hybridMultilevel"/>
     <w:tmpl w:val="2BBAD798"/>
@@ -20257,7 +19731,7 @@
       </w:rPr>
     </w:lvl>
   </w:abstractNum>
-  <w:abstractNum w:abstractNumId="11" w15:restartNumberingAfterBreak="0">
+  <w:abstractNum w:abstractNumId="11">
     <w:nsid w:val="6ACC5057"/>
     <w:multiLevelType w:val="hybridMultilevel"/>
     <w:tmpl w:val="D7AA2338"/>
@@ -20370,13 +19844,13 @@
       </w:rPr>
     </w:lvl>
   </w:abstractNum>
-  <w:abstractNum w:abstractNumId="12" w15:restartNumberingAfterBreak="0">
+  <w:abstractNum w:abstractNumId="12">
     <w:nsid w:val="6E7662B0"/>
     <w:multiLevelType w:val="hybridMultilevel"/>
     <w:tmpl w:val="CCE882D8"/>
     <w:numStyleLink w:val="Punkte"/>
   </w:abstractNum>
-  <w:abstractNum w:abstractNumId="13" w15:restartNumberingAfterBreak="0">
+  <w:abstractNum w:abstractNumId="13">
     <w:nsid w:val="6FA85757"/>
     <w:multiLevelType w:val="hybridMultilevel"/>
     <w:tmpl w:val="CCE882D8"/>
@@ -20608,7 +20082,7 @@
       </w:rPr>
     </w:lvl>
   </w:abstractNum>
-  <w:abstractNum w:abstractNumId="14" w15:restartNumberingAfterBreak="0">
+  <w:abstractNum w:abstractNumId="14">
     <w:nsid w:val="7B2E5EF6"/>
     <w:multiLevelType w:val="multilevel"/>
     <w:tmpl w:val="ABE04AE6"/>
@@ -20733,7 +20207,7 @@
   <w:num w:numId="4">
     <w:abstractNumId w:val="9"/>
     <w:lvlOverride w:ilvl="0">
-      <w:lvl w:ilvl="0" w:tplc="91A4DFEE">
+      <w:lvl w:ilvl="0" w:tplc="46A0BC2A">
         <w:start w:val="1"/>
         <w:numFmt w:val="decimal"/>
         <w:lvlText w:val="%1."/>
@@ -20762,7 +20236,7 @@
       </w:lvl>
     </w:lvlOverride>
     <w:lvlOverride w:ilvl="1">
-      <w:lvl w:ilvl="1" w:tplc="28BE6CA6">
+      <w:lvl w:ilvl="1" w:tplc="48F08A84">
         <w:start w:val="1"/>
         <w:numFmt w:val="decimal"/>
         <w:lvlText w:val="%1.%2."/>
@@ -20791,7 +20265,7 @@
       </w:lvl>
     </w:lvlOverride>
     <w:lvlOverride w:ilvl="2">
-      <w:lvl w:ilvl="2" w:tplc="8012A55E">
+      <w:lvl w:ilvl="2" w:tplc="4FBC5EFA">
         <w:start w:val="1"/>
         <w:numFmt w:val="decimal"/>
         <w:suff w:val="nothing"/>
@@ -20821,7 +20295,7 @@
       </w:lvl>
     </w:lvlOverride>
     <w:lvlOverride w:ilvl="3">
-      <w:lvl w:ilvl="3" w:tplc="AAE20E96">
+      <w:lvl w:ilvl="3" w:tplc="1C6E23E6">
         <w:start w:val="1"/>
         <w:numFmt w:val="decimal"/>
         <w:suff w:val="nothing"/>
@@ -20851,7 +20325,7 @@
       </w:lvl>
     </w:lvlOverride>
     <w:lvlOverride w:ilvl="4">
-      <w:lvl w:ilvl="4" w:tplc="060E8AC4">
+      <w:lvl w:ilvl="4" w:tplc="96AA7606">
         <w:start w:val="1"/>
         <w:numFmt w:val="decimal"/>
         <w:suff w:val="nothing"/>
@@ -20881,7 +20355,7 @@
       </w:lvl>
     </w:lvlOverride>
     <w:lvlOverride w:ilvl="5">
-      <w:lvl w:ilvl="5" w:tplc="113EFEEC">
+      <w:lvl w:ilvl="5" w:tplc="52002624">
         <w:start w:val="1"/>
         <w:numFmt w:val="decimal"/>
         <w:suff w:val="nothing"/>
@@ -20911,7 +20385,7 @@
       </w:lvl>
     </w:lvlOverride>
     <w:lvlOverride w:ilvl="6">
-      <w:lvl w:ilvl="6" w:tplc="2D8488C6">
+      <w:lvl w:ilvl="6" w:tplc="7ECA8508">
         <w:start w:val="1"/>
         <w:numFmt w:val="decimal"/>
         <w:suff w:val="nothing"/>
@@ -20941,7 +20415,7 @@
       </w:lvl>
     </w:lvlOverride>
     <w:lvlOverride w:ilvl="7">
-      <w:lvl w:ilvl="7" w:tplc="9F18C8AC">
+      <w:lvl w:ilvl="7" w:tplc="F2CAEC1C">
         <w:start w:val="1"/>
         <w:numFmt w:val="decimal"/>
         <w:suff w:val="nothing"/>
@@ -20971,7 +20445,7 @@
       </w:lvl>
     </w:lvlOverride>
     <w:lvlOverride w:ilvl="8">
-      <w:lvl w:ilvl="8" w:tplc="20A0FEF8">
+      <w:lvl w:ilvl="8" w:tplc="9B36D34E">
         <w:start w:val="1"/>
         <w:numFmt w:val="decimal"/>
         <w:suff w:val="nothing"/>
@@ -21010,7 +20484,7 @@
   <w:num w:numId="7">
     <w:abstractNumId w:val="9"/>
     <w:lvlOverride w:ilvl="0">
-      <w:lvl w:ilvl="0" w:tplc="91A4DFEE">
+      <w:lvl w:ilvl="0" w:tplc="46A0BC2A">
         <w:start w:val="1"/>
         <w:numFmt w:val="decimal"/>
         <w:lvlText w:val="%1."/>
@@ -21039,7 +20513,7 @@
       </w:lvl>
     </w:lvlOverride>
     <w:lvlOverride w:ilvl="1">
-      <w:lvl w:ilvl="1" w:tplc="28BE6CA6">
+      <w:lvl w:ilvl="1" w:tplc="48F08A84">
         <w:start w:val="1"/>
         <w:numFmt w:val="decimal"/>
         <w:lvlText w:val="%1.%2."/>
@@ -21068,7 +20542,7 @@
       </w:lvl>
     </w:lvlOverride>
     <w:lvlOverride w:ilvl="2">
-      <w:lvl w:ilvl="2" w:tplc="8012A55E">
+      <w:lvl w:ilvl="2" w:tplc="4FBC5EFA">
         <w:start w:val="1"/>
         <w:numFmt w:val="decimal"/>
         <w:suff w:val="nothing"/>
@@ -21098,7 +20572,7 @@
       </w:lvl>
     </w:lvlOverride>
     <w:lvlOverride w:ilvl="3">
-      <w:lvl w:ilvl="3" w:tplc="AAE20E96">
+      <w:lvl w:ilvl="3" w:tplc="1C6E23E6">
         <w:start w:val="1"/>
         <w:numFmt w:val="decimal"/>
         <w:suff w:val="nothing"/>
@@ -21128,7 +20602,7 @@
       </w:lvl>
     </w:lvlOverride>
     <w:lvlOverride w:ilvl="4">
-      <w:lvl w:ilvl="4" w:tplc="060E8AC4">
+      <w:lvl w:ilvl="4" w:tplc="96AA7606">
         <w:start w:val="1"/>
         <w:numFmt w:val="decimal"/>
         <w:suff w:val="nothing"/>
@@ -21158,7 +20632,7 @@
       </w:lvl>
     </w:lvlOverride>
     <w:lvlOverride w:ilvl="5">
-      <w:lvl w:ilvl="5" w:tplc="113EFEEC">
+      <w:lvl w:ilvl="5" w:tplc="52002624">
         <w:start w:val="1"/>
         <w:numFmt w:val="decimal"/>
         <w:suff w:val="nothing"/>
@@ -21188,7 +20662,7 @@
       </w:lvl>
     </w:lvlOverride>
     <w:lvlOverride w:ilvl="6">
-      <w:lvl w:ilvl="6" w:tplc="2D8488C6">
+      <w:lvl w:ilvl="6" w:tplc="7ECA8508">
         <w:start w:val="1"/>
         <w:numFmt w:val="decimal"/>
         <w:suff w:val="nothing"/>
@@ -21218,7 +20692,7 @@
       </w:lvl>
     </w:lvlOverride>
     <w:lvlOverride w:ilvl="7">
-      <w:lvl w:ilvl="7" w:tplc="9F18C8AC">
+      <w:lvl w:ilvl="7" w:tplc="F2CAEC1C">
         <w:start w:val="1"/>
         <w:numFmt w:val="decimal"/>
         <w:suff w:val="nothing"/>
@@ -21248,7 +20722,7 @@
       </w:lvl>
     </w:lvlOverride>
     <w:lvlOverride w:ilvl="8">
-      <w:lvl w:ilvl="8" w:tplc="20A0FEF8">
+      <w:lvl w:ilvl="8" w:tplc="9B36D34E">
         <w:start w:val="1"/>
         <w:numFmt w:val="decimal"/>
         <w:suff w:val="nothing"/>
@@ -21309,7 +20783,7 @@
 </file>
 
 <file path=word/styles.xml><?xml version="1.0" encoding="utf-8"?>
-<w:styles xmlns:mc="http://schemas.openxmlformats.org/markup-compatibility/2006" xmlns:r="http://schemas.openxmlformats.org/officeDocument/2006/relationships" xmlns:w="http://schemas.openxmlformats.org/wordprocessingml/2006/main" xmlns:w14="http://schemas.microsoft.com/office/word/2010/wordml" xmlns:w15="http://schemas.microsoft.com/office/word/2012/wordml" xmlns:w16cid="http://schemas.microsoft.com/office/word/2016/wordml/cid" xmlns:w16se="http://schemas.microsoft.com/office/word/2015/wordml/symex" mc:Ignorable="w14 w15 w16se w16cid">
+<w:styles xmlns:mc="http://schemas.openxmlformats.org/markup-compatibility/2006" xmlns:r="http://schemas.openxmlformats.org/officeDocument/2006/relationships" xmlns:w="http://schemas.openxmlformats.org/wordprocessingml/2006/main" xmlns:w14="http://schemas.microsoft.com/office/word/2010/wordml" xmlns:w15="http://schemas.microsoft.com/office/word/2012/wordml" mc:Ignorable="w14 w15">
   <w:docDefaults>
     <w:rPrDefault>
       <w:rPr>
@@ -21321,7 +20795,7 @@
     </w:rPrDefault>
     <w:pPrDefault/>
   </w:docDefaults>
-  <w:latentStyles w:defLockedState="0" w:defUIPriority="99" w:defSemiHidden="0" w:defUnhideWhenUsed="0" w:defQFormat="0" w:count="375">
+  <w:latentStyles w:defLockedState="0" w:defUIPriority="99" w:defSemiHidden="0" w:defUnhideWhenUsed="0" w:defQFormat="0" w:count="382">
     <w:lsdException w:name="Normal" w:uiPriority="0" w:qFormat="1"/>
     <w:lsdException w:name="heading 1" w:uiPriority="9" w:qFormat="1"/>
     <w:lsdException w:name="heading 2" w:semiHidden="1" w:uiPriority="9" w:unhideWhenUsed="1" w:qFormat="1"/>
@@ -21827,6 +21301,7 @@
       <w:lang w:val="de-DE"/>
     </w:rPr>
     <w:tblPr>
+      <w:tblInd w:w="0" w:type="dxa"/>
       <w:tblBorders>
         <w:top w:val="single" w:sz="4" w:space="0" w:color="auto"/>
         <w:left w:val="single" w:sz="4" w:space="0" w:color="auto"/>
@@ -21835,6 +21310,12 @@
         <w:insideH w:val="single" w:sz="4" w:space="0" w:color="auto"/>
         <w:insideV w:val="single" w:sz="4" w:space="0" w:color="auto"/>
       </w:tblBorders>
+      <w:tblCellMar>
+        <w:top w:w="0" w:type="dxa"/>
+        <w:left w:w="108" w:type="dxa"/>
+        <w:bottom w:w="0" w:type="dxa"/>
+        <w:right w:w="108" w:type="dxa"/>
+      </w:tblCellMar>
     </w:tblPr>
   </w:style>
   <w:style w:type="paragraph" w:styleId="ListParagraph">
@@ -22728,7 +22209,7 @@
 </file>
 
 <file path=customXml/itemProps1.xml><?xml version="1.0" encoding="utf-8"?>
-<ds:datastoreItem xmlns:ds="http://schemas.openxmlformats.org/officeDocument/2006/customXml" ds:itemID="{E7598244-BCD0-442A-8D93-8A74D09B1E9B}">
+<ds:datastoreItem xmlns:ds="http://schemas.openxmlformats.org/officeDocument/2006/customXml" ds:itemID="{9BE4F9B5-2CA0-A74E-8D91-F660E21F755B}">
   <ds:schemaRefs>
     <ds:schemaRef ds:uri="http://schemas.openxmlformats.org/officeDocument/2006/bibliography"/>
   </ds:schemaRefs>

</xml_diff>